<commit_message>
Modifs rapport technique pour dev
</commit_message>
<xml_diff>
--- a/doc/RFID.docx
+++ b/doc/RFID.docx
@@ -1,6 +1,6 @@
 
 <file path=word/document.xml><?xml version="1.0" encoding="utf-8"?>
-<w:document xmlns:ve="http://schemas.openxmlformats.org/markup-compatibility/2006" xmlns:o="urn:schemas-microsoft-com:office:office" xmlns:r="http://schemas.openxmlformats.org/officeDocument/2006/relationships" xmlns:m="http://schemas.openxmlformats.org/officeDocument/2006/math" xmlns:v="urn:schemas-microsoft-com:vml" xmlns:wp="http://schemas.openxmlformats.org/drawingml/2006/wordprocessingDrawing" xmlns:w10="urn:schemas-microsoft-com:office:word" xmlns:w="http://schemas.openxmlformats.org/wordprocessingml/2006/main" xmlns:wne="http://schemas.microsoft.com/office/word/2006/wordml">
+<w:document xmlns:wpc="http://schemas.microsoft.com/office/word/2010/wordprocessingCanvas" xmlns:mc="http://schemas.openxmlformats.org/markup-compatibility/2006" xmlns:o="urn:schemas-microsoft-com:office:office" xmlns:r="http://schemas.openxmlformats.org/officeDocument/2006/relationships" xmlns:m="http://schemas.openxmlformats.org/officeDocument/2006/math" xmlns:v="urn:schemas-microsoft-com:vml" xmlns:wp14="http://schemas.microsoft.com/office/word/2010/wordprocessingDrawing" xmlns:wp="http://schemas.openxmlformats.org/drawingml/2006/wordprocessingDrawing" xmlns:w10="urn:schemas-microsoft-com:office:word" xmlns:w="http://schemas.openxmlformats.org/wordprocessingml/2006/main" xmlns:w14="http://schemas.microsoft.com/office/word/2010/wordml" xmlns:w15="http://schemas.microsoft.com/office/word/2012/wordml" xmlns:wpg="http://schemas.microsoft.com/office/word/2010/wordprocessingGroup" xmlns:wpi="http://schemas.microsoft.com/office/word/2010/wordprocessingInk" xmlns:wne="http://schemas.microsoft.com/office/word/2006/wordml" xmlns:wps="http://schemas.microsoft.com/office/word/2010/wordprocessingShape" mc:Ignorable="w14 w15 wp14">
   <w:body>
     <w:p>
       <w:pPr>
@@ -147,25 +147,42 @@
         <w:spacing w:after="0"/>
       </w:pPr>
       <w:r>
-        <w:t>Une fois que le médecin a enregistré l'absence, enregistre en base de données l'absence et notifie par email l'école de l'étudiant.</w:t>
-      </w:r>
-    </w:p>
-    <w:p>
-      <w:pPr>
-        <w:spacing w:after="0"/>
-      </w:pPr>
-    </w:p>
-    <w:p>
-      <w:pPr>
-        <w:spacing w:after="0"/>
-      </w:pPr>
-    </w:p>
-    <w:p>
-      <w:pPr>
-        <w:spacing w:after="0"/>
-      </w:pPr>
-      <w:r>
-        <w:t>Avantages:</w:t>
+        <w:t>Une fois que le médecin a enregistré l'absence,</w:t>
+      </w:r>
+      <w:r>
+        <w:t xml:space="preserve"> le logiciel</w:t>
+      </w:r>
+      <w:r>
+        <w:t xml:space="preserve"> enregistre en base de données l'absence et notifie par email l'école de l'étudiant</w:t>
+      </w:r>
+      <w:r>
+        <w:t xml:space="preserve"> ainsi que l’étudiant si précisé</w:t>
+      </w:r>
+      <w:r>
+        <w:t>.</w:t>
+      </w:r>
+    </w:p>
+    <w:p>
+      <w:pPr>
+        <w:spacing w:after="0"/>
+      </w:pPr>
+    </w:p>
+    <w:p>
+      <w:pPr>
+        <w:spacing w:after="0"/>
+      </w:pPr>
+    </w:p>
+    <w:p>
+      <w:pPr>
+        <w:spacing w:after="0"/>
+      </w:pPr>
+      <w:proofErr w:type="gramStart"/>
+      <w:r>
+        <w:t>Avantages</w:t>
+      </w:r>
+      <w:proofErr w:type="gramEnd"/>
+      <w:r>
+        <w:t>:</w:t>
       </w:r>
     </w:p>
     <w:p>
@@ -181,7 +198,16 @@
         <w:spacing w:after="0"/>
       </w:pPr>
       <w:r>
-        <w:t>- L'école notifié en temps réel</w:t>
+        <w:t>- L'école notifié</w:t>
+      </w:r>
+      <w:r>
+        <w:t>e</w:t>
+      </w:r>
+      <w:r>
+        <w:t xml:space="preserve"> par mail</w:t>
+      </w:r>
+      <w:r>
+        <w:t xml:space="preserve"> en temps réel</w:t>
       </w:r>
     </w:p>
     <w:p>
@@ -210,15 +236,14 @@
         <w:spacing w:after="0"/>
       </w:pPr>
       <w:r>
-        <w:t>- Aucun</w:t>
-      </w:r>
-    </w:p>
-    <w:p/>
-    <w:p/>
-    <w:p/>
-    <w:p/>
-    <w:p/>
-    <w:p/>
+        <w:t>- Impossible de rédiger une absence par le biais de ce logiciel sans la carte étudiant.</w:t>
+      </w:r>
+    </w:p>
+    <w:p>
+      <w:r>
+        <w:br w:type="page"/>
+      </w:r>
+    </w:p>
     <w:p>
       <w:pPr>
         <w:pStyle w:val="Titre1"/>
@@ -318,9 +343,241 @@
           <w:lang w:eastAsia="fr-FR"/>
         </w:rPr>
         <w:drawing>
-          <wp:inline distT="0" distB="0" distL="0" distR="0">
-            <wp:extent cx="2115185" cy="620395"/>
-            <wp:effectExtent l="19050" t="0" r="0" b="0"/>
+          <wp:inline distT="0" distB="0" distL="0" distR="0" wp14:anchorId="24E850D0" wp14:editId="2CA5CC40">
+            <wp:extent cx="2705100" cy="1143000"/>
+            <wp:effectExtent l="0" t="0" r="0" b="0"/>
+            <wp:docPr id="2" name="Image 2"/>
+            <wp:cNvGraphicFramePr>
+              <a:graphicFrameLocks xmlns:a="http://schemas.openxmlformats.org/drawingml/2006/main" noChangeAspect="1"/>
+            </wp:cNvGraphicFramePr>
+            <a:graphic xmlns:a="http://schemas.openxmlformats.org/drawingml/2006/main">
+              <a:graphicData uri="http://schemas.openxmlformats.org/drawingml/2006/picture">
+                <pic:pic xmlns:pic="http://schemas.openxmlformats.org/drawingml/2006/picture">
+                  <pic:nvPicPr>
+                    <pic:cNvPr id="1" name=""/>
+                    <pic:cNvPicPr/>
+                  </pic:nvPicPr>
+                  <pic:blipFill>
+                    <a:blip r:embed="rId5"/>
+                    <a:stretch>
+                      <a:fillRect/>
+                    </a:stretch>
+                  </pic:blipFill>
+                  <pic:spPr>
+                    <a:xfrm>
+                      <a:off x="0" y="0"/>
+                      <a:ext cx="2705100" cy="1143000"/>
+                    </a:xfrm>
+                    <a:prstGeom prst="rect">
+                      <a:avLst/>
+                    </a:prstGeom>
+                  </pic:spPr>
+                </pic:pic>
+              </a:graphicData>
+            </a:graphic>
+          </wp:inline>
+        </w:drawing>
+      </w:r>
+    </w:p>
+    <w:p>
+      <w:proofErr w:type="spellStart"/>
+      <w:r>
+        <w:t>AbsMedical</w:t>
+      </w:r>
+      <w:proofErr w:type="spellEnd"/>
+      <w:r>
+        <w:t xml:space="preserve"> cont</w:t>
+      </w:r>
+      <w:r>
+        <w:t>ient l'application Client Lourd</w:t>
+      </w:r>
+      <w:r>
+        <w:t>.</w:t>
+      </w:r>
+    </w:p>
+    <w:p>
+      <w:proofErr w:type="spellStart"/>
+      <w:r>
+        <w:t>AbsMedical</w:t>
+      </w:r>
+      <w:r>
+        <w:t>.Data</w:t>
+      </w:r>
+      <w:proofErr w:type="spellEnd"/>
+      <w:r>
+        <w:t xml:space="preserve"> con</w:t>
+      </w:r>
+      <w:r>
+        <w:t xml:space="preserve">tient l'accès aux données (utilise </w:t>
+      </w:r>
+      <w:proofErr w:type="spellStart"/>
+      <w:r>
+        <w:t>EntityFramework</w:t>
+      </w:r>
+      <w:proofErr w:type="spellEnd"/>
+      <w:r>
+        <w:t>)</w:t>
+      </w:r>
+      <w:r>
+        <w:t>.</w:t>
+      </w:r>
+    </w:p>
+    <w:p>
+      <w:proofErr w:type="spellStart"/>
+      <w:r>
+        <w:t>AbsMedical</w:t>
+      </w:r>
+      <w:r>
+        <w:t>.NFC</w:t>
+      </w:r>
+      <w:proofErr w:type="spellEnd"/>
+      <w:r>
+        <w:t xml:space="preserve"> contient le système de lecture de puce NFC</w:t>
+      </w:r>
+      <w:r>
+        <w:t>.</w:t>
+      </w:r>
+    </w:p>
+    <w:p>
+      <w:proofErr w:type="spellStart"/>
+      <w:r>
+        <w:t>AbsMedical</w:t>
+      </w:r>
+      <w:r>
+        <w:t>.Shared</w:t>
+      </w:r>
+      <w:proofErr w:type="spellEnd"/>
+      <w:r>
+        <w:t xml:space="preserve"> contient les classes partagées dans toute la solution</w:t>
+      </w:r>
+      <w:r>
+        <w:t>.</w:t>
+      </w:r>
+    </w:p>
+    <w:p>
+      <w:proofErr w:type="spellStart"/>
+      <w:r>
+        <w:t>AbsMedical</w:t>
+      </w:r>
+      <w:r>
+        <w:t>WCF</w:t>
+      </w:r>
+      <w:proofErr w:type="spellEnd"/>
+      <w:r>
+        <w:t xml:space="preserve"> contient les différents w</w:t>
+      </w:r>
+      <w:r>
+        <w:t xml:space="preserve">eb </w:t>
+      </w:r>
+      <w:r>
+        <w:t>s</w:t>
+      </w:r>
+      <w:r>
+        <w:t>ervice</w:t>
+      </w:r>
+      <w:r>
+        <w:t>s</w:t>
+      </w:r>
+      <w:r>
+        <w:t>.</w:t>
+      </w:r>
+    </w:p>
+    <w:p>
+      <w:r>
+        <w:rPr>
+          <w:noProof/>
+        </w:rPr>
+        <w:pict>
+          <v:shapetype id="_x0000_t202" coordsize="21600,21600" o:spt="202" path="m,l,21600r21600,l21600,xe">
+            <v:stroke joinstyle="miter"/>
+            <v:path gradientshapeok="t" o:connecttype="rect"/>
+          </v:shapetype>
+          <v:shape id="Zone de texte 2" o:spid="_x0000_s1026" type="#_x0000_t202" style="position:absolute;margin-left:169.15pt;margin-top:22.15pt;width:283.35pt;height:165.7pt;z-index:251659264;visibility:visible;mso-wrap-distance-left:9pt;mso-wrap-distance-top:3.6pt;mso-wrap-distance-right:9pt;mso-wrap-distance-bottom:3.6pt;mso-position-horizontal-relative:text;mso-position-vertical-relative:text;mso-width-relative:margin;mso-height-relative:margin;v-text-anchor:top" stroked="f">
+            <v:textbox>
+              <w:txbxContent>
+                <w:p>
+                  <w:r>
+                    <w:t xml:space="preserve">Le dossier </w:t>
+                  </w:r>
+                  <w:proofErr w:type="spellStart"/>
+                  <w:r>
+                    <w:t>Controllers</w:t>
+                  </w:r>
+                  <w:proofErr w:type="spellEnd"/>
+                  <w:r>
+                    <w:t xml:space="preserve"> contient les classes </w:t>
+                  </w:r>
+                  <w:proofErr w:type="spellStart"/>
+                  <w:r>
+                    <w:t>controller</w:t>
+                  </w:r>
+                  <w:proofErr w:type="spellEnd"/>
+                  <w:r>
+                    <w:t xml:space="preserve"> qui font appel aux web services.</w:t>
+                  </w:r>
+                </w:p>
+                <w:p>
+                  <w:r>
+                    <w:t xml:space="preserve">Le dossier </w:t>
+                  </w:r>
+                  <w:proofErr w:type="spellStart"/>
+                  <w:r>
+                    <w:t>Forms</w:t>
+                  </w:r>
+                  <w:proofErr w:type="spellEnd"/>
+                  <w:r>
+                    <w:t xml:space="preserve"> </w:t>
+                  </w:r>
+                  <w:r>
+                    <w:t xml:space="preserve">contient </w:t>
+                  </w:r>
+                  <w:r>
+                    <w:t>les différentes fenêtres de l’application</w:t>
+                  </w:r>
+                  <w:r>
+                    <w:t>.</w:t>
+                  </w:r>
+                </w:p>
+                <w:p>
+                  <w:r>
+                    <w:t>Le dossier Images</w:t>
+                  </w:r>
+                  <w:r>
+                    <w:t xml:space="preserve"> contient les images pour le design de l’application</w:t>
+                  </w:r>
+                  <w:r>
+                    <w:t xml:space="preserve"> et le dossier </w:t>
+                  </w:r>
+                  <w:proofErr w:type="spellStart"/>
+                  <w:r>
+                    <w:t>Utils</w:t>
+                  </w:r>
+                  <w:proofErr w:type="spellEnd"/>
+                  <w:r>
+                    <w:t xml:space="preserve"> contient </w:t>
+                  </w:r>
+                  <w:r>
+                    <w:t>des classes annexes comme la classe PDF.java et la classe Mail.java.</w:t>
+                  </w:r>
+                </w:p>
+                <w:p/>
+              </w:txbxContent>
+            </v:textbox>
+            <w10:wrap type="square"/>
+          </v:shape>
+        </w:pict>
+      </w:r>
+    </w:p>
+    <w:p>
+      <w:r>
+        <w:rPr>
+          <w:noProof/>
+          <w:lang w:eastAsia="fr-FR"/>
+        </w:rPr>
+        <w:drawing>
+          <wp:inline distT="0" distB="0" distL="0" distR="0" wp14:anchorId="2BD8C117" wp14:editId="0D0B36BA">
+            <wp:extent cx="1962150" cy="2085975"/>
+            <wp:effectExtent l="0" t="0" r="0" b="9525"/>
             <wp:docPr id="1" name="Image 1"/>
             <wp:cNvGraphicFramePr>
               <a:graphicFrameLocks xmlns:a="http://schemas.openxmlformats.org/drawingml/2006/main" noChangeAspect="1"/>
@@ -329,33 +586,23 @@
               <a:graphicData uri="http://schemas.openxmlformats.org/drawingml/2006/picture">
                 <pic:pic xmlns:pic="http://schemas.openxmlformats.org/drawingml/2006/picture">
                   <pic:nvPicPr>
-                    <pic:cNvPr id="0" name="Picture 1"/>
-                    <pic:cNvPicPr>
-                      <a:picLocks noChangeAspect="1" noChangeArrowheads="1"/>
-                    </pic:cNvPicPr>
+                    <pic:cNvPr id="1" name=""/>
+                    <pic:cNvPicPr/>
                   </pic:nvPicPr>
                   <pic:blipFill>
-                    <a:blip r:embed="rId5" cstate="print"/>
-                    <a:srcRect/>
+                    <a:blip r:embed="rId6"/>
                     <a:stretch>
                       <a:fillRect/>
                     </a:stretch>
                   </pic:blipFill>
-                  <pic:spPr bwMode="auto">
+                  <pic:spPr>
                     <a:xfrm>
                       <a:off x="0" y="0"/>
-                      <a:ext cx="2115185" cy="620395"/>
+                      <a:ext cx="1962150" cy="2085975"/>
                     </a:xfrm>
                     <a:prstGeom prst="rect">
                       <a:avLst/>
                     </a:prstGeom>
-                    <a:noFill/>
-                    <a:ln w="9525">
-                      <a:noFill/>
-                      <a:miter lim="800000"/>
-                      <a:headEnd/>
-                      <a:tailEnd/>
-                    </a:ln>
                   </pic:spPr>
                 </pic:pic>
               </a:graphicData>
@@ -363,61 +610,15 @@
           </wp:inline>
         </w:drawing>
       </w:r>
-    </w:p>
-    <w:p/>
-    <w:p>
-      <w:proofErr w:type="spellStart"/>
-      <w:r>
-        <w:t>RFID.App</w:t>
-      </w:r>
-      <w:proofErr w:type="spellEnd"/>
-      <w:r>
-        <w:t xml:space="preserve"> contient l'application Client Lourd </w:t>
-      </w:r>
-    </w:p>
-    <w:p>
-      <w:proofErr w:type="spellStart"/>
-      <w:r>
-        <w:t>RFID.Data</w:t>
-      </w:r>
-      <w:proofErr w:type="spellEnd"/>
-      <w:r>
-        <w:t xml:space="preserve"> con</w:t>
-      </w:r>
-      <w:r>
-        <w:t xml:space="preserve">tient l'accès aux données (utilise </w:t>
-      </w:r>
-      <w:proofErr w:type="spellStart"/>
-      <w:r>
-        <w:t>EntityFramework</w:t>
-      </w:r>
-      <w:proofErr w:type="spellEnd"/>
-      <w:r>
-        <w:t>)</w:t>
-      </w:r>
-    </w:p>
-    <w:p>
-      <w:r>
-        <w:t xml:space="preserve">Un troisième projet sera implémenter par la suite pour le </w:t>
-      </w:r>
-      <w:proofErr w:type="spellStart"/>
-      <w:r>
-        <w:t>WebService</w:t>
-      </w:r>
-      <w:proofErr w:type="spellEnd"/>
-      <w:r>
-        <w:t xml:space="preserve"> (RFID.WS)</w:t>
-      </w:r>
-    </w:p>
-    <w:p/>
-    <w:p/>
-    <w:p/>
-    <w:p/>
-    <w:p/>
-    <w:p/>
-    <w:p/>
-    <w:p/>
-    <w:p/>
+      <w:bookmarkStart w:id="0" w:name="_GoBack"/>
+      <w:bookmarkEnd w:id="0"/>
+    </w:p>
+    <w:p>
+      <w:r>
+        <w:lastRenderedPageBreak/>
+        <w:br w:type="page"/>
+      </w:r>
+    </w:p>
     <w:p>
       <w:pPr>
         <w:pStyle w:val="Titre1"/>
@@ -461,7 +662,7 @@
                     </pic:cNvPicPr>
                   </pic:nvPicPr>
                   <pic:blipFill>
-                    <a:blip r:embed="rId6" cstate="print"/>
+                    <a:blip r:embed="rId7" cstate="print"/>
                     <a:srcRect/>
                     <a:stretch>
                       <a:fillRect/>
@@ -528,7 +729,7 @@
                     </pic:cNvPicPr>
                   </pic:nvPicPr>
                   <pic:blipFill>
-                    <a:blip r:embed="rId7" cstate="print"/>
+                    <a:blip r:embed="rId8" cstate="print"/>
                     <a:srcRect/>
                     <a:stretch>
                       <a:fillRect/>
@@ -593,7 +794,7 @@
                     </pic:cNvPicPr>
                   </pic:nvPicPr>
                   <pic:blipFill>
-                    <a:blip r:embed="rId8" cstate="print"/>
+                    <a:blip r:embed="rId9" cstate="print"/>
                     <a:srcRect/>
                     <a:stretch>
                       <a:fillRect/>
@@ -656,7 +857,7 @@
                     </pic:cNvPicPr>
                   </pic:nvPicPr>
                   <pic:blipFill>
-                    <a:blip r:embed="rId9" cstate="print"/>
+                    <a:blip r:embed="rId10" cstate="print"/>
                     <a:srcRect/>
                     <a:stretch>
                       <a:fillRect/>
@@ -696,7 +897,7 @@
 </file>
 
 <file path=word/styles.xml><?xml version="1.0" encoding="utf-8"?>
-<w:styles xmlns:r="http://schemas.openxmlformats.org/officeDocument/2006/relationships" xmlns:w="http://schemas.openxmlformats.org/wordprocessingml/2006/main">
+<w:styles xmlns:mc="http://schemas.openxmlformats.org/markup-compatibility/2006" xmlns:r="http://schemas.openxmlformats.org/officeDocument/2006/relationships" xmlns:w="http://schemas.openxmlformats.org/wordprocessingml/2006/main" xmlns:w14="http://schemas.microsoft.com/office/word/2010/wordml" xmlns:w15="http://schemas.microsoft.com/office/word/2012/wordml" mc:Ignorable="w14 w15">
   <w:docDefaults>
     <w:rPrDefault>
       <w:rPr>
@@ -712,144 +913,378 @@
       </w:pPr>
     </w:pPrDefault>
   </w:docDefaults>
-  <w:latentStyles w:defLockedState="0" w:defUIPriority="99" w:defSemiHidden="1" w:defUnhideWhenUsed="1" w:defQFormat="0" w:count="267">
-    <w:lsdException w:name="Normal" w:semiHidden="0" w:uiPriority="0" w:unhideWhenUsed="0" w:qFormat="1"/>
-    <w:lsdException w:name="heading 1" w:semiHidden="0" w:uiPriority="9" w:unhideWhenUsed="0" w:qFormat="1"/>
-    <w:lsdException w:name="heading 2" w:uiPriority="9" w:qFormat="1"/>
-    <w:lsdException w:name="heading 3" w:uiPriority="9" w:qFormat="1"/>
-    <w:lsdException w:name="heading 4" w:uiPriority="9" w:qFormat="1"/>
-    <w:lsdException w:name="heading 5" w:uiPriority="9" w:qFormat="1"/>
-    <w:lsdException w:name="heading 6" w:uiPriority="9" w:qFormat="1"/>
-    <w:lsdException w:name="heading 7" w:uiPriority="9" w:qFormat="1"/>
-    <w:lsdException w:name="heading 8" w:uiPriority="9" w:qFormat="1"/>
-    <w:lsdException w:name="heading 9" w:uiPriority="9" w:qFormat="1"/>
-    <w:lsdException w:name="toc 1" w:uiPriority="39"/>
-    <w:lsdException w:name="toc 2" w:uiPriority="39"/>
-    <w:lsdException w:name="toc 3" w:uiPriority="39"/>
-    <w:lsdException w:name="toc 4" w:uiPriority="39"/>
-    <w:lsdException w:name="toc 5" w:uiPriority="39"/>
-    <w:lsdException w:name="toc 6" w:uiPriority="39"/>
-    <w:lsdException w:name="toc 7" w:uiPriority="39"/>
-    <w:lsdException w:name="toc 8" w:uiPriority="39"/>
-    <w:lsdException w:name="toc 9" w:uiPriority="39"/>
-    <w:lsdException w:name="caption" w:uiPriority="35" w:qFormat="1"/>
-    <w:lsdException w:name="Title" w:semiHidden="0" w:uiPriority="10" w:unhideWhenUsed="0" w:qFormat="1"/>
-    <w:lsdException w:name="Default Paragraph Font" w:uiPriority="1"/>
-    <w:lsdException w:name="Subtitle" w:semiHidden="0" w:uiPriority="11" w:unhideWhenUsed="0" w:qFormat="1"/>
-    <w:lsdException w:name="Strong" w:semiHidden="0" w:uiPriority="22" w:unhideWhenUsed="0" w:qFormat="1"/>
-    <w:lsdException w:name="Emphasis" w:semiHidden="0" w:uiPriority="20" w:unhideWhenUsed="0" w:qFormat="1"/>
-    <w:lsdException w:name="Table Grid" w:semiHidden="0" w:uiPriority="59" w:unhideWhenUsed="0"/>
-    <w:lsdException w:name="Placeholder Text" w:unhideWhenUsed="0"/>
-    <w:lsdException w:name="No Spacing" w:semiHidden="0" w:uiPriority="1" w:unhideWhenUsed="0" w:qFormat="1"/>
-    <w:lsdException w:name="Light Shading" w:semiHidden="0" w:uiPriority="60" w:unhideWhenUsed="0"/>
-    <w:lsdException w:name="Light List" w:semiHidden="0" w:uiPriority="61" w:unhideWhenUsed="0"/>
-    <w:lsdException w:name="Light Grid" w:semiHidden="0" w:uiPriority="62" w:unhideWhenUsed="0"/>
-    <w:lsdException w:name="Medium Shading 1" w:semiHidden="0" w:uiPriority="63" w:unhideWhenUsed="0"/>
-    <w:lsdException w:name="Medium Shading 2" w:semiHidden="0" w:uiPriority="64" w:unhideWhenUsed="0"/>
-    <w:lsdException w:name="Medium List 1" w:semiHidden="0" w:uiPriority="65" w:unhideWhenUsed="0"/>
-    <w:lsdException w:name="Medium List 2" w:semiHidden="0" w:uiPriority="66" w:unhideWhenUsed="0"/>
-    <w:lsdException w:name="Medium Grid 1" w:semiHidden="0" w:uiPriority="67" w:unhideWhenUsed="0"/>
-    <w:lsdException w:name="Medium Grid 2" w:semiHidden="0" w:uiPriority="68" w:unhideWhenUsed="0"/>
-    <w:lsdException w:name="Medium Grid 3" w:semiHidden="0" w:uiPriority="69" w:unhideWhenUsed="0"/>
-    <w:lsdException w:name="Dark List" w:semiHidden="0" w:uiPriority="70" w:unhideWhenUsed="0"/>
-    <w:lsdException w:name="Colorful Shading" w:semiHidden="0" w:uiPriority="71" w:unhideWhenUsed="0"/>
-    <w:lsdException w:name="Colorful List" w:semiHidden="0" w:uiPriority="72" w:unhideWhenUsed="0"/>
-    <w:lsdException w:name="Colorful Grid" w:semiHidden="0" w:uiPriority="73" w:unhideWhenUsed="0"/>
-    <w:lsdException w:name="Light Shading Accent 1" w:semiHidden="0" w:uiPriority="60" w:unhideWhenUsed="0"/>
-    <w:lsdException w:name="Light List Accent 1" w:semiHidden="0" w:uiPriority="61" w:unhideWhenUsed="0"/>
-    <w:lsdException w:name="Light Grid Accent 1" w:semiHidden="0" w:uiPriority="62" w:unhideWhenUsed="0"/>
-    <w:lsdException w:name="Medium Shading 1 Accent 1" w:semiHidden="0" w:uiPriority="63" w:unhideWhenUsed="0"/>
-    <w:lsdException w:name="Medium Shading 2 Accent 1" w:semiHidden="0" w:uiPriority="64" w:unhideWhenUsed="0"/>
-    <w:lsdException w:name="Medium List 1 Accent 1" w:semiHidden="0" w:uiPriority="65" w:unhideWhenUsed="0"/>
-    <w:lsdException w:name="Revision" w:unhideWhenUsed="0"/>
-    <w:lsdException w:name="List Paragraph" w:semiHidden="0" w:uiPriority="34" w:unhideWhenUsed="0" w:qFormat="1"/>
-    <w:lsdException w:name="Quote" w:semiHidden="0" w:uiPriority="29" w:unhideWhenUsed="0" w:qFormat="1"/>
-    <w:lsdException w:name="Intense Quote" w:semiHidden="0" w:uiPriority="30" w:unhideWhenUsed="0" w:qFormat="1"/>
-    <w:lsdException w:name="Medium List 2 Accent 1" w:semiHidden="0" w:uiPriority="66" w:unhideWhenUsed="0"/>
-    <w:lsdException w:name="Medium Grid 1 Accent 1" w:semiHidden="0" w:uiPriority="67" w:unhideWhenUsed="0"/>
-    <w:lsdException w:name="Medium Grid 2 Accent 1" w:semiHidden="0" w:uiPriority="68" w:unhideWhenUsed="0"/>
-    <w:lsdException w:name="Medium Grid 3 Accent 1" w:semiHidden="0" w:uiPriority="69" w:unhideWhenUsed="0"/>
-    <w:lsdException w:name="Dark List Accent 1" w:semiHidden="0" w:uiPriority="70" w:unhideWhenUsed="0"/>
-    <w:lsdException w:name="Colorful Shading Accent 1" w:semiHidden="0" w:uiPriority="71" w:unhideWhenUsed="0"/>
-    <w:lsdException w:name="Colorful List Accent 1" w:semiHidden="0" w:uiPriority="72" w:unhideWhenUsed="0"/>
-    <w:lsdException w:name="Colorful Grid Accent 1" w:semiHidden="0" w:uiPriority="73" w:unhideWhenUsed="0"/>
-    <w:lsdException w:name="Light Shading Accent 2" w:semiHidden="0" w:uiPriority="60" w:unhideWhenUsed="0"/>
-    <w:lsdException w:name="Light List Accent 2" w:semiHidden="0" w:uiPriority="61" w:unhideWhenUsed="0"/>
-    <w:lsdException w:name="Light Grid Accent 2" w:semiHidden="0" w:uiPriority="62" w:unhideWhenUsed="0"/>
-    <w:lsdException w:name="Medium Shading 1 Accent 2" w:semiHidden="0" w:uiPriority="63" w:unhideWhenUsed="0"/>
-    <w:lsdException w:name="Medium Shading 2 Accent 2" w:semiHidden="0" w:uiPriority="64" w:unhideWhenUsed="0"/>
-    <w:lsdException w:name="Medium List 1 Accent 2" w:semiHidden="0" w:uiPriority="65" w:unhideWhenUsed="0"/>
-    <w:lsdException w:name="Medium List 2 Accent 2" w:semiHidden="0" w:uiPriority="66" w:unhideWhenUsed="0"/>
-    <w:lsdException w:name="Medium Grid 1 Accent 2" w:semiHidden="0" w:uiPriority="67" w:unhideWhenUsed="0"/>
-    <w:lsdException w:name="Medium Grid 2 Accent 2" w:semiHidden="0" w:uiPriority="68" w:unhideWhenUsed="0"/>
-    <w:lsdException w:name="Medium Grid 3 Accent 2" w:semiHidden="0" w:uiPriority="69" w:unhideWhenUsed="0"/>
-    <w:lsdException w:name="Dark List Accent 2" w:semiHidden="0" w:uiPriority="70" w:unhideWhenUsed="0"/>
-    <w:lsdException w:name="Colorful Shading Accent 2" w:semiHidden="0" w:uiPriority="71" w:unhideWhenUsed="0"/>
-    <w:lsdException w:name="Colorful List Accent 2" w:semiHidden="0" w:uiPriority="72" w:unhideWhenUsed="0"/>
-    <w:lsdException w:name="Colorful Grid Accent 2" w:semiHidden="0" w:uiPriority="73" w:unhideWhenUsed="0"/>
-    <w:lsdException w:name="Light Shading Accent 3" w:semiHidden="0" w:uiPriority="60" w:unhideWhenUsed="0"/>
-    <w:lsdException w:name="Light List Accent 3" w:semiHidden="0" w:uiPriority="61" w:unhideWhenUsed="0"/>
-    <w:lsdException w:name="Light Grid Accent 3" w:semiHidden="0" w:uiPriority="62" w:unhideWhenUsed="0"/>
-    <w:lsdException w:name="Medium Shading 1 Accent 3" w:semiHidden="0" w:uiPriority="63" w:unhideWhenUsed="0"/>
-    <w:lsdException w:name="Medium Shading 2 Accent 3" w:semiHidden="0" w:uiPriority="64" w:unhideWhenUsed="0"/>
-    <w:lsdException w:name="Medium List 1 Accent 3" w:semiHidden="0" w:uiPriority="65" w:unhideWhenUsed="0"/>
-    <w:lsdException w:name="Medium List 2 Accent 3" w:semiHidden="0" w:uiPriority="66" w:unhideWhenUsed="0"/>
-    <w:lsdException w:name="Medium Grid 1 Accent 3" w:semiHidden="0" w:uiPriority="67" w:unhideWhenUsed="0"/>
-    <w:lsdException w:name="Medium Grid 2 Accent 3" w:semiHidden="0" w:uiPriority="68" w:unhideWhenUsed="0"/>
-    <w:lsdException w:name="Medium Grid 3 Accent 3" w:semiHidden="0" w:uiPriority="69" w:unhideWhenUsed="0"/>
-    <w:lsdException w:name="Dark List Accent 3" w:semiHidden="0" w:uiPriority="70" w:unhideWhenUsed="0"/>
-    <w:lsdException w:name="Colorful Shading Accent 3" w:semiHidden="0" w:uiPriority="71" w:unhideWhenUsed="0"/>
-    <w:lsdException w:name="Colorful List Accent 3" w:semiHidden="0" w:uiPriority="72" w:unhideWhenUsed="0"/>
-    <w:lsdException w:name="Colorful Grid Accent 3" w:semiHidden="0" w:uiPriority="73" w:unhideWhenUsed="0"/>
-    <w:lsdException w:name="Light Shading Accent 4" w:semiHidden="0" w:uiPriority="60" w:unhideWhenUsed="0"/>
-    <w:lsdException w:name="Light List Accent 4" w:semiHidden="0" w:uiPriority="61" w:unhideWhenUsed="0"/>
-    <w:lsdException w:name="Light Grid Accent 4" w:semiHidden="0" w:uiPriority="62" w:unhideWhenUsed="0"/>
-    <w:lsdException w:name="Medium Shading 1 Accent 4" w:semiHidden="0" w:uiPriority="63" w:unhideWhenUsed="0"/>
-    <w:lsdException w:name="Medium Shading 2 Accent 4" w:semiHidden="0" w:uiPriority="64" w:unhideWhenUsed="0"/>
-    <w:lsdException w:name="Medium List 1 Accent 4" w:semiHidden="0" w:uiPriority="65" w:unhideWhenUsed="0"/>
-    <w:lsdException w:name="Medium List 2 Accent 4" w:semiHidden="0" w:uiPriority="66" w:unhideWhenUsed="0"/>
-    <w:lsdException w:name="Medium Grid 1 Accent 4" w:semiHidden="0" w:uiPriority="67" w:unhideWhenUsed="0"/>
-    <w:lsdException w:name="Medium Grid 2 Accent 4" w:semiHidden="0" w:uiPriority="68" w:unhideWhenUsed="0"/>
-    <w:lsdException w:name="Medium Grid 3 Accent 4" w:semiHidden="0" w:uiPriority="69" w:unhideWhenUsed="0"/>
-    <w:lsdException w:name="Dark List Accent 4" w:semiHidden="0" w:uiPriority="70" w:unhideWhenUsed="0"/>
-    <w:lsdException w:name="Colorful Shading Accent 4" w:semiHidden="0" w:uiPriority="71" w:unhideWhenUsed="0"/>
-    <w:lsdException w:name="Colorful List Accent 4" w:semiHidden="0" w:uiPriority="72" w:unhideWhenUsed="0"/>
-    <w:lsdException w:name="Colorful Grid Accent 4" w:semiHidden="0" w:uiPriority="73" w:unhideWhenUsed="0"/>
-    <w:lsdException w:name="Light Shading Accent 5" w:semiHidden="0" w:uiPriority="60" w:unhideWhenUsed="0"/>
-    <w:lsdException w:name="Light List Accent 5" w:semiHidden="0" w:uiPriority="61" w:unhideWhenUsed="0"/>
-    <w:lsdException w:name="Light Grid Accent 5" w:semiHidden="0" w:uiPriority="62" w:unhideWhenUsed="0"/>
-    <w:lsdException w:name="Medium Shading 1 Accent 5" w:semiHidden="0" w:uiPriority="63" w:unhideWhenUsed="0"/>
-    <w:lsdException w:name="Medium Shading 2 Accent 5" w:semiHidden="0" w:uiPriority="64" w:unhideWhenUsed="0"/>
-    <w:lsdException w:name="Medium List 1 Accent 5" w:semiHidden="0" w:uiPriority="65" w:unhideWhenUsed="0"/>
-    <w:lsdException w:name="Medium List 2 Accent 5" w:semiHidden="0" w:uiPriority="66" w:unhideWhenUsed="0"/>
-    <w:lsdException w:name="Medium Grid 1 Accent 5" w:semiHidden="0" w:uiPriority="67" w:unhideWhenUsed="0"/>
-    <w:lsdException w:name="Medium Grid 2 Accent 5" w:semiHidden="0" w:uiPriority="68" w:unhideWhenUsed="0"/>
-    <w:lsdException w:name="Medium Grid 3 Accent 5" w:semiHidden="0" w:uiPriority="69" w:unhideWhenUsed="0"/>
-    <w:lsdException w:name="Dark List Accent 5" w:semiHidden="0" w:uiPriority="70" w:unhideWhenUsed="0"/>
-    <w:lsdException w:name="Colorful Shading Accent 5" w:semiHidden="0" w:uiPriority="71" w:unhideWhenUsed="0"/>
-    <w:lsdException w:name="Colorful List Accent 5" w:semiHidden="0" w:uiPriority="72" w:unhideWhenUsed="0"/>
-    <w:lsdException w:name="Colorful Grid Accent 5" w:semiHidden="0" w:uiPriority="73" w:unhideWhenUsed="0"/>
-    <w:lsdException w:name="Light Shading Accent 6" w:semiHidden="0" w:uiPriority="60" w:unhideWhenUsed="0"/>
-    <w:lsdException w:name="Light List Accent 6" w:semiHidden="0" w:uiPriority="61" w:unhideWhenUsed="0"/>
-    <w:lsdException w:name="Light Grid Accent 6" w:semiHidden="0" w:uiPriority="62" w:unhideWhenUsed="0"/>
-    <w:lsdException w:name="Medium Shading 1 Accent 6" w:semiHidden="0" w:uiPriority="63" w:unhideWhenUsed="0"/>
-    <w:lsdException w:name="Medium Shading 2 Accent 6" w:semiHidden="0" w:uiPriority="64" w:unhideWhenUsed="0"/>
-    <w:lsdException w:name="Medium List 1 Accent 6" w:semiHidden="0" w:uiPriority="65" w:unhideWhenUsed="0"/>
-    <w:lsdException w:name="Medium List 2 Accent 6" w:semiHidden="0" w:uiPriority="66" w:unhideWhenUsed="0"/>
-    <w:lsdException w:name="Medium Grid 1 Accent 6" w:semiHidden="0" w:uiPriority="67" w:unhideWhenUsed="0"/>
-    <w:lsdException w:name="Medium Grid 2 Accent 6" w:semiHidden="0" w:uiPriority="68" w:unhideWhenUsed="0"/>
-    <w:lsdException w:name="Medium Grid 3 Accent 6" w:semiHidden="0" w:uiPriority="69" w:unhideWhenUsed="0"/>
-    <w:lsdException w:name="Dark List Accent 6" w:semiHidden="0" w:uiPriority="70" w:unhideWhenUsed="0"/>
-    <w:lsdException w:name="Colorful Shading Accent 6" w:semiHidden="0" w:uiPriority="71" w:unhideWhenUsed="0"/>
-    <w:lsdException w:name="Colorful List Accent 6" w:semiHidden="0" w:uiPriority="72" w:unhideWhenUsed="0"/>
-    <w:lsdException w:name="Colorful Grid Accent 6" w:semiHidden="0" w:uiPriority="73" w:unhideWhenUsed="0"/>
-    <w:lsdException w:name="Subtle Emphasis" w:semiHidden="0" w:uiPriority="19" w:unhideWhenUsed="0" w:qFormat="1"/>
-    <w:lsdException w:name="Intense Emphasis" w:semiHidden="0" w:uiPriority="21" w:unhideWhenUsed="0" w:qFormat="1"/>
-    <w:lsdException w:name="Subtle Reference" w:semiHidden="0" w:uiPriority="31" w:unhideWhenUsed="0" w:qFormat="1"/>
-    <w:lsdException w:name="Intense Reference" w:semiHidden="0" w:uiPriority="32" w:unhideWhenUsed="0" w:qFormat="1"/>
-    <w:lsdException w:name="Book Title" w:semiHidden="0" w:uiPriority="33" w:unhideWhenUsed="0" w:qFormat="1"/>
-    <w:lsdException w:name="Bibliography" w:uiPriority="37"/>
-    <w:lsdException w:name="TOC Heading" w:uiPriority="39" w:qFormat="1"/>
+  <w:latentStyles w:defLockedState="0" w:defUIPriority="99" w:defSemiHidden="0" w:defUnhideWhenUsed="0" w:defQFormat="0" w:count="371">
+    <w:lsdException w:name="Normal" w:uiPriority="0" w:qFormat="1"/>
+    <w:lsdException w:name="heading 1" w:uiPriority="9" w:qFormat="1"/>
+    <w:lsdException w:name="heading 2" w:semiHidden="1" w:uiPriority="9" w:unhideWhenUsed="1" w:qFormat="1"/>
+    <w:lsdException w:name="heading 3" w:semiHidden="1" w:uiPriority="9" w:unhideWhenUsed="1" w:qFormat="1"/>
+    <w:lsdException w:name="heading 4" w:semiHidden="1" w:uiPriority="9" w:unhideWhenUsed="1" w:qFormat="1"/>
+    <w:lsdException w:name="heading 5" w:semiHidden="1" w:uiPriority="9" w:unhideWhenUsed="1" w:qFormat="1"/>
+    <w:lsdException w:name="heading 6" w:semiHidden="1" w:uiPriority="9" w:unhideWhenUsed="1" w:qFormat="1"/>
+    <w:lsdException w:name="heading 7" w:semiHidden="1" w:uiPriority="9" w:unhideWhenUsed="1" w:qFormat="1"/>
+    <w:lsdException w:name="heading 8" w:semiHidden="1" w:uiPriority="9" w:unhideWhenUsed="1" w:qFormat="1"/>
+    <w:lsdException w:name="heading 9" w:semiHidden="1" w:uiPriority="9" w:unhideWhenUsed="1" w:qFormat="1"/>
+    <w:lsdException w:name="index 1" w:semiHidden="1" w:unhideWhenUsed="1"/>
+    <w:lsdException w:name="index 2" w:semiHidden="1" w:unhideWhenUsed="1"/>
+    <w:lsdException w:name="index 3" w:semiHidden="1" w:unhideWhenUsed="1"/>
+    <w:lsdException w:name="index 4" w:semiHidden="1" w:unhideWhenUsed="1"/>
+    <w:lsdException w:name="index 5" w:semiHidden="1" w:unhideWhenUsed="1"/>
+    <w:lsdException w:name="index 6" w:semiHidden="1" w:unhideWhenUsed="1"/>
+    <w:lsdException w:name="index 7" w:semiHidden="1" w:unhideWhenUsed="1"/>
+    <w:lsdException w:name="index 8" w:semiHidden="1" w:unhideWhenUsed="1"/>
+    <w:lsdException w:name="index 9" w:semiHidden="1" w:unhideWhenUsed="1"/>
+    <w:lsdException w:name="toc 1" w:semiHidden="1" w:uiPriority="39" w:unhideWhenUsed="1"/>
+    <w:lsdException w:name="toc 2" w:semiHidden="1" w:uiPriority="39" w:unhideWhenUsed="1"/>
+    <w:lsdException w:name="toc 3" w:semiHidden="1" w:uiPriority="39" w:unhideWhenUsed="1"/>
+    <w:lsdException w:name="toc 4" w:semiHidden="1" w:uiPriority="39" w:unhideWhenUsed="1"/>
+    <w:lsdException w:name="toc 5" w:semiHidden="1" w:uiPriority="39" w:unhideWhenUsed="1"/>
+    <w:lsdException w:name="toc 6" w:semiHidden="1" w:uiPriority="39" w:unhideWhenUsed="1"/>
+    <w:lsdException w:name="toc 7" w:semiHidden="1" w:uiPriority="39" w:unhideWhenUsed="1"/>
+    <w:lsdException w:name="toc 8" w:semiHidden="1" w:uiPriority="39" w:unhideWhenUsed="1"/>
+    <w:lsdException w:name="toc 9" w:semiHidden="1" w:uiPriority="39" w:unhideWhenUsed="1"/>
+    <w:lsdException w:name="Normal Indent" w:semiHidden="1" w:unhideWhenUsed="1"/>
+    <w:lsdException w:name="footnote text" w:semiHidden="1" w:unhideWhenUsed="1"/>
+    <w:lsdException w:name="annotation text" w:semiHidden="1" w:unhideWhenUsed="1"/>
+    <w:lsdException w:name="header" w:semiHidden="1" w:unhideWhenUsed="1"/>
+    <w:lsdException w:name="footer" w:semiHidden="1" w:unhideWhenUsed="1"/>
+    <w:lsdException w:name="index heading" w:semiHidden="1" w:unhideWhenUsed="1"/>
+    <w:lsdException w:name="caption" w:semiHidden="1" w:uiPriority="35" w:unhideWhenUsed="1" w:qFormat="1"/>
+    <w:lsdException w:name="table of figures" w:semiHidden="1" w:unhideWhenUsed="1"/>
+    <w:lsdException w:name="envelope address" w:semiHidden="1" w:unhideWhenUsed="1"/>
+    <w:lsdException w:name="envelope return" w:semiHidden="1" w:unhideWhenUsed="1"/>
+    <w:lsdException w:name="footnote reference" w:semiHidden="1" w:unhideWhenUsed="1"/>
+    <w:lsdException w:name="annotation reference" w:semiHidden="1" w:unhideWhenUsed="1"/>
+    <w:lsdException w:name="line number" w:semiHidden="1" w:unhideWhenUsed="1"/>
+    <w:lsdException w:name="page number" w:semiHidden="1" w:unhideWhenUsed="1"/>
+    <w:lsdException w:name="endnote reference" w:semiHidden="1" w:unhideWhenUsed="1"/>
+    <w:lsdException w:name="endnote text" w:semiHidden="1" w:unhideWhenUsed="1"/>
+    <w:lsdException w:name="table of authorities" w:semiHidden="1" w:unhideWhenUsed="1"/>
+    <w:lsdException w:name="macro" w:semiHidden="1" w:unhideWhenUsed="1"/>
+    <w:lsdException w:name="toa heading" w:semiHidden="1" w:unhideWhenUsed="1"/>
+    <w:lsdException w:name="List" w:semiHidden="1" w:unhideWhenUsed="1"/>
+    <w:lsdException w:name="List Bullet" w:semiHidden="1" w:unhideWhenUsed="1"/>
+    <w:lsdException w:name="List Number" w:semiHidden="1" w:unhideWhenUsed="1"/>
+    <w:lsdException w:name="List 2" w:semiHidden="1" w:unhideWhenUsed="1"/>
+    <w:lsdException w:name="List 3" w:semiHidden="1" w:unhideWhenUsed="1"/>
+    <w:lsdException w:name="List 4" w:semiHidden="1" w:unhideWhenUsed="1"/>
+    <w:lsdException w:name="List 5" w:semiHidden="1" w:unhideWhenUsed="1"/>
+    <w:lsdException w:name="List Bullet 2" w:semiHidden="1" w:unhideWhenUsed="1"/>
+    <w:lsdException w:name="List Bullet 3" w:semiHidden="1" w:unhideWhenUsed="1"/>
+    <w:lsdException w:name="List Bullet 4" w:semiHidden="1" w:unhideWhenUsed="1"/>
+    <w:lsdException w:name="List Bullet 5" w:semiHidden="1" w:unhideWhenUsed="1"/>
+    <w:lsdException w:name="List Number 2" w:semiHidden="1" w:unhideWhenUsed="1"/>
+    <w:lsdException w:name="List Number 3" w:semiHidden="1" w:unhideWhenUsed="1"/>
+    <w:lsdException w:name="List Number 4" w:semiHidden="1" w:unhideWhenUsed="1"/>
+    <w:lsdException w:name="List Number 5" w:semiHidden="1" w:unhideWhenUsed="1"/>
+    <w:lsdException w:name="Title" w:uiPriority="10" w:qFormat="1"/>
+    <w:lsdException w:name="Closing" w:semiHidden="1" w:unhideWhenUsed="1"/>
+    <w:lsdException w:name="Signature" w:semiHidden="1" w:unhideWhenUsed="1"/>
+    <w:lsdException w:name="Default Paragraph Font" w:semiHidden="1" w:uiPriority="1" w:unhideWhenUsed="1"/>
+    <w:lsdException w:name="Body Text" w:semiHidden="1" w:unhideWhenUsed="1"/>
+    <w:lsdException w:name="Body Text Indent" w:semiHidden="1" w:unhideWhenUsed="1"/>
+    <w:lsdException w:name="List Continue" w:semiHidden="1" w:unhideWhenUsed="1"/>
+    <w:lsdException w:name="List Continue 2" w:semiHidden="1" w:unhideWhenUsed="1"/>
+    <w:lsdException w:name="List Continue 3" w:semiHidden="1" w:unhideWhenUsed="1"/>
+    <w:lsdException w:name="List Continue 4" w:semiHidden="1" w:unhideWhenUsed="1"/>
+    <w:lsdException w:name="List Continue 5" w:semiHidden="1" w:unhideWhenUsed="1"/>
+    <w:lsdException w:name="Message Header" w:semiHidden="1" w:unhideWhenUsed="1"/>
+    <w:lsdException w:name="Subtitle" w:uiPriority="11" w:qFormat="1"/>
+    <w:lsdException w:name="Salutation" w:semiHidden="1" w:unhideWhenUsed="1"/>
+    <w:lsdException w:name="Date" w:semiHidden="1" w:unhideWhenUsed="1"/>
+    <w:lsdException w:name="Body Text First Indent" w:semiHidden="1" w:unhideWhenUsed="1"/>
+    <w:lsdException w:name="Body Text First Indent 2" w:semiHidden="1" w:unhideWhenUsed="1"/>
+    <w:lsdException w:name="Note Heading" w:semiHidden="1" w:unhideWhenUsed="1"/>
+    <w:lsdException w:name="Body Text 2" w:semiHidden="1" w:unhideWhenUsed="1"/>
+    <w:lsdException w:name="Body Text 3" w:semiHidden="1" w:unhideWhenUsed="1"/>
+    <w:lsdException w:name="Body Text Indent 2" w:semiHidden="1" w:unhideWhenUsed="1"/>
+    <w:lsdException w:name="Body Text Indent 3" w:semiHidden="1" w:unhideWhenUsed="1"/>
+    <w:lsdException w:name="Block Text" w:semiHidden="1" w:unhideWhenUsed="1"/>
+    <w:lsdException w:name="Hyperlink" w:semiHidden="1" w:unhideWhenUsed="1"/>
+    <w:lsdException w:name="FollowedHyperlink" w:semiHidden="1" w:unhideWhenUsed="1"/>
+    <w:lsdException w:name="Strong" w:uiPriority="22" w:qFormat="1"/>
+    <w:lsdException w:name="Emphasis" w:uiPriority="20" w:qFormat="1"/>
+    <w:lsdException w:name="Document Map" w:semiHidden="1" w:unhideWhenUsed="1"/>
+    <w:lsdException w:name="Plain Text" w:semiHidden="1" w:unhideWhenUsed="1"/>
+    <w:lsdException w:name="E-mail Signature" w:semiHidden="1" w:unhideWhenUsed="1"/>
+    <w:lsdException w:name="HTML Top of Form" w:semiHidden="1" w:unhideWhenUsed="1"/>
+    <w:lsdException w:name="HTML Bottom of Form" w:semiHidden="1" w:unhideWhenUsed="1"/>
+    <w:lsdException w:name="Normal (Web)" w:semiHidden="1" w:unhideWhenUsed="1"/>
+    <w:lsdException w:name="HTML Acronym" w:semiHidden="1" w:unhideWhenUsed="1"/>
+    <w:lsdException w:name="HTML Address" w:semiHidden="1" w:unhideWhenUsed="1"/>
+    <w:lsdException w:name="HTML Cite" w:semiHidden="1" w:unhideWhenUsed="1"/>
+    <w:lsdException w:name="HTML Code" w:semiHidden="1" w:unhideWhenUsed="1"/>
+    <w:lsdException w:name="HTML Definition" w:semiHidden="1" w:unhideWhenUsed="1"/>
+    <w:lsdException w:name="HTML Keyboard" w:semiHidden="1" w:unhideWhenUsed="1"/>
+    <w:lsdException w:name="HTML Preformatted" w:semiHidden="1" w:unhideWhenUsed="1"/>
+    <w:lsdException w:name="HTML Sample" w:semiHidden="1" w:unhideWhenUsed="1"/>
+    <w:lsdException w:name="HTML Typewriter" w:semiHidden="1" w:unhideWhenUsed="1"/>
+    <w:lsdException w:name="HTML Variable" w:semiHidden="1" w:unhideWhenUsed="1"/>
+    <w:lsdException w:name="Normal Table" w:semiHidden="1" w:unhideWhenUsed="1"/>
+    <w:lsdException w:name="annotation subject" w:semiHidden="1" w:unhideWhenUsed="1"/>
+    <w:lsdException w:name="No List" w:semiHidden="1" w:unhideWhenUsed="1"/>
+    <w:lsdException w:name="Outline List 1" w:semiHidden="1" w:unhideWhenUsed="1"/>
+    <w:lsdException w:name="Outline List 2" w:semiHidden="1" w:unhideWhenUsed="1"/>
+    <w:lsdException w:name="Outline List 3" w:semiHidden="1" w:unhideWhenUsed="1"/>
+    <w:lsdException w:name="Table Simple 1" w:semiHidden="1" w:unhideWhenUsed="1"/>
+    <w:lsdException w:name="Table Simple 2" w:semiHidden="1" w:unhideWhenUsed="1"/>
+    <w:lsdException w:name="Table Simple 3" w:semiHidden="1" w:unhideWhenUsed="1"/>
+    <w:lsdException w:name="Table Classic 1" w:semiHidden="1" w:unhideWhenUsed="1"/>
+    <w:lsdException w:name="Table Classic 2" w:semiHidden="1" w:unhideWhenUsed="1"/>
+    <w:lsdException w:name="Table Classic 3" w:semiHidden="1" w:unhideWhenUsed="1"/>
+    <w:lsdException w:name="Table Classic 4" w:semiHidden="1" w:unhideWhenUsed="1"/>
+    <w:lsdException w:name="Table Colorful 1" w:semiHidden="1" w:unhideWhenUsed="1"/>
+    <w:lsdException w:name="Table Colorful 2" w:semiHidden="1" w:unhideWhenUsed="1"/>
+    <w:lsdException w:name="Table Colorful 3" w:semiHidden="1" w:unhideWhenUsed="1"/>
+    <w:lsdException w:name="Table Columns 1" w:semiHidden="1" w:unhideWhenUsed="1"/>
+    <w:lsdException w:name="Table Columns 2" w:semiHidden="1" w:unhideWhenUsed="1"/>
+    <w:lsdException w:name="Table Columns 3" w:semiHidden="1" w:unhideWhenUsed="1"/>
+    <w:lsdException w:name="Table Columns 4" w:semiHidden="1" w:unhideWhenUsed="1"/>
+    <w:lsdException w:name="Table Columns 5" w:semiHidden="1" w:unhideWhenUsed="1"/>
+    <w:lsdException w:name="Table Grid 1" w:semiHidden="1" w:unhideWhenUsed="1"/>
+    <w:lsdException w:name="Table Grid 2" w:semiHidden="1" w:unhideWhenUsed="1"/>
+    <w:lsdException w:name="Table Grid 3" w:semiHidden="1" w:unhideWhenUsed="1"/>
+    <w:lsdException w:name="Table Grid 4" w:semiHidden="1" w:unhideWhenUsed="1"/>
+    <w:lsdException w:name="Table Grid 5" w:semiHidden="1" w:unhideWhenUsed="1"/>
+    <w:lsdException w:name="Table Grid 6" w:semiHidden="1" w:unhideWhenUsed="1"/>
+    <w:lsdException w:name="Table Grid 7" w:semiHidden="1" w:unhideWhenUsed="1"/>
+    <w:lsdException w:name="Table Grid 8" w:semiHidden="1" w:unhideWhenUsed="1"/>
+    <w:lsdException w:name="Table List 1" w:semiHidden="1" w:unhideWhenUsed="1"/>
+    <w:lsdException w:name="Table List 2" w:semiHidden="1" w:unhideWhenUsed="1"/>
+    <w:lsdException w:name="Table List 3" w:semiHidden="1" w:unhideWhenUsed="1"/>
+    <w:lsdException w:name="Table List 4" w:semiHidden="1" w:unhideWhenUsed="1"/>
+    <w:lsdException w:name="Table List 5" w:semiHidden="1" w:unhideWhenUsed="1"/>
+    <w:lsdException w:name="Table List 6" w:semiHidden="1" w:unhideWhenUsed="1"/>
+    <w:lsdException w:name="Table List 7" w:semiHidden="1" w:unhideWhenUsed="1"/>
+    <w:lsdException w:name="Table List 8" w:semiHidden="1" w:unhideWhenUsed="1"/>
+    <w:lsdException w:name="Table 3D effects 1" w:semiHidden="1" w:unhideWhenUsed="1"/>
+    <w:lsdException w:name="Table 3D effects 2" w:semiHidden="1" w:unhideWhenUsed="1"/>
+    <w:lsdException w:name="Table 3D effects 3" w:semiHidden="1" w:unhideWhenUsed="1"/>
+    <w:lsdException w:name="Table Contemporary" w:semiHidden="1" w:unhideWhenUsed="1"/>
+    <w:lsdException w:name="Table Elegant" w:semiHidden="1" w:unhideWhenUsed="1"/>
+    <w:lsdException w:name="Table Professional" w:semiHidden="1" w:unhideWhenUsed="1"/>
+    <w:lsdException w:name="Table Subtle 1" w:semiHidden="1" w:unhideWhenUsed="1"/>
+    <w:lsdException w:name="Table Subtle 2" w:semiHidden="1" w:unhideWhenUsed="1"/>
+    <w:lsdException w:name="Table Web 1" w:semiHidden="1" w:unhideWhenUsed="1"/>
+    <w:lsdException w:name="Table Web 2" w:semiHidden="1" w:unhideWhenUsed="1"/>
+    <w:lsdException w:name="Table Web 3" w:semiHidden="1" w:unhideWhenUsed="1"/>
+    <w:lsdException w:name="Balloon Text" w:semiHidden="1" w:unhideWhenUsed="1"/>
+    <w:lsdException w:name="Table Grid" w:uiPriority="59"/>
+    <w:lsdException w:name="Table Theme" w:semiHidden="1" w:unhideWhenUsed="1"/>
+    <w:lsdException w:name="Placeholder Text" w:semiHidden="1"/>
+    <w:lsdException w:name="No Spacing" w:uiPriority="1" w:qFormat="1"/>
+    <w:lsdException w:name="Light Shading" w:uiPriority="60"/>
+    <w:lsdException w:name="Light List" w:uiPriority="61"/>
+    <w:lsdException w:name="Light Grid" w:uiPriority="62"/>
+    <w:lsdException w:name="Medium Shading 1" w:uiPriority="63"/>
+    <w:lsdException w:name="Medium Shading 2" w:uiPriority="64"/>
+    <w:lsdException w:name="Medium List 1" w:uiPriority="65"/>
+    <w:lsdException w:name="Medium List 2" w:uiPriority="66"/>
+    <w:lsdException w:name="Medium Grid 1" w:uiPriority="67"/>
+    <w:lsdException w:name="Medium Grid 2" w:uiPriority="68"/>
+    <w:lsdException w:name="Medium Grid 3" w:uiPriority="69"/>
+    <w:lsdException w:name="Dark List" w:uiPriority="70"/>
+    <w:lsdException w:name="Colorful Shading" w:uiPriority="71"/>
+    <w:lsdException w:name="Colorful List" w:uiPriority="72"/>
+    <w:lsdException w:name="Colorful Grid" w:uiPriority="73"/>
+    <w:lsdException w:name="Light Shading Accent 1" w:uiPriority="60"/>
+    <w:lsdException w:name="Light List Accent 1" w:uiPriority="61"/>
+    <w:lsdException w:name="Light Grid Accent 1" w:uiPriority="62"/>
+    <w:lsdException w:name="Medium Shading 1 Accent 1" w:uiPriority="63"/>
+    <w:lsdException w:name="Medium Shading 2 Accent 1" w:uiPriority="64"/>
+    <w:lsdException w:name="Medium List 1 Accent 1" w:uiPriority="65"/>
+    <w:lsdException w:name="Revision" w:semiHidden="1"/>
+    <w:lsdException w:name="List Paragraph" w:uiPriority="34" w:qFormat="1"/>
+    <w:lsdException w:name="Quote" w:uiPriority="29" w:qFormat="1"/>
+    <w:lsdException w:name="Intense Quote" w:uiPriority="30" w:qFormat="1"/>
+    <w:lsdException w:name="Medium List 2 Accent 1" w:uiPriority="66"/>
+    <w:lsdException w:name="Medium Grid 1 Accent 1" w:uiPriority="67"/>
+    <w:lsdException w:name="Medium Grid 2 Accent 1" w:uiPriority="68"/>
+    <w:lsdException w:name="Medium Grid 3 Accent 1" w:uiPriority="69"/>
+    <w:lsdException w:name="Dark List Accent 1" w:uiPriority="70"/>
+    <w:lsdException w:name="Colorful Shading Accent 1" w:uiPriority="71"/>
+    <w:lsdException w:name="Colorful List Accent 1" w:uiPriority="72"/>
+    <w:lsdException w:name="Colorful Grid Accent 1" w:uiPriority="73"/>
+    <w:lsdException w:name="Light Shading Accent 2" w:uiPriority="60"/>
+    <w:lsdException w:name="Light List Accent 2" w:uiPriority="61"/>
+    <w:lsdException w:name="Light Grid Accent 2" w:uiPriority="62"/>
+    <w:lsdException w:name="Medium Shading 1 Accent 2" w:uiPriority="63"/>
+    <w:lsdException w:name="Medium Shading 2 Accent 2" w:uiPriority="64"/>
+    <w:lsdException w:name="Medium List 1 Accent 2" w:uiPriority="65"/>
+    <w:lsdException w:name="Medium List 2 Accent 2" w:uiPriority="66"/>
+    <w:lsdException w:name="Medium Grid 1 Accent 2" w:uiPriority="67"/>
+    <w:lsdException w:name="Medium Grid 2 Accent 2" w:uiPriority="68"/>
+    <w:lsdException w:name="Medium Grid 3 Accent 2" w:uiPriority="69"/>
+    <w:lsdException w:name="Dark List Accent 2" w:uiPriority="70"/>
+    <w:lsdException w:name="Colorful Shading Accent 2" w:uiPriority="71"/>
+    <w:lsdException w:name="Colorful List Accent 2" w:uiPriority="72"/>
+    <w:lsdException w:name="Colorful Grid Accent 2" w:uiPriority="73"/>
+    <w:lsdException w:name="Light Shading Accent 3" w:uiPriority="60"/>
+    <w:lsdException w:name="Light List Accent 3" w:uiPriority="61"/>
+    <w:lsdException w:name="Light Grid Accent 3" w:uiPriority="62"/>
+    <w:lsdException w:name="Medium Shading 1 Accent 3" w:uiPriority="63"/>
+    <w:lsdException w:name="Medium Shading 2 Accent 3" w:uiPriority="64"/>
+    <w:lsdException w:name="Medium List 1 Accent 3" w:uiPriority="65"/>
+    <w:lsdException w:name="Medium List 2 Accent 3" w:uiPriority="66"/>
+    <w:lsdException w:name="Medium Grid 1 Accent 3" w:uiPriority="67"/>
+    <w:lsdException w:name="Medium Grid 2 Accent 3" w:uiPriority="68"/>
+    <w:lsdException w:name="Medium Grid 3 Accent 3" w:uiPriority="69"/>
+    <w:lsdException w:name="Dark List Accent 3" w:uiPriority="70"/>
+    <w:lsdException w:name="Colorful Shading Accent 3" w:uiPriority="71"/>
+    <w:lsdException w:name="Colorful List Accent 3" w:uiPriority="72"/>
+    <w:lsdException w:name="Colorful Grid Accent 3" w:uiPriority="73"/>
+    <w:lsdException w:name="Light Shading Accent 4" w:uiPriority="60"/>
+    <w:lsdException w:name="Light List Accent 4" w:uiPriority="61"/>
+    <w:lsdException w:name="Light Grid Accent 4" w:uiPriority="62"/>
+    <w:lsdException w:name="Medium Shading 1 Accent 4" w:uiPriority="63"/>
+    <w:lsdException w:name="Medium Shading 2 Accent 4" w:uiPriority="64"/>
+    <w:lsdException w:name="Medium List 1 Accent 4" w:uiPriority="65"/>
+    <w:lsdException w:name="Medium List 2 Accent 4" w:uiPriority="66"/>
+    <w:lsdException w:name="Medium Grid 1 Accent 4" w:uiPriority="67"/>
+    <w:lsdException w:name="Medium Grid 2 Accent 4" w:uiPriority="68"/>
+    <w:lsdException w:name="Medium Grid 3 Accent 4" w:uiPriority="69"/>
+    <w:lsdException w:name="Dark List Accent 4" w:uiPriority="70"/>
+    <w:lsdException w:name="Colorful Shading Accent 4" w:uiPriority="71"/>
+    <w:lsdException w:name="Colorful List Accent 4" w:uiPriority="72"/>
+    <w:lsdException w:name="Colorful Grid Accent 4" w:uiPriority="73"/>
+    <w:lsdException w:name="Light Shading Accent 5" w:uiPriority="60"/>
+    <w:lsdException w:name="Light List Accent 5" w:uiPriority="61"/>
+    <w:lsdException w:name="Light Grid Accent 5" w:uiPriority="62"/>
+    <w:lsdException w:name="Medium Shading 1 Accent 5" w:uiPriority="63"/>
+    <w:lsdException w:name="Medium Shading 2 Accent 5" w:uiPriority="64"/>
+    <w:lsdException w:name="Medium List 1 Accent 5" w:uiPriority="65"/>
+    <w:lsdException w:name="Medium List 2 Accent 5" w:uiPriority="66"/>
+    <w:lsdException w:name="Medium Grid 1 Accent 5" w:uiPriority="67"/>
+    <w:lsdException w:name="Medium Grid 2 Accent 5" w:uiPriority="68"/>
+    <w:lsdException w:name="Medium Grid 3 Accent 5" w:uiPriority="69"/>
+    <w:lsdException w:name="Dark List Accent 5" w:uiPriority="70"/>
+    <w:lsdException w:name="Colorful Shading Accent 5" w:uiPriority="71"/>
+    <w:lsdException w:name="Colorful List Accent 5" w:uiPriority="72"/>
+    <w:lsdException w:name="Colorful Grid Accent 5" w:uiPriority="73"/>
+    <w:lsdException w:name="Light Shading Accent 6" w:uiPriority="60"/>
+    <w:lsdException w:name="Light List Accent 6" w:uiPriority="61"/>
+    <w:lsdException w:name="Light Grid Accent 6" w:uiPriority="62"/>
+    <w:lsdException w:name="Medium Shading 1 Accent 6" w:uiPriority="63"/>
+    <w:lsdException w:name="Medium Shading 2 Accent 6" w:uiPriority="64"/>
+    <w:lsdException w:name="Medium List 1 Accent 6" w:uiPriority="65"/>
+    <w:lsdException w:name="Medium List 2 Accent 6" w:uiPriority="66"/>
+    <w:lsdException w:name="Medium Grid 1 Accent 6" w:uiPriority="67"/>
+    <w:lsdException w:name="Medium Grid 2 Accent 6" w:uiPriority="68"/>
+    <w:lsdException w:name="Medium Grid 3 Accent 6" w:uiPriority="69"/>
+    <w:lsdException w:name="Dark List Accent 6" w:uiPriority="70"/>
+    <w:lsdException w:name="Colorful Shading Accent 6" w:uiPriority="71"/>
+    <w:lsdException w:name="Colorful List Accent 6" w:uiPriority="72"/>
+    <w:lsdException w:name="Colorful Grid Accent 6" w:uiPriority="73"/>
+    <w:lsdException w:name="Subtle Emphasis" w:uiPriority="19" w:qFormat="1"/>
+    <w:lsdException w:name="Intense Emphasis" w:uiPriority="21" w:qFormat="1"/>
+    <w:lsdException w:name="Subtle Reference" w:uiPriority="31" w:qFormat="1"/>
+    <w:lsdException w:name="Intense Reference" w:uiPriority="32" w:qFormat="1"/>
+    <w:lsdException w:name="Book Title" w:uiPriority="33" w:qFormat="1"/>
+    <w:lsdException w:name="Bibliography" w:semiHidden="1" w:uiPriority="37" w:unhideWhenUsed="1"/>
+    <w:lsdException w:name="TOC Heading" w:semiHidden="1" w:uiPriority="39" w:unhideWhenUsed="1" w:qFormat="1"/>
+    <w:lsdException w:name="Plain Table 1" w:uiPriority="41"/>
+    <w:lsdException w:name="Plain Table 2" w:uiPriority="42"/>
+    <w:lsdException w:name="Plain Table 3" w:uiPriority="43"/>
+    <w:lsdException w:name="Plain Table 4" w:uiPriority="44"/>
+    <w:lsdException w:name="Plain Table 5" w:uiPriority="45"/>
+    <w:lsdException w:name="Grid Table Light" w:uiPriority="40"/>
+    <w:lsdException w:name="Grid Table 1 Light" w:uiPriority="46"/>
+    <w:lsdException w:name="Grid Table 2" w:uiPriority="47"/>
+    <w:lsdException w:name="Grid Table 3" w:uiPriority="48"/>
+    <w:lsdException w:name="Grid Table 4" w:uiPriority="49"/>
+    <w:lsdException w:name="Grid Table 5 Dark" w:uiPriority="50"/>
+    <w:lsdException w:name="Grid Table 6 Colorful" w:uiPriority="51"/>
+    <w:lsdException w:name="Grid Table 7 Colorful" w:uiPriority="52"/>
+    <w:lsdException w:name="Grid Table 1 Light Accent 1" w:uiPriority="46"/>
+    <w:lsdException w:name="Grid Table 2 Accent 1" w:uiPriority="47"/>
+    <w:lsdException w:name="Grid Table 3 Accent 1" w:uiPriority="48"/>
+    <w:lsdException w:name="Grid Table 4 Accent 1" w:uiPriority="49"/>
+    <w:lsdException w:name="Grid Table 5 Dark Accent 1" w:uiPriority="50"/>
+    <w:lsdException w:name="Grid Table 6 Colorful Accent 1" w:uiPriority="51"/>
+    <w:lsdException w:name="Grid Table 7 Colorful Accent 1" w:uiPriority="52"/>
+    <w:lsdException w:name="Grid Table 1 Light Accent 2" w:uiPriority="46"/>
+    <w:lsdException w:name="Grid Table 2 Accent 2" w:uiPriority="47"/>
+    <w:lsdException w:name="Grid Table 3 Accent 2" w:uiPriority="48"/>
+    <w:lsdException w:name="Grid Table 4 Accent 2" w:uiPriority="49"/>
+    <w:lsdException w:name="Grid Table 5 Dark Accent 2" w:uiPriority="50"/>
+    <w:lsdException w:name="Grid Table 6 Colorful Accent 2" w:uiPriority="51"/>
+    <w:lsdException w:name="Grid Table 7 Colorful Accent 2" w:uiPriority="52"/>
+    <w:lsdException w:name="Grid Table 1 Light Accent 3" w:uiPriority="46"/>
+    <w:lsdException w:name="Grid Table 2 Accent 3" w:uiPriority="47"/>
+    <w:lsdException w:name="Grid Table 3 Accent 3" w:uiPriority="48"/>
+    <w:lsdException w:name="Grid Table 4 Accent 3" w:uiPriority="49"/>
+    <w:lsdException w:name="Grid Table 5 Dark Accent 3" w:uiPriority="50"/>
+    <w:lsdException w:name="Grid Table 6 Colorful Accent 3" w:uiPriority="51"/>
+    <w:lsdException w:name="Grid Table 7 Colorful Accent 3" w:uiPriority="52"/>
+    <w:lsdException w:name="Grid Table 1 Light Accent 4" w:uiPriority="46"/>
+    <w:lsdException w:name="Grid Table 2 Accent 4" w:uiPriority="47"/>
+    <w:lsdException w:name="Grid Table 3 Accent 4" w:uiPriority="48"/>
+    <w:lsdException w:name="Grid Table 4 Accent 4" w:uiPriority="49"/>
+    <w:lsdException w:name="Grid Table 5 Dark Accent 4" w:uiPriority="50"/>
+    <w:lsdException w:name="Grid Table 6 Colorful Accent 4" w:uiPriority="51"/>
+    <w:lsdException w:name="Grid Table 7 Colorful Accent 4" w:uiPriority="52"/>
+    <w:lsdException w:name="Grid Table 1 Light Accent 5" w:uiPriority="46"/>
+    <w:lsdException w:name="Grid Table 2 Accent 5" w:uiPriority="47"/>
+    <w:lsdException w:name="Grid Table 3 Accent 5" w:uiPriority="48"/>
+    <w:lsdException w:name="Grid Table 4 Accent 5" w:uiPriority="49"/>
+    <w:lsdException w:name="Grid Table 5 Dark Accent 5" w:uiPriority="50"/>
+    <w:lsdException w:name="Grid Table 6 Colorful Accent 5" w:uiPriority="51"/>
+    <w:lsdException w:name="Grid Table 7 Colorful Accent 5" w:uiPriority="52"/>
+    <w:lsdException w:name="Grid Table 1 Light Accent 6" w:uiPriority="46"/>
+    <w:lsdException w:name="Grid Table 2 Accent 6" w:uiPriority="47"/>
+    <w:lsdException w:name="Grid Table 3 Accent 6" w:uiPriority="48"/>
+    <w:lsdException w:name="Grid Table 4 Accent 6" w:uiPriority="49"/>
+    <w:lsdException w:name="Grid Table 5 Dark Accent 6" w:uiPriority="50"/>
+    <w:lsdException w:name="Grid Table 6 Colorful Accent 6" w:uiPriority="51"/>
+    <w:lsdException w:name="Grid Table 7 Colorful Accent 6" w:uiPriority="52"/>
+    <w:lsdException w:name="List Table 1 Light" w:uiPriority="46"/>
+    <w:lsdException w:name="List Table 2" w:uiPriority="47"/>
+    <w:lsdException w:name="List Table 3" w:uiPriority="48"/>
+    <w:lsdException w:name="List Table 4" w:uiPriority="49"/>
+    <w:lsdException w:name="List Table 5 Dark" w:uiPriority="50"/>
+    <w:lsdException w:name="List Table 6 Colorful" w:uiPriority="51"/>
+    <w:lsdException w:name="List Table 7 Colorful" w:uiPriority="52"/>
+    <w:lsdException w:name="List Table 1 Light Accent 1" w:uiPriority="46"/>
+    <w:lsdException w:name="List Table 2 Accent 1" w:uiPriority="47"/>
+    <w:lsdException w:name="List Table 3 Accent 1" w:uiPriority="48"/>
+    <w:lsdException w:name="List Table 4 Accent 1" w:uiPriority="49"/>
+    <w:lsdException w:name="List Table 5 Dark Accent 1" w:uiPriority="50"/>
+    <w:lsdException w:name="List Table 6 Colorful Accent 1" w:uiPriority="51"/>
+    <w:lsdException w:name="List Table 7 Colorful Accent 1" w:uiPriority="52"/>
+    <w:lsdException w:name="List Table 1 Light Accent 2" w:uiPriority="46"/>
+    <w:lsdException w:name="List Table 2 Accent 2" w:uiPriority="47"/>
+    <w:lsdException w:name="List Table 3 Accent 2" w:uiPriority="48"/>
+    <w:lsdException w:name="List Table 4 Accent 2" w:uiPriority="49"/>
+    <w:lsdException w:name="List Table 5 Dark Accent 2" w:uiPriority="50"/>
+    <w:lsdException w:name="List Table 6 Colorful Accent 2" w:uiPriority="51"/>
+    <w:lsdException w:name="List Table 7 Colorful Accent 2" w:uiPriority="52"/>
+    <w:lsdException w:name="List Table 1 Light Accent 3" w:uiPriority="46"/>
+    <w:lsdException w:name="List Table 2 Accent 3" w:uiPriority="47"/>
+    <w:lsdException w:name="List Table 3 Accent 3" w:uiPriority="48"/>
+    <w:lsdException w:name="List Table 4 Accent 3" w:uiPriority="49"/>
+    <w:lsdException w:name="List Table 5 Dark Accent 3" w:uiPriority="50"/>
+    <w:lsdException w:name="List Table 6 Colorful Accent 3" w:uiPriority="51"/>
+    <w:lsdException w:name="List Table 7 Colorful Accent 3" w:uiPriority="52"/>
+    <w:lsdException w:name="List Table 1 Light Accent 4" w:uiPriority="46"/>
+    <w:lsdException w:name="List Table 2 Accent 4" w:uiPriority="47"/>
+    <w:lsdException w:name="List Table 3 Accent 4" w:uiPriority="48"/>
+    <w:lsdException w:name="List Table 4 Accent 4" w:uiPriority="49"/>
+    <w:lsdException w:name="List Table 5 Dark Accent 4" w:uiPriority="50"/>
+    <w:lsdException w:name="List Table 6 Colorful Accent 4" w:uiPriority="51"/>
+    <w:lsdException w:name="List Table 7 Colorful Accent 4" w:uiPriority="52"/>
+    <w:lsdException w:name="List Table 1 Light Accent 5" w:uiPriority="46"/>
+    <w:lsdException w:name="List Table 2 Accent 5" w:uiPriority="47"/>
+    <w:lsdException w:name="List Table 3 Accent 5" w:uiPriority="48"/>
+    <w:lsdException w:name="List Table 4 Accent 5" w:uiPriority="49"/>
+    <w:lsdException w:name="List Table 5 Dark Accent 5" w:uiPriority="50"/>
+    <w:lsdException w:name="List Table 6 Colorful Accent 5" w:uiPriority="51"/>
+    <w:lsdException w:name="List Table 7 Colorful Accent 5" w:uiPriority="52"/>
+    <w:lsdException w:name="List Table 1 Light Accent 6" w:uiPriority="46"/>
+    <w:lsdException w:name="List Table 2 Accent 6" w:uiPriority="47"/>
+    <w:lsdException w:name="List Table 3 Accent 6" w:uiPriority="48"/>
+    <w:lsdException w:name="List Table 4 Accent 6" w:uiPriority="49"/>
+    <w:lsdException w:name="List Table 5 Dark Accent 6" w:uiPriority="50"/>
+    <w:lsdException w:name="List Table 6 Colorful Accent 6" w:uiPriority="51"/>
+    <w:lsdException w:name="List Table 7 Colorful Accent 6" w:uiPriority="52"/>
   </w:latentStyles>
   <w:style w:type="paragraph" w:default="1" w:styleId="Normal">
     <w:name w:val="Normal"/>
@@ -936,7 +1371,6 @@
     <w:uiPriority w:val="99"/>
     <w:semiHidden/>
     <w:unhideWhenUsed/>
-    <w:qFormat/>
     <w:tblPr>
       <w:tblInd w:w="0" w:type="dxa"/>
       <w:tblCellMar>
@@ -1356,7 +1790,7 @@
 </file>
 
 <file path=customXml/itemProps1.xml><?xml version="1.0" encoding="utf-8"?>
-<ds:datastoreItem xmlns:ds="http://schemas.openxmlformats.org/officeDocument/2006/customXml" ds:itemID="{A596DC1E-9623-46F3-874D-DD7F073E6E9E}">
+<ds:datastoreItem xmlns:ds="http://schemas.openxmlformats.org/officeDocument/2006/customXml" ds:itemID="{12AED8C2-6B2D-4373-9C68-AA322820B407}">
   <ds:schemaRefs>
     <ds:schemaRef ds:uri="http://schemas.openxmlformats.org/officeDocument/2006/bibliography"/>
   </ds:schemaRefs>

</xml_diff>

<commit_message>
Suppression de la reference .Data dans le projet core + Diapo
</commit_message>
<xml_diff>
--- a/doc/RFID.docx
+++ b/doc/RFID.docx
@@ -6,11 +6,9 @@
       <w:pPr>
         <w:pStyle w:val="Titre"/>
       </w:pPr>
-      <w:proofErr w:type="spellStart"/>
       <w:r>
         <w:t>AbsMedical</w:t>
       </w:r>
-      <w:proofErr w:type="spellEnd"/>
       <w:r>
         <w:t xml:space="preserve"> - MARTINES / MAGNIN</w:t>
       </w:r>
@@ -1901,13 +1899,8 @@
       <w:pPr>
         <w:spacing w:after="0"/>
       </w:pPr>
-      <w:proofErr w:type="spellStart"/>
-      <w:r>
-        <w:t>AbsMedical</w:t>
-      </w:r>
-      <w:proofErr w:type="spellEnd"/>
-      <w:r>
-        <w:t xml:space="preserve"> est une application bureau à destination des médecins traitant.</w:t>
+      <w:r>
+        <w:t>AbsMedical est une application bureau à destination des médecins.</w:t>
       </w:r>
     </w:p>
     <w:p>
@@ -1948,7 +1941,13 @@
         <w:spacing w:after="0"/>
       </w:pPr>
       <w:r>
-        <w:t xml:space="preserve">L'étudiant est malade et décide donc d'aller chez son médecin traitant (ou non) pour se faire ausculter. Au lieu de demander un certificat médical manuscrit, l'étudiant peut </w:t>
+        <w:t>L'étudiant est malade et décide donc d'aller chez son médecin tr</w:t>
+      </w:r>
+      <w:r>
+        <w:t>aitant (ou non) pour se faire au</w:t>
+      </w:r>
+      <w:r>
+        <w:t xml:space="preserve">sculter. Au lieu de demander un certificat médical manuscrit, l'étudiant peut </w:t>
       </w:r>
       <w:r>
         <w:t>s'il le souhaite, demander un certificat numérique.</w:t>
@@ -1962,15 +1961,7 @@
         <w:spacing w:after="0"/>
       </w:pPr>
       <w:r>
-        <w:t xml:space="preserve"> Le médecin ouvre alors son logiciel "</w:t>
-      </w:r>
-      <w:proofErr w:type="spellStart"/>
-      <w:r>
-        <w:t>AbsMedical</w:t>
-      </w:r>
-      <w:proofErr w:type="spellEnd"/>
-      <w:r>
-        <w:t xml:space="preserve">" et vois les informations concernant l'étudiant (nom, prénom, numéro sécurité social, adresse postal, école correspondante, ...) et clique sur le bouton permettant de renseigner une absence pour l'étudiant en cours, en y indiquant la date de visite, date de début d'absence, date de fin d'absence (si absence scolaire sur plusieurs jours) et le motif. </w:t>
+        <w:t xml:space="preserve"> Le médecin ouvre alors son logiciel "AbsMedical" et vois les informations concernant l'étudiant (nom, prénom, numéro sécurité social, adresse postal, école correspondante, ...) et clique sur le bouton permettant de renseigner une absence pour l'étudiant en cours, en y indiquant la date de visite, date de début d'absence, date de fin d'absence (si absence scolaire sur plusieurs jours) et le motif. </w:t>
       </w:r>
     </w:p>
     <w:p>
@@ -2378,15 +2369,7 @@
           </w:tcPr>
           <w:p>
             <w:r>
-              <w:t xml:space="preserve">Mise en place du model </w:t>
-            </w:r>
-            <w:proofErr w:type="spellStart"/>
-            <w:r>
-              <w:t>Entity</w:t>
-            </w:r>
-            <w:proofErr w:type="spellEnd"/>
-            <w:r>
-              <w:t xml:space="preserve"> Framework</w:t>
+              <w:t>Mise en place du model Entity Framework</w:t>
             </w:r>
           </w:p>
         </w:tc>
@@ -2431,13 +2414,8 @@
               <w:t>Fenêtre - C</w:t>
             </w:r>
             <w:r>
-              <w:t xml:space="preserve">ertificat </w:t>
-            </w:r>
-            <w:proofErr w:type="spellStart"/>
-            <w:r>
-              <w:t>medical</w:t>
-            </w:r>
-            <w:proofErr w:type="spellEnd"/>
+              <w:t>ertificat medical</w:t>
+            </w:r>
           </w:p>
         </w:tc>
         <w:tc>
@@ -3083,35 +3061,7 @@
         <w:rPr>
           <w:b/>
         </w:rPr>
-        <w:t xml:space="preserve">Windows </w:t>
-      </w:r>
-      <w:proofErr w:type="spellStart"/>
-      <w:r>
-        <w:rPr>
-          <w:b/>
-        </w:rPr>
-        <w:t>Presentation</w:t>
-      </w:r>
-      <w:proofErr w:type="spellEnd"/>
-      <w:r>
-        <w:rPr>
-          <w:b/>
-        </w:rPr>
-        <w:t xml:space="preserve"> </w:t>
-      </w:r>
-      <w:proofErr w:type="spellStart"/>
-      <w:r>
-        <w:rPr>
-          <w:b/>
-        </w:rPr>
-        <w:t>Foundation</w:t>
-      </w:r>
-      <w:proofErr w:type="spellEnd"/>
-      <w:r>
-        <w:rPr>
-          <w:b/>
-        </w:rPr>
-        <w:t>)</w:t>
+        <w:t>Windows Presentation Foundation)</w:t>
       </w:r>
       <w:r>
         <w:t>.</w:t>
@@ -3181,13 +3131,8 @@
       <w:pPr>
         <w:spacing w:after="0"/>
       </w:pPr>
-      <w:proofErr w:type="spellStart"/>
-      <w:r>
-        <w:t>Entity</w:t>
-      </w:r>
-      <w:proofErr w:type="spellEnd"/>
-      <w:r>
-        <w:t xml:space="preserve"> Framework: 6.0.0</w:t>
+      <w:r>
+        <w:t>Entity Framework: 6.0.0</w:t>
       </w:r>
     </w:p>
     <w:p>
@@ -3209,19 +3154,11 @@
         </w:rPr>
         <w:t xml:space="preserve">Windows &amp; </w:t>
       </w:r>
-      <w:proofErr w:type="spellStart"/>
-      <w:r>
-        <w:rPr>
-          <w:lang w:val="en-US"/>
-        </w:rPr>
-        <w:t>MahApps</w:t>
-      </w:r>
-      <w:proofErr w:type="spellEnd"/>
-      <w:r>
-        <w:rPr>
-          <w:lang w:val="en-US"/>
-        </w:rPr>
-        <w:t xml:space="preserve"> (</w:t>
+      <w:r>
+        <w:rPr>
+          <w:lang w:val="en-US"/>
+        </w:rPr>
+        <w:t>MahApps (</w:t>
       </w:r>
       <w:hyperlink r:id="rId8" w:history="1">
         <w:r>
@@ -3269,15 +3206,7 @@
     <w:p/>
     <w:p>
       <w:r>
-        <w:t xml:space="preserve">L'application </w:t>
-      </w:r>
-      <w:proofErr w:type="spellStart"/>
-      <w:r>
-        <w:t>AbsMedical</w:t>
-      </w:r>
-      <w:proofErr w:type="spellEnd"/>
-      <w:r>
-        <w:t xml:space="preserve"> est répartit en 5 projets.</w:t>
+        <w:t>L'application AbsMedical est répartit en 5 projets.</w:t>
       </w:r>
     </w:p>
     <w:p>
@@ -3354,14 +3283,9 @@
       <w:bookmarkStart w:id="30" w:name="_Toc482047309"/>
       <w:r>
         <w:lastRenderedPageBreak/>
-        <w:t xml:space="preserve">3.3.1.  </w:t>
-      </w:r>
-      <w:proofErr w:type="spellStart"/>
-      <w:r>
-        <w:t>AbsMedical</w:t>
+        <w:t>3.3.1.  AbsMedical</w:t>
       </w:r>
       <w:bookmarkEnd w:id="30"/>
-      <w:proofErr w:type="spellEnd"/>
     </w:p>
     <w:p/>
     <w:p>
@@ -3468,16 +3392,8 @@
         <w:rPr>
           <w:b/>
         </w:rPr>
-        <w:t xml:space="preserve">Service </w:t>
-      </w:r>
-      <w:proofErr w:type="spellStart"/>
-      <w:r>
-        <w:rPr>
-          <w:b/>
-        </w:rPr>
-        <w:t>References</w:t>
-      </w:r>
-      <w:proofErr w:type="spellEnd"/>
+        <w:t>Service References</w:t>
+      </w:r>
       <w:r>
         <w:t>:  Contient les différentes références de service créé dans le projet AbsMedical.WCF</w:t>
       </w:r>
@@ -3500,19 +3416,11 @@
           </v:shape>
         </w:pict>
       </w:r>
-      <w:proofErr w:type="spellStart"/>
       <w:r>
         <w:rPr>
           <w:b/>
         </w:rPr>
-        <w:t>Controllers</w:t>
-      </w:r>
-      <w:proofErr w:type="spellEnd"/>
-      <w:r>
-        <w:rPr>
-          <w:b/>
-        </w:rPr>
-        <w:t xml:space="preserve">:  </w:t>
+        <w:t xml:space="preserve">Controllers:  </w:t>
       </w:r>
       <w:r>
         <w:t>Contient les classes interrogeant les différents service web du projet AbsMedical.WCF.</w:t>
@@ -3541,33 +3449,17 @@
           </v:shape>
         </w:pict>
       </w:r>
-      <w:proofErr w:type="spellStart"/>
       <w:r>
         <w:rPr>
           <w:b/>
         </w:rPr>
-        <w:t>Forms</w:t>
-      </w:r>
-      <w:proofErr w:type="spellEnd"/>
-      <w:r>
-        <w:rPr>
-          <w:b/>
-        </w:rPr>
-        <w:t xml:space="preserve">:  </w:t>
+        <w:t xml:space="preserve">Forms:  </w:t>
       </w:r>
       <w:r>
         <w:t>Contient les design</w:t>
       </w:r>
       <w:r>
-        <w:t xml:space="preserve"> (.</w:t>
-      </w:r>
-      <w:proofErr w:type="spellStart"/>
-      <w:r>
-        <w:t>xaml</w:t>
-      </w:r>
-      <w:proofErr w:type="spellEnd"/>
-      <w:r>
-        <w:t xml:space="preserve">) </w:t>
+        <w:t xml:space="preserve"> (.xaml) </w:t>
       </w:r>
       <w:r>
         <w:t xml:space="preserve"> des différents Fenêtre</w:t>
@@ -3579,15 +3471,7 @@
         <w:t>leur code respectif</w:t>
       </w:r>
       <w:r>
-        <w:t xml:space="preserve"> (.</w:t>
-      </w:r>
-      <w:proofErr w:type="spellStart"/>
-      <w:r>
-        <w:t>xaml.cs</w:t>
-      </w:r>
-      <w:proofErr w:type="spellEnd"/>
-      <w:r>
-        <w:t>)</w:t>
+        <w:t xml:space="preserve"> (.xaml.cs)</w:t>
       </w:r>
       <w:r>
         <w:t>.</w:t>
@@ -3646,19 +3530,11 @@
           </v:shape>
         </w:pict>
       </w:r>
-      <w:proofErr w:type="spellStart"/>
       <w:r>
         <w:rPr>
           <w:b/>
         </w:rPr>
-        <w:t>Utils</w:t>
-      </w:r>
-      <w:proofErr w:type="spellEnd"/>
-      <w:r>
-        <w:rPr>
-          <w:b/>
-        </w:rPr>
-        <w:t xml:space="preserve">:  </w:t>
+        <w:t xml:space="preserve">Utils:  </w:t>
       </w:r>
       <w:r>
         <w:t>Contient les différentes classes utiles a l'application.</w:t>
@@ -3694,14 +3570,9 @@
       </w:pPr>
       <w:bookmarkStart w:id="32" w:name="_Toc482047310"/>
       <w:r>
-        <w:t xml:space="preserve">3.3.2.  </w:t>
-      </w:r>
-      <w:proofErr w:type="spellStart"/>
-      <w:r>
-        <w:t>AbsMedical.Data</w:t>
+        <w:t>3.3.2.  AbsMedical.Data</w:t>
       </w:r>
       <w:bookmarkEnd w:id="32"/>
-      <w:proofErr w:type="spellEnd"/>
     </w:p>
     <w:p/>
     <w:p>
@@ -3812,14 +3683,12 @@
       <w:bookmarkStart w:id="33" w:name="_Toc482047084"/>
       <w:bookmarkStart w:id="34" w:name="_Toc482047113"/>
       <w:bookmarkStart w:id="35" w:name="_Toc482047311"/>
-      <w:proofErr w:type="spellStart"/>
       <w:r>
         <w:rPr>
           <w:color w:val="auto"/>
         </w:rPr>
         <w:t>Model.edmx</w:t>
       </w:r>
-      <w:proofErr w:type="spellEnd"/>
       <w:r>
         <w:rPr>
           <w:b w:val="0"/>
@@ -3915,14 +3784,9 @@
       </w:pPr>
       <w:bookmarkStart w:id="37" w:name="_Toc482047313"/>
       <w:r>
-        <w:t xml:space="preserve">3.3.4.  </w:t>
-      </w:r>
-      <w:proofErr w:type="spellStart"/>
-      <w:r>
-        <w:t>AbsMedical.Shared</w:t>
+        <w:t>3.3.4.  AbsMedical.Shared</w:t>
       </w:r>
       <w:bookmarkEnd w:id="37"/>
-      <w:proofErr w:type="spellEnd"/>
     </w:p>
     <w:p/>
     <w:p>
@@ -4022,65 +3886,40 @@
         <w:spacing w:after="0"/>
       </w:pPr>
       <w:r>
-        <w:t xml:space="preserve">- </w:t>
-      </w:r>
-      <w:proofErr w:type="spellStart"/>
-      <w:r>
-        <w:t>AbsMedicalService</w:t>
-      </w:r>
-      <w:proofErr w:type="spellEnd"/>
+        <w:t>- AbsMedicalService</w:t>
+      </w:r>
     </w:p>
     <w:p>
       <w:pPr>
         <w:spacing w:after="0"/>
       </w:pPr>
       <w:r>
-        <w:t xml:space="preserve">- </w:t>
-      </w:r>
-      <w:proofErr w:type="spellStart"/>
-      <w:r>
-        <w:t>CountryService</w:t>
-      </w:r>
-      <w:proofErr w:type="spellEnd"/>
+        <w:t>- CountryService</w:t>
+      </w:r>
     </w:p>
     <w:p>
       <w:pPr>
         <w:spacing w:after="0"/>
       </w:pPr>
       <w:r>
-        <w:t xml:space="preserve">- </w:t>
-      </w:r>
-      <w:proofErr w:type="spellStart"/>
-      <w:r>
-        <w:t>DoctorService</w:t>
-      </w:r>
-      <w:proofErr w:type="spellEnd"/>
+        <w:t>- DoctorService</w:t>
+      </w:r>
     </w:p>
     <w:p>
       <w:pPr>
         <w:spacing w:after="0"/>
       </w:pPr>
       <w:r>
-        <w:t xml:space="preserve">- </w:t>
-      </w:r>
-      <w:proofErr w:type="spellStart"/>
-      <w:r>
-        <w:t>SchoolService</w:t>
-      </w:r>
-      <w:proofErr w:type="spellEnd"/>
+        <w:t>- SchoolService</w:t>
+      </w:r>
     </w:p>
     <w:p>
       <w:pPr>
         <w:spacing w:after="0"/>
       </w:pPr>
       <w:r>
-        <w:t xml:space="preserve">- </w:t>
-      </w:r>
-      <w:proofErr w:type="spellStart"/>
-      <w:r>
-        <w:t>StudentService</w:t>
-      </w:r>
-      <w:proofErr w:type="spellEnd"/>
+        <w:t>- StudentService</w:t>
+      </w:r>
     </w:p>
     <w:p>
       <w:r>
@@ -4201,30 +4040,8 @@
         <w:rPr>
           <w:lang w:val="en-US"/>
         </w:rPr>
-        <w:t xml:space="preserve">- </w:t>
-      </w:r>
-      <w:proofErr w:type="spellStart"/>
-      <w:r>
-        <w:rPr>
-          <w:lang w:val="en-US"/>
-        </w:rPr>
-        <w:t>AbsMedical</w:t>
-      </w:r>
-      <w:proofErr w:type="spellEnd"/>
-      <w:r>
-        <w:rPr>
-          <w:lang w:val="en-US"/>
-        </w:rPr>
-        <w:t>/</w:t>
-      </w:r>
-      <w:proofErr w:type="spellStart"/>
-      <w:r>
-        <w:rPr>
-          <w:lang w:val="en-US"/>
-        </w:rPr>
-        <w:t>App.config</w:t>
-      </w:r>
-      <w:proofErr w:type="spellEnd"/>
+        <w:t>- AbsMedical/App.config</w:t>
+      </w:r>
     </w:p>
     <w:p>
       <w:pPr>
@@ -4238,30 +4055,8 @@
           <w:lang w:val="en-US"/>
         </w:rPr>
         <w:tab/>
-        <w:t xml:space="preserve">- </w:t>
-      </w:r>
-      <w:proofErr w:type="spellStart"/>
-      <w:r>
-        <w:rPr>
-          <w:lang w:val="en-US"/>
-        </w:rPr>
-        <w:t>AbsMedical.Data</w:t>
-      </w:r>
-      <w:proofErr w:type="spellEnd"/>
-      <w:r>
-        <w:rPr>
-          <w:lang w:val="en-US"/>
-        </w:rPr>
-        <w:t>/</w:t>
-      </w:r>
-      <w:proofErr w:type="spellStart"/>
-      <w:r>
-        <w:rPr>
-          <w:lang w:val="en-US"/>
-        </w:rPr>
-        <w:t>App.config</w:t>
-      </w:r>
-      <w:proofErr w:type="spellEnd"/>
+        <w:t>- AbsMedical.Data/App.config</w:t>
+      </w:r>
     </w:p>
     <w:p>
       <w:pPr>
@@ -4275,16 +4070,8 @@
           <w:lang w:val="en-US"/>
         </w:rPr>
         <w:tab/>
-        <w:t>- AbsMedical.WCF/</w:t>
-      </w:r>
-      <w:proofErr w:type="spellStart"/>
-      <w:r>
-        <w:rPr>
-          <w:lang w:val="en-US"/>
-        </w:rPr>
-        <w:t>Web.config</w:t>
-      </w:r>
-      <w:proofErr w:type="spellEnd"/>
+        <w:t>- AbsMedical.WCF/Web.config</w:t>
+      </w:r>
     </w:p>
     <w:p>
       <w:pPr>
@@ -4320,7 +4107,6 @@
         </w:rPr>
         <w:t xml:space="preserve">  &lt;</w:t>
       </w:r>
-      <w:proofErr w:type="spellStart"/>
       <w:r>
         <w:rPr>
           <w:rFonts w:ascii="Consolas" w:hAnsi="Consolas" w:cs="Consolas"/>
@@ -4332,7 +4118,6 @@
         </w:rPr>
         <w:t>connectionStrings</w:t>
       </w:r>
-      <w:proofErr w:type="spellEnd"/>
       <w:r>
         <w:rPr>
           <w:rFonts w:ascii="Consolas" w:hAnsi="Consolas" w:cs="Consolas"/>
@@ -4426,7 +4211,6 @@
         </w:rPr>
         <w:t>"</w:t>
       </w:r>
-      <w:proofErr w:type="spellStart"/>
       <w:r>
         <w:rPr>
           <w:rFonts w:ascii="Consolas" w:hAnsi="Consolas" w:cs="Consolas"/>
@@ -4438,7 +4222,6 @@
         </w:rPr>
         <w:t>rfidEntities</w:t>
       </w:r>
-      <w:proofErr w:type="spellEnd"/>
       <w:r>
         <w:rPr>
           <w:rFonts w:ascii="Consolas" w:hAnsi="Consolas" w:cs="Consolas"/>
@@ -4514,9 +4297,19 @@
           <w:highlight w:val="white"/>
           <w:lang w:val="en-US"/>
         </w:rPr>
-        <w:t>&amp;</w:t>
-      </w:r>
-      <w:proofErr w:type="spellStart"/>
+        <w:t>&amp;quot;</w:t>
+      </w:r>
+      <w:r>
+        <w:rPr>
+          <w:rFonts w:ascii="Consolas" w:hAnsi="Consolas" w:cs="Consolas"/>
+          <w:color w:val="0000FF"/>
+          <w:sz w:val="19"/>
+          <w:szCs w:val="19"/>
+          <w:highlight w:val="white"/>
+          <w:lang w:val="en-US"/>
+        </w:rPr>
+        <w:t>server=localhost;user id=root;database=rfid;persistsecurityinfo=True</w:t>
+      </w:r>
       <w:r>
         <w:rPr>
           <w:rFonts w:ascii="Consolas" w:hAnsi="Consolas" w:cs="Consolas"/>
@@ -4526,7 +4319,18 @@
           <w:highlight w:val="white"/>
           <w:lang w:val="en-US"/>
         </w:rPr>
-        <w:t>quot;</w:t>
+        <w:t>&amp;quot;</w:t>
+      </w:r>
+      <w:r>
+        <w:rPr>
+          <w:rFonts w:ascii="Consolas" w:hAnsi="Consolas" w:cs="Consolas"/>
+          <w:color w:val="000000"/>
+          <w:sz w:val="19"/>
+          <w:szCs w:val="19"/>
+          <w:highlight w:val="white"/>
+          <w:lang w:val="en-US"/>
+        </w:rPr>
+        <w:t>"</w:t>
       </w:r>
       <w:r>
         <w:rPr>
@@ -4537,9 +4341,19 @@
           <w:highlight w:val="white"/>
           <w:lang w:val="en-US"/>
         </w:rPr>
-        <w:t>server</w:t>
-      </w:r>
-      <w:proofErr w:type="spellEnd"/>
+        <w:t xml:space="preserve"> </w:t>
+      </w:r>
+      <w:r>
+        <w:rPr>
+          <w:rFonts w:ascii="Consolas" w:hAnsi="Consolas" w:cs="Consolas"/>
+          <w:color w:val="FF0000"/>
+          <w:sz w:val="19"/>
+          <w:szCs w:val="19"/>
+          <w:highlight w:val="white"/>
+          <w:lang w:val="en-US"/>
+        </w:rPr>
+        <w:t>providerName</w:t>
+      </w:r>
       <w:r>
         <w:rPr>
           <w:rFonts w:ascii="Consolas" w:hAnsi="Consolas" w:cs="Consolas"/>
@@ -4551,7 +4365,17 @@
         </w:rPr>
         <w:t>=</w:t>
       </w:r>
-      <w:proofErr w:type="spellStart"/>
+      <w:r>
+        <w:rPr>
+          <w:rFonts w:ascii="Consolas" w:hAnsi="Consolas" w:cs="Consolas"/>
+          <w:color w:val="000000"/>
+          <w:sz w:val="19"/>
+          <w:szCs w:val="19"/>
+          <w:highlight w:val="white"/>
+          <w:lang w:val="en-US"/>
+        </w:rPr>
+        <w:t>"</w:t>
+      </w:r>
       <w:r>
         <w:rPr>
           <w:rFonts w:ascii="Consolas" w:hAnsi="Consolas" w:cs="Consolas"/>
@@ -4561,9 +4385,19 @@
           <w:highlight w:val="white"/>
           <w:lang w:val="en-US"/>
         </w:rPr>
-        <w:t>localhost;user</w:t>
-      </w:r>
-      <w:proofErr w:type="spellEnd"/>
+        <w:t>System.Data.EntityClient</w:t>
+      </w:r>
+      <w:r>
+        <w:rPr>
+          <w:rFonts w:ascii="Consolas" w:hAnsi="Consolas" w:cs="Consolas"/>
+          <w:color w:val="000000"/>
+          <w:sz w:val="19"/>
+          <w:szCs w:val="19"/>
+          <w:highlight w:val="white"/>
+          <w:lang w:val="en-US"/>
+        </w:rPr>
+        <w:t>"</w:t>
+      </w:r>
       <w:r>
         <w:rPr>
           <w:rFonts w:ascii="Consolas" w:hAnsi="Consolas" w:cs="Consolas"/>
@@ -4573,9 +4407,13 @@
           <w:highlight w:val="white"/>
           <w:lang w:val="en-US"/>
         </w:rPr>
-        <w:t xml:space="preserve"> id=</w:t>
-      </w:r>
-      <w:proofErr w:type="spellStart"/>
+        <w:t xml:space="preserve"> /&gt;</w:t>
+      </w:r>
+    </w:p>
+    <w:p>
+      <w:pPr>
+        <w:spacing w:after="0"/>
+      </w:pPr>
       <w:r>
         <w:rPr>
           <w:rFonts w:ascii="Consolas" w:hAnsi="Consolas" w:cs="Consolas"/>
@@ -4585,9 +4423,8 @@
           <w:highlight w:val="white"/>
           <w:lang w:val="en-US"/>
         </w:rPr>
-        <w:t>root;database</w:t>
-      </w:r>
-      <w:proofErr w:type="spellEnd"/>
+        <w:t xml:space="preserve">  </w:t>
+      </w:r>
       <w:r>
         <w:rPr>
           <w:rFonts w:ascii="Consolas" w:hAnsi="Consolas" w:cs="Consolas"/>
@@ -4595,11 +4432,19 @@
           <w:sz w:val="19"/>
           <w:szCs w:val="19"/>
           <w:highlight w:val="white"/>
-          <w:lang w:val="en-US"/>
-        </w:rPr>
-        <w:t>=</w:t>
-      </w:r>
-      <w:proofErr w:type="spellStart"/>
+        </w:rPr>
+        <w:t>&lt;/</w:t>
+      </w:r>
+      <w:r>
+        <w:rPr>
+          <w:rFonts w:ascii="Consolas" w:hAnsi="Consolas" w:cs="Consolas"/>
+          <w:color w:val="A31515"/>
+          <w:sz w:val="19"/>
+          <w:szCs w:val="19"/>
+          <w:highlight w:val="white"/>
+        </w:rPr>
+        <w:t>connectionStrings</w:t>
+      </w:r>
       <w:r>
         <w:rPr>
           <w:rFonts w:ascii="Consolas" w:hAnsi="Consolas" w:cs="Consolas"/>
@@ -4607,194 +4452,6 @@
           <w:sz w:val="19"/>
           <w:szCs w:val="19"/>
           <w:highlight w:val="white"/>
-          <w:lang w:val="en-US"/>
-        </w:rPr>
-        <w:t>rfid;persistsecurityinfo</w:t>
-      </w:r>
-      <w:proofErr w:type="spellEnd"/>
-      <w:r>
-        <w:rPr>
-          <w:rFonts w:ascii="Consolas" w:hAnsi="Consolas" w:cs="Consolas"/>
-          <w:color w:val="0000FF"/>
-          <w:sz w:val="19"/>
-          <w:szCs w:val="19"/>
-          <w:highlight w:val="white"/>
-          <w:lang w:val="en-US"/>
-        </w:rPr>
-        <w:t>=</w:t>
-      </w:r>
-      <w:proofErr w:type="spellStart"/>
-      <w:r>
-        <w:rPr>
-          <w:rFonts w:ascii="Consolas" w:hAnsi="Consolas" w:cs="Consolas"/>
-          <w:color w:val="0000FF"/>
-          <w:sz w:val="19"/>
-          <w:szCs w:val="19"/>
-          <w:highlight w:val="white"/>
-          <w:lang w:val="en-US"/>
-        </w:rPr>
-        <w:t>True</w:t>
-      </w:r>
-      <w:r>
-        <w:rPr>
-          <w:rFonts w:ascii="Consolas" w:hAnsi="Consolas" w:cs="Consolas"/>
-          <w:color w:val="FF0000"/>
-          <w:sz w:val="19"/>
-          <w:szCs w:val="19"/>
-          <w:highlight w:val="white"/>
-          <w:lang w:val="en-US"/>
-        </w:rPr>
-        <w:t>&amp;quot</w:t>
-      </w:r>
-      <w:proofErr w:type="spellEnd"/>
-      <w:r>
-        <w:rPr>
-          <w:rFonts w:ascii="Consolas" w:hAnsi="Consolas" w:cs="Consolas"/>
-          <w:color w:val="FF0000"/>
-          <w:sz w:val="19"/>
-          <w:szCs w:val="19"/>
-          <w:highlight w:val="white"/>
-          <w:lang w:val="en-US"/>
-        </w:rPr>
-        <w:t>;</w:t>
-      </w:r>
-      <w:r>
-        <w:rPr>
-          <w:rFonts w:ascii="Consolas" w:hAnsi="Consolas" w:cs="Consolas"/>
-          <w:color w:val="000000"/>
-          <w:sz w:val="19"/>
-          <w:szCs w:val="19"/>
-          <w:highlight w:val="white"/>
-          <w:lang w:val="en-US"/>
-        </w:rPr>
-        <w:t>"</w:t>
-      </w:r>
-      <w:r>
-        <w:rPr>
-          <w:rFonts w:ascii="Consolas" w:hAnsi="Consolas" w:cs="Consolas"/>
-          <w:color w:val="0000FF"/>
-          <w:sz w:val="19"/>
-          <w:szCs w:val="19"/>
-          <w:highlight w:val="white"/>
-          <w:lang w:val="en-US"/>
-        </w:rPr>
-        <w:t xml:space="preserve"> </w:t>
-      </w:r>
-      <w:proofErr w:type="spellStart"/>
-      <w:r>
-        <w:rPr>
-          <w:rFonts w:ascii="Consolas" w:hAnsi="Consolas" w:cs="Consolas"/>
-          <w:color w:val="FF0000"/>
-          <w:sz w:val="19"/>
-          <w:szCs w:val="19"/>
-          <w:highlight w:val="white"/>
-          <w:lang w:val="en-US"/>
-        </w:rPr>
-        <w:t>providerName</w:t>
-      </w:r>
-      <w:proofErr w:type="spellEnd"/>
-      <w:r>
-        <w:rPr>
-          <w:rFonts w:ascii="Consolas" w:hAnsi="Consolas" w:cs="Consolas"/>
-          <w:color w:val="0000FF"/>
-          <w:sz w:val="19"/>
-          <w:szCs w:val="19"/>
-          <w:highlight w:val="white"/>
-          <w:lang w:val="en-US"/>
-        </w:rPr>
-        <w:t>=</w:t>
-      </w:r>
-      <w:r>
-        <w:rPr>
-          <w:rFonts w:ascii="Consolas" w:hAnsi="Consolas" w:cs="Consolas"/>
-          <w:color w:val="000000"/>
-          <w:sz w:val="19"/>
-          <w:szCs w:val="19"/>
-          <w:highlight w:val="white"/>
-          <w:lang w:val="en-US"/>
-        </w:rPr>
-        <w:t>"</w:t>
-      </w:r>
-      <w:proofErr w:type="spellStart"/>
-      <w:r>
-        <w:rPr>
-          <w:rFonts w:ascii="Consolas" w:hAnsi="Consolas" w:cs="Consolas"/>
-          <w:color w:val="0000FF"/>
-          <w:sz w:val="19"/>
-          <w:szCs w:val="19"/>
-          <w:highlight w:val="white"/>
-          <w:lang w:val="en-US"/>
-        </w:rPr>
-        <w:t>System.Data.EntityClient</w:t>
-      </w:r>
-      <w:proofErr w:type="spellEnd"/>
-      <w:r>
-        <w:rPr>
-          <w:rFonts w:ascii="Consolas" w:hAnsi="Consolas" w:cs="Consolas"/>
-          <w:color w:val="000000"/>
-          <w:sz w:val="19"/>
-          <w:szCs w:val="19"/>
-          <w:highlight w:val="white"/>
-          <w:lang w:val="en-US"/>
-        </w:rPr>
-        <w:t>"</w:t>
-      </w:r>
-      <w:r>
-        <w:rPr>
-          <w:rFonts w:ascii="Consolas" w:hAnsi="Consolas" w:cs="Consolas"/>
-          <w:color w:val="0000FF"/>
-          <w:sz w:val="19"/>
-          <w:szCs w:val="19"/>
-          <w:highlight w:val="white"/>
-          <w:lang w:val="en-US"/>
-        </w:rPr>
-        <w:t xml:space="preserve"> /&gt;</w:t>
-      </w:r>
-    </w:p>
-    <w:p>
-      <w:pPr>
-        <w:spacing w:after="0"/>
-      </w:pPr>
-      <w:r>
-        <w:rPr>
-          <w:rFonts w:ascii="Consolas" w:hAnsi="Consolas" w:cs="Consolas"/>
-          <w:color w:val="0000FF"/>
-          <w:sz w:val="19"/>
-          <w:szCs w:val="19"/>
-          <w:highlight w:val="white"/>
-          <w:lang w:val="en-US"/>
-        </w:rPr>
-        <w:t xml:space="preserve">  </w:t>
-      </w:r>
-      <w:r>
-        <w:rPr>
-          <w:rFonts w:ascii="Consolas" w:hAnsi="Consolas" w:cs="Consolas"/>
-          <w:color w:val="0000FF"/>
-          <w:sz w:val="19"/>
-          <w:szCs w:val="19"/>
-          <w:highlight w:val="white"/>
-        </w:rPr>
-        <w:t>&lt;/</w:t>
-      </w:r>
-      <w:proofErr w:type="spellStart"/>
-      <w:r>
-        <w:rPr>
-          <w:rFonts w:ascii="Consolas" w:hAnsi="Consolas" w:cs="Consolas"/>
-          <w:color w:val="A31515"/>
-          <w:sz w:val="19"/>
-          <w:szCs w:val="19"/>
-          <w:highlight w:val="white"/>
-        </w:rPr>
-        <w:t>connectionStrings</w:t>
-      </w:r>
-      <w:proofErr w:type="spellEnd"/>
-      <w:r>
-        <w:rPr>
-          <w:rFonts w:ascii="Consolas" w:hAnsi="Consolas" w:cs="Consolas"/>
-          <w:color w:val="0000FF"/>
-          <w:sz w:val="19"/>
-          <w:szCs w:val="19"/>
-          <w:highlight w:val="white"/>
         </w:rPr>
         <w:t>&gt;</w:t>
       </w:r>
@@ -4826,15 +4483,7 @@
         <w:t xml:space="preserve"> (Simple Object Access Protocol) </w:t>
       </w:r>
       <w:r>
-        <w:t xml:space="preserve"> et utilisent l'infrastructure WCF (Windows Communication </w:t>
-      </w:r>
-      <w:proofErr w:type="spellStart"/>
-      <w:r>
-        <w:t>Foundation</w:t>
-      </w:r>
-      <w:proofErr w:type="spellEnd"/>
-      <w:r>
-        <w:t>).</w:t>
+        <w:t xml:space="preserve"> et utilisent l'infrastructure WCF (Windows Communication Foundation).</w:t>
       </w:r>
     </w:p>
     <w:p>
@@ -4882,31 +4531,7 @@
         <w:spacing w:after="0"/>
       </w:pPr>
       <w:r>
-        <w:t xml:space="preserve">Pour les requêtes en base de données, le </w:t>
-      </w:r>
-      <w:proofErr w:type="spellStart"/>
-      <w:r>
-        <w:t>framework</w:t>
-      </w:r>
-      <w:proofErr w:type="spellEnd"/>
-      <w:r>
-        <w:t xml:space="preserve"> </w:t>
-      </w:r>
-      <w:proofErr w:type="spellStart"/>
-      <w:r>
-        <w:t>Entity</w:t>
-      </w:r>
-      <w:proofErr w:type="spellEnd"/>
-      <w:r>
-        <w:t xml:space="preserve"> Framework ainsi que </w:t>
-      </w:r>
-      <w:proofErr w:type="spellStart"/>
-      <w:r>
-        <w:t>LinQ</w:t>
-      </w:r>
-      <w:proofErr w:type="spellEnd"/>
-      <w:r>
-        <w:t xml:space="preserve"> ont été utilisés permettant ainsi une meilleure lisibilité dans le code et une meilleure manipulation des données.</w:t>
+        <w:t>Pour les requêtes en base de données, le framework Entity Framework ainsi que LinQ ont été utilisés permettant ainsi une meilleure lisibilité dans le code et une meilleure manipulation des données.</w:t>
       </w:r>
     </w:p>
     <w:p/>
@@ -4934,7 +4559,6 @@
           <w:b/>
         </w:rPr>
       </w:pPr>
-      <w:proofErr w:type="spellStart"/>
       <w:r>
         <w:rPr>
           <w:b/>
@@ -4947,7 +4571,6 @@
         </w:rPr>
         <w:t>.cs</w:t>
       </w:r>
-      <w:proofErr w:type="spellEnd"/>
     </w:p>
     <w:p>
       <w:pPr>
@@ -4985,7 +4608,6 @@
         </w:rPr>
         <w:t>[</w:t>
       </w:r>
-      <w:proofErr w:type="spellStart"/>
       <w:r>
         <w:rPr>
           <w:rFonts w:ascii="Consolas" w:hAnsi="Consolas" w:cs="Consolas"/>
@@ -4997,7 +4619,6 @@
         </w:rPr>
         <w:t>ServiceContract</w:t>
       </w:r>
-      <w:proofErr w:type="spellEnd"/>
       <w:r>
         <w:rPr>
           <w:rFonts w:ascii="Consolas" w:hAnsi="Consolas" w:cs="Consolas"/>
@@ -5080,7 +4701,6 @@
         </w:rPr>
         <w:t xml:space="preserve"> </w:t>
       </w:r>
-      <w:proofErr w:type="spellStart"/>
       <w:r>
         <w:rPr>
           <w:rFonts w:ascii="Consolas" w:hAnsi="Consolas" w:cs="Consolas"/>
@@ -5092,7 +4712,6 @@
         </w:rPr>
         <w:t>IStudentService</w:t>
       </w:r>
-      <w:proofErr w:type="spellEnd"/>
     </w:p>
     <w:p>
       <w:pPr>
@@ -5147,7 +4766,6 @@
         </w:rPr>
         <w:t xml:space="preserve">        [</w:t>
       </w:r>
-      <w:proofErr w:type="spellStart"/>
       <w:r>
         <w:rPr>
           <w:rFonts w:ascii="Consolas" w:hAnsi="Consolas" w:cs="Consolas"/>
@@ -5159,7 +4777,6 @@
         </w:rPr>
         <w:t>OperationContract</w:t>
       </w:r>
-      <w:proofErr w:type="spellEnd"/>
       <w:r>
         <w:rPr>
           <w:rFonts w:ascii="Consolas" w:hAnsi="Consolas" w:cs="Consolas"/>
@@ -5218,31 +4835,7 @@
           <w:highlight w:val="white"/>
           <w:lang w:val="en-US"/>
         </w:rPr>
-        <w:t xml:space="preserve"> </w:t>
-      </w:r>
-      <w:proofErr w:type="spellStart"/>
-      <w:r>
-        <w:rPr>
-          <w:rFonts w:ascii="Consolas" w:hAnsi="Consolas" w:cs="Consolas"/>
-          <w:color w:val="000000"/>
-          <w:sz w:val="16"/>
-          <w:szCs w:val="16"/>
-          <w:highlight w:val="white"/>
-          <w:lang w:val="en-US"/>
-        </w:rPr>
-        <w:t>GetStudent</w:t>
-      </w:r>
-      <w:proofErr w:type="spellEnd"/>
-      <w:r>
-        <w:rPr>
-          <w:rFonts w:ascii="Consolas" w:hAnsi="Consolas" w:cs="Consolas"/>
-          <w:color w:val="000000"/>
-          <w:sz w:val="16"/>
-          <w:szCs w:val="16"/>
-          <w:highlight w:val="white"/>
-          <w:lang w:val="en-US"/>
-        </w:rPr>
-        <w:t>(</w:t>
+        <w:t xml:space="preserve"> GetStudent(</w:t>
       </w:r>
       <w:r>
         <w:rPr>
@@ -5264,31 +4857,7 @@
           <w:highlight w:val="white"/>
           <w:lang w:val="en-US"/>
         </w:rPr>
-        <w:t xml:space="preserve"> </w:t>
-      </w:r>
-      <w:proofErr w:type="spellStart"/>
-      <w:r>
-        <w:rPr>
-          <w:rFonts w:ascii="Consolas" w:hAnsi="Consolas" w:cs="Consolas"/>
-          <w:color w:val="000000"/>
-          <w:sz w:val="16"/>
-          <w:szCs w:val="16"/>
-          <w:highlight w:val="white"/>
-          <w:lang w:val="en-US"/>
-        </w:rPr>
-        <w:t>StudentGuid</w:t>
-      </w:r>
-      <w:proofErr w:type="spellEnd"/>
-      <w:r>
-        <w:rPr>
-          <w:rFonts w:ascii="Consolas" w:hAnsi="Consolas" w:cs="Consolas"/>
-          <w:color w:val="000000"/>
-          <w:sz w:val="16"/>
-          <w:szCs w:val="16"/>
-          <w:highlight w:val="white"/>
-          <w:lang w:val="en-US"/>
-        </w:rPr>
-        <w:t>);</w:t>
+        <w:t xml:space="preserve"> StudentGuid);</w:t>
       </w:r>
     </w:p>
     <w:p>
@@ -5333,7 +4902,6 @@
         </w:rPr>
         <w:t xml:space="preserve">        [</w:t>
       </w:r>
-      <w:proofErr w:type="spellStart"/>
       <w:r>
         <w:rPr>
           <w:rFonts w:ascii="Consolas" w:hAnsi="Consolas" w:cs="Consolas"/>
@@ -5345,7 +4913,6 @@
         </w:rPr>
         <w:t>OperationContract</w:t>
       </w:r>
-      <w:proofErr w:type="spellEnd"/>
       <w:r>
         <w:rPr>
           <w:rFonts w:ascii="Consolas" w:hAnsi="Consolas" w:cs="Consolas"/>
@@ -5384,7 +4951,6 @@
         </w:rPr>
         <w:t xml:space="preserve">        </w:t>
       </w:r>
-      <w:proofErr w:type="spellStart"/>
       <w:r>
         <w:rPr>
           <w:rFonts w:ascii="Consolas" w:hAnsi="Consolas" w:cs="Consolas"/>
@@ -5396,41 +4962,16 @@
         </w:rPr>
         <w:t>bool</w:t>
       </w:r>
-      <w:proofErr w:type="spellEnd"/>
-      <w:r>
-        <w:rPr>
-          <w:rFonts w:ascii="Consolas" w:hAnsi="Consolas" w:cs="Consolas"/>
-          <w:color w:val="000000"/>
-          <w:sz w:val="16"/>
-          <w:szCs w:val="16"/>
-          <w:highlight w:val="white"/>
-          <w:lang w:val="en-US"/>
-        </w:rPr>
-        <w:t xml:space="preserve"> </w:t>
-      </w:r>
-      <w:proofErr w:type="spellStart"/>
-      <w:r>
-        <w:rPr>
-          <w:rFonts w:ascii="Consolas" w:hAnsi="Consolas" w:cs="Consolas"/>
-          <w:color w:val="000000"/>
-          <w:sz w:val="16"/>
-          <w:szCs w:val="16"/>
-          <w:highlight w:val="white"/>
-          <w:lang w:val="en-US"/>
-        </w:rPr>
-        <w:t>RegisterStudent</w:t>
-      </w:r>
-      <w:proofErr w:type="spellEnd"/>
-      <w:r>
-        <w:rPr>
-          <w:rFonts w:ascii="Consolas" w:hAnsi="Consolas" w:cs="Consolas"/>
-          <w:color w:val="000000"/>
-          <w:sz w:val="16"/>
-          <w:szCs w:val="16"/>
-          <w:highlight w:val="white"/>
-          <w:lang w:val="en-US"/>
-        </w:rPr>
-        <w:t>(</w:t>
+      <w:r>
+        <w:rPr>
+          <w:rFonts w:ascii="Consolas" w:hAnsi="Consolas" w:cs="Consolas"/>
+          <w:color w:val="000000"/>
+          <w:sz w:val="16"/>
+          <w:szCs w:val="16"/>
+          <w:highlight w:val="white"/>
+          <w:lang w:val="en-US"/>
+        </w:rPr>
+        <w:t xml:space="preserve"> RegisterStudent(</w:t>
       </w:r>
       <w:r>
         <w:rPr>
@@ -5497,7 +5038,6 @@
         </w:rPr>
         <w:t xml:space="preserve">        [</w:t>
       </w:r>
-      <w:proofErr w:type="spellStart"/>
       <w:r>
         <w:rPr>
           <w:rFonts w:ascii="Consolas" w:hAnsi="Consolas" w:cs="Consolas"/>
@@ -5509,7 +5049,6 @@
         </w:rPr>
         <w:t>OperationContract</w:t>
       </w:r>
-      <w:proofErr w:type="spellEnd"/>
       <w:r>
         <w:rPr>
           <w:rFonts w:ascii="Consolas" w:hAnsi="Consolas" w:cs="Consolas"/>
@@ -5568,31 +5107,7 @@
           <w:highlight w:val="white"/>
           <w:lang w:val="en-US"/>
         </w:rPr>
-        <w:t xml:space="preserve"> </w:t>
-      </w:r>
-      <w:proofErr w:type="spellStart"/>
-      <w:r>
-        <w:rPr>
-          <w:rFonts w:ascii="Consolas" w:hAnsi="Consolas" w:cs="Consolas"/>
-          <w:color w:val="000000"/>
-          <w:sz w:val="16"/>
-          <w:szCs w:val="16"/>
-          <w:highlight w:val="white"/>
-          <w:lang w:val="en-US"/>
-        </w:rPr>
-        <w:t>GetStudentBySocialSecurityNumber</w:t>
-      </w:r>
-      <w:proofErr w:type="spellEnd"/>
-      <w:r>
-        <w:rPr>
-          <w:rFonts w:ascii="Consolas" w:hAnsi="Consolas" w:cs="Consolas"/>
-          <w:color w:val="000000"/>
-          <w:sz w:val="16"/>
-          <w:szCs w:val="16"/>
-          <w:highlight w:val="white"/>
-          <w:lang w:val="en-US"/>
-        </w:rPr>
-        <w:t>(</w:t>
+        <w:t xml:space="preserve"> GetStudentBySocialSecurityNumber(</w:t>
       </w:r>
       <w:r>
         <w:rPr>
@@ -5659,7 +5174,6 @@
         </w:rPr>
         <w:t xml:space="preserve">        [</w:t>
       </w:r>
-      <w:proofErr w:type="spellStart"/>
       <w:r>
         <w:rPr>
           <w:rFonts w:ascii="Consolas" w:hAnsi="Consolas" w:cs="Consolas"/>
@@ -5671,7 +5185,6 @@
         </w:rPr>
         <w:t>OperationContract</w:t>
       </w:r>
-      <w:proofErr w:type="spellEnd"/>
       <w:r>
         <w:rPr>
           <w:rFonts w:ascii="Consolas" w:hAnsi="Consolas" w:cs="Consolas"/>
@@ -5730,31 +5243,7 @@
           <w:highlight w:val="white"/>
           <w:lang w:val="en-US"/>
         </w:rPr>
-        <w:t xml:space="preserve"> </w:t>
-      </w:r>
-      <w:proofErr w:type="spellStart"/>
-      <w:r>
-        <w:rPr>
-          <w:rFonts w:ascii="Consolas" w:hAnsi="Consolas" w:cs="Consolas"/>
-          <w:color w:val="000000"/>
-          <w:sz w:val="16"/>
-          <w:szCs w:val="16"/>
-          <w:highlight w:val="white"/>
-          <w:lang w:val="en-US"/>
-        </w:rPr>
-        <w:t>GetStudentByFilters</w:t>
-      </w:r>
-      <w:proofErr w:type="spellEnd"/>
-      <w:r>
-        <w:rPr>
-          <w:rFonts w:ascii="Consolas" w:hAnsi="Consolas" w:cs="Consolas"/>
-          <w:color w:val="000000"/>
-          <w:sz w:val="16"/>
-          <w:szCs w:val="16"/>
-          <w:highlight w:val="white"/>
-          <w:lang w:val="en-US"/>
-        </w:rPr>
-        <w:t>(</w:t>
+        <w:t xml:space="preserve"> GetStudentByFilters(</w:t>
       </w:r>
       <w:r>
         <w:rPr>
@@ -5776,31 +5265,7 @@
           <w:highlight w:val="white"/>
           <w:lang w:val="en-US"/>
         </w:rPr>
-        <w:t xml:space="preserve"> </w:t>
-      </w:r>
-      <w:proofErr w:type="spellStart"/>
-      <w:r>
-        <w:rPr>
-          <w:rFonts w:ascii="Consolas" w:hAnsi="Consolas" w:cs="Consolas"/>
-          <w:color w:val="000000"/>
-          <w:sz w:val="16"/>
-          <w:szCs w:val="16"/>
-          <w:highlight w:val="white"/>
-          <w:lang w:val="en-US"/>
-        </w:rPr>
-        <w:t>firstname</w:t>
-      </w:r>
-      <w:proofErr w:type="spellEnd"/>
-      <w:r>
-        <w:rPr>
-          <w:rFonts w:ascii="Consolas" w:hAnsi="Consolas" w:cs="Consolas"/>
-          <w:color w:val="000000"/>
-          <w:sz w:val="16"/>
-          <w:szCs w:val="16"/>
-          <w:highlight w:val="white"/>
-          <w:lang w:val="en-US"/>
-        </w:rPr>
-        <w:t xml:space="preserve">, </w:t>
+        <w:t xml:space="preserve"> firstname, </w:t>
       </w:r>
       <w:r>
         <w:rPr>
@@ -5822,33 +5287,8 @@
           <w:highlight w:val="white"/>
           <w:lang w:val="en-US"/>
         </w:rPr>
-        <w:t xml:space="preserve"> </w:t>
-      </w:r>
-      <w:proofErr w:type="spellStart"/>
-      <w:r>
-        <w:rPr>
-          <w:rFonts w:ascii="Consolas" w:hAnsi="Consolas" w:cs="Consolas"/>
-          <w:color w:val="000000"/>
-          <w:sz w:val="16"/>
-          <w:szCs w:val="16"/>
-          <w:highlight w:val="white"/>
-          <w:lang w:val="en-US"/>
-        </w:rPr>
-        <w:t>lastname</w:t>
-      </w:r>
-      <w:proofErr w:type="spellEnd"/>
-      <w:r>
-        <w:rPr>
-          <w:rFonts w:ascii="Consolas" w:hAnsi="Consolas" w:cs="Consolas"/>
-          <w:color w:val="000000"/>
-          <w:sz w:val="16"/>
-          <w:szCs w:val="16"/>
-          <w:highlight w:val="white"/>
-          <w:lang w:val="en-US"/>
-        </w:rPr>
-        <w:t xml:space="preserve">, </w:t>
-      </w:r>
-      <w:proofErr w:type="spellStart"/>
+        <w:t xml:space="preserve"> lastname, </w:t>
+      </w:r>
       <w:r>
         <w:rPr>
           <w:rFonts w:ascii="Consolas" w:hAnsi="Consolas" w:cs="Consolas"/>
@@ -5860,41 +5300,16 @@
         </w:rPr>
         <w:t>DateTime</w:t>
       </w:r>
-      <w:proofErr w:type="spellEnd"/>
-      <w:r>
-        <w:rPr>
-          <w:rFonts w:ascii="Consolas" w:hAnsi="Consolas" w:cs="Consolas"/>
-          <w:color w:val="000000"/>
-          <w:sz w:val="16"/>
-          <w:szCs w:val="16"/>
-          <w:highlight w:val="white"/>
-          <w:lang w:val="en-US"/>
-        </w:rPr>
-        <w:t xml:space="preserve"> </w:t>
-      </w:r>
-      <w:proofErr w:type="spellStart"/>
-      <w:r>
-        <w:rPr>
-          <w:rFonts w:ascii="Consolas" w:hAnsi="Consolas" w:cs="Consolas"/>
-          <w:color w:val="000000"/>
-          <w:sz w:val="16"/>
-          <w:szCs w:val="16"/>
-          <w:highlight w:val="white"/>
-          <w:lang w:val="en-US"/>
-        </w:rPr>
-        <w:t>birthdate</w:t>
-      </w:r>
-      <w:proofErr w:type="spellEnd"/>
-      <w:r>
-        <w:rPr>
-          <w:rFonts w:ascii="Consolas" w:hAnsi="Consolas" w:cs="Consolas"/>
-          <w:color w:val="000000"/>
-          <w:sz w:val="16"/>
-          <w:szCs w:val="16"/>
-          <w:highlight w:val="white"/>
-          <w:lang w:val="en-US"/>
-        </w:rPr>
-        <w:t>);</w:t>
+      <w:r>
+        <w:rPr>
+          <w:rFonts w:ascii="Consolas" w:hAnsi="Consolas" w:cs="Consolas"/>
+          <w:color w:val="000000"/>
+          <w:sz w:val="16"/>
+          <w:szCs w:val="16"/>
+          <w:highlight w:val="white"/>
+          <w:lang w:val="en-US"/>
+        </w:rPr>
+        <w:t xml:space="preserve"> birthdate);</w:t>
       </w:r>
     </w:p>
     <w:p>
@@ -5939,7 +5354,6 @@
         </w:rPr>
         <w:t xml:space="preserve">        [</w:t>
       </w:r>
-      <w:proofErr w:type="spellStart"/>
       <w:r>
         <w:rPr>
           <w:rFonts w:ascii="Consolas" w:hAnsi="Consolas" w:cs="Consolas"/>
@@ -5951,7 +5365,6 @@
         </w:rPr>
         <w:t>OperationContract</w:t>
       </w:r>
-      <w:proofErr w:type="spellEnd"/>
       <w:r>
         <w:rPr>
           <w:rFonts w:ascii="Consolas" w:hAnsi="Consolas" w:cs="Consolas"/>
@@ -5990,7 +5403,6 @@
         </w:rPr>
         <w:t xml:space="preserve">        </w:t>
       </w:r>
-      <w:proofErr w:type="spellStart"/>
       <w:r>
         <w:rPr>
           <w:rFonts w:ascii="Consolas" w:hAnsi="Consolas" w:cs="Consolas"/>
@@ -6002,41 +5414,16 @@
         </w:rPr>
         <w:t>bool</w:t>
       </w:r>
-      <w:proofErr w:type="spellEnd"/>
-      <w:r>
-        <w:rPr>
-          <w:rFonts w:ascii="Consolas" w:hAnsi="Consolas" w:cs="Consolas"/>
-          <w:color w:val="000000"/>
-          <w:sz w:val="16"/>
-          <w:szCs w:val="16"/>
-          <w:highlight w:val="white"/>
-          <w:lang w:val="en-US"/>
-        </w:rPr>
-        <w:t xml:space="preserve"> </w:t>
-      </w:r>
-      <w:proofErr w:type="spellStart"/>
-      <w:r>
-        <w:rPr>
-          <w:rFonts w:ascii="Consolas" w:hAnsi="Consolas" w:cs="Consolas"/>
-          <w:color w:val="000000"/>
-          <w:sz w:val="16"/>
-          <w:szCs w:val="16"/>
-          <w:highlight w:val="white"/>
-          <w:lang w:val="en-US"/>
-        </w:rPr>
-        <w:t>UpdateStudent</w:t>
-      </w:r>
-      <w:proofErr w:type="spellEnd"/>
-      <w:r>
-        <w:rPr>
-          <w:rFonts w:ascii="Consolas" w:hAnsi="Consolas" w:cs="Consolas"/>
-          <w:color w:val="000000"/>
-          <w:sz w:val="16"/>
-          <w:szCs w:val="16"/>
-          <w:highlight w:val="white"/>
-          <w:lang w:val="en-US"/>
-        </w:rPr>
-        <w:t>(</w:t>
+      <w:r>
+        <w:rPr>
+          <w:rFonts w:ascii="Consolas" w:hAnsi="Consolas" w:cs="Consolas"/>
+          <w:color w:val="000000"/>
+          <w:sz w:val="16"/>
+          <w:szCs w:val="16"/>
+          <w:highlight w:val="white"/>
+          <w:lang w:val="en-US"/>
+        </w:rPr>
+        <w:t xml:space="preserve"> UpdateStudent(</w:t>
       </w:r>
       <w:r>
         <w:rPr>
@@ -6103,7 +5490,6 @@
         </w:rPr>
         <w:t xml:space="preserve">        [</w:t>
       </w:r>
-      <w:proofErr w:type="spellStart"/>
       <w:r>
         <w:rPr>
           <w:rFonts w:ascii="Consolas" w:hAnsi="Consolas" w:cs="Consolas"/>
@@ -6115,7 +5501,6 @@
         </w:rPr>
         <w:t>OperationContract</w:t>
       </w:r>
-      <w:proofErr w:type="spellEnd"/>
       <w:r>
         <w:rPr>
           <w:rFonts w:ascii="Consolas" w:hAnsi="Consolas" w:cs="Consolas"/>
@@ -6154,7 +5539,6 @@
         </w:rPr>
         <w:t xml:space="preserve">        </w:t>
       </w:r>
-      <w:proofErr w:type="spellStart"/>
       <w:r>
         <w:rPr>
           <w:rFonts w:ascii="Consolas" w:hAnsi="Consolas" w:cs="Consolas"/>
@@ -6166,41 +5550,16 @@
         </w:rPr>
         <w:t>bool</w:t>
       </w:r>
-      <w:proofErr w:type="spellEnd"/>
-      <w:r>
-        <w:rPr>
-          <w:rFonts w:ascii="Consolas" w:hAnsi="Consolas" w:cs="Consolas"/>
-          <w:color w:val="000000"/>
-          <w:sz w:val="16"/>
-          <w:szCs w:val="16"/>
-          <w:highlight w:val="white"/>
-          <w:lang w:val="en-US"/>
-        </w:rPr>
-        <w:t xml:space="preserve"> </w:t>
-      </w:r>
-      <w:proofErr w:type="spellStart"/>
-      <w:r>
-        <w:rPr>
-          <w:rFonts w:ascii="Consolas" w:hAnsi="Consolas" w:cs="Consolas"/>
-          <w:color w:val="000000"/>
-          <w:sz w:val="16"/>
-          <w:szCs w:val="16"/>
-          <w:highlight w:val="white"/>
-          <w:lang w:val="en-US"/>
-        </w:rPr>
-        <w:t>DeleteStudent</w:t>
-      </w:r>
-      <w:proofErr w:type="spellEnd"/>
-      <w:r>
-        <w:rPr>
-          <w:rFonts w:ascii="Consolas" w:hAnsi="Consolas" w:cs="Consolas"/>
-          <w:color w:val="000000"/>
-          <w:sz w:val="16"/>
-          <w:szCs w:val="16"/>
-          <w:highlight w:val="white"/>
-          <w:lang w:val="en-US"/>
-        </w:rPr>
-        <w:t>(</w:t>
+      <w:r>
+        <w:rPr>
+          <w:rFonts w:ascii="Consolas" w:hAnsi="Consolas" w:cs="Consolas"/>
+          <w:color w:val="000000"/>
+          <w:sz w:val="16"/>
+          <w:szCs w:val="16"/>
+          <w:highlight w:val="white"/>
+          <w:lang w:val="en-US"/>
+        </w:rPr>
+        <w:t xml:space="preserve"> DeleteStudent(</w:t>
       </w:r>
       <w:r>
         <w:rPr>
@@ -6222,31 +5581,7 @@
           <w:highlight w:val="white"/>
           <w:lang w:val="en-US"/>
         </w:rPr>
-        <w:t xml:space="preserve"> </w:t>
-      </w:r>
-      <w:proofErr w:type="spellStart"/>
-      <w:r>
-        <w:rPr>
-          <w:rFonts w:ascii="Consolas" w:hAnsi="Consolas" w:cs="Consolas"/>
-          <w:color w:val="000000"/>
-          <w:sz w:val="16"/>
-          <w:szCs w:val="16"/>
-          <w:highlight w:val="white"/>
-          <w:lang w:val="en-US"/>
-        </w:rPr>
-        <w:t>studentGuid</w:t>
-      </w:r>
-      <w:proofErr w:type="spellEnd"/>
-      <w:r>
-        <w:rPr>
-          <w:rFonts w:ascii="Consolas" w:hAnsi="Consolas" w:cs="Consolas"/>
-          <w:color w:val="000000"/>
-          <w:sz w:val="16"/>
-          <w:szCs w:val="16"/>
-          <w:highlight w:val="white"/>
-          <w:lang w:val="en-US"/>
-        </w:rPr>
-        <w:t>);</w:t>
+        <w:t xml:space="preserve"> studentGuid);</w:t>
       </w:r>
     </w:p>
     <w:p>
@@ -6334,7 +5669,6 @@
         </w:rPr>
         <w:t xml:space="preserve">    [</w:t>
       </w:r>
-      <w:proofErr w:type="spellStart"/>
       <w:r>
         <w:rPr>
           <w:rFonts w:ascii="Consolas" w:hAnsi="Consolas" w:cs="Consolas"/>
@@ -6346,7 +5680,6 @@
         </w:rPr>
         <w:t>Serializable</w:t>
       </w:r>
-      <w:proofErr w:type="spellEnd"/>
       <w:r>
         <w:rPr>
           <w:rFonts w:ascii="Consolas" w:hAnsi="Consolas" w:cs="Consolas"/>
@@ -6385,7 +5718,6 @@
         </w:rPr>
         <w:t xml:space="preserve">    [</w:t>
       </w:r>
-      <w:proofErr w:type="spellStart"/>
       <w:r>
         <w:rPr>
           <w:rFonts w:ascii="Consolas" w:hAnsi="Consolas" w:cs="Consolas"/>
@@ -6397,7 +5729,6 @@
         </w:rPr>
         <w:t>DataContract</w:t>
       </w:r>
-      <w:proofErr w:type="spellEnd"/>
       <w:r>
         <w:rPr>
           <w:rFonts w:ascii="Consolas" w:hAnsi="Consolas" w:cs="Consolas"/>
@@ -6545,7 +5876,6 @@
         </w:rPr>
         <w:t xml:space="preserve">        [</w:t>
       </w:r>
-      <w:proofErr w:type="spellStart"/>
       <w:r>
         <w:rPr>
           <w:rFonts w:ascii="Consolas" w:hAnsi="Consolas" w:cs="Consolas"/>
@@ -6557,7 +5887,6 @@
         </w:rPr>
         <w:t>DataMember</w:t>
       </w:r>
-      <w:proofErr w:type="spellEnd"/>
       <w:r>
         <w:rPr>
           <w:rFonts w:ascii="Consolas" w:hAnsi="Consolas" w:cs="Consolas"/>
@@ -6638,31 +5967,7 @@
           <w:highlight w:val="white"/>
           <w:lang w:val="en-US"/>
         </w:rPr>
-        <w:t xml:space="preserve"> </w:t>
-      </w:r>
-      <w:proofErr w:type="spellStart"/>
-      <w:r>
-        <w:rPr>
-          <w:rFonts w:ascii="Consolas" w:hAnsi="Consolas" w:cs="Consolas"/>
-          <w:color w:val="000000"/>
-          <w:sz w:val="16"/>
-          <w:szCs w:val="16"/>
-          <w:highlight w:val="white"/>
-          <w:lang w:val="en-US"/>
-        </w:rPr>
-        <w:t>Guid</w:t>
-      </w:r>
-      <w:proofErr w:type="spellEnd"/>
-      <w:r>
-        <w:rPr>
-          <w:rFonts w:ascii="Consolas" w:hAnsi="Consolas" w:cs="Consolas"/>
-          <w:color w:val="000000"/>
-          <w:sz w:val="16"/>
-          <w:szCs w:val="16"/>
-          <w:highlight w:val="white"/>
-          <w:lang w:val="en-US"/>
-        </w:rPr>
-        <w:t xml:space="preserve"> { </w:t>
+        <w:t xml:space="preserve"> Guid { </w:t>
       </w:r>
       <w:r>
         <w:rPr>
@@ -6735,7 +6040,6 @@
         </w:rPr>
         <w:t xml:space="preserve">        [</w:t>
       </w:r>
-      <w:proofErr w:type="spellStart"/>
       <w:r>
         <w:rPr>
           <w:rFonts w:ascii="Consolas" w:hAnsi="Consolas" w:cs="Consolas"/>
@@ -6747,7 +6051,6 @@
         </w:rPr>
         <w:t>DataMember</w:t>
       </w:r>
-      <w:proofErr w:type="spellEnd"/>
       <w:r>
         <w:rPr>
           <w:rFonts w:ascii="Consolas" w:hAnsi="Consolas" w:cs="Consolas"/>
@@ -6828,31 +6131,7 @@
           <w:highlight w:val="white"/>
           <w:lang w:val="en-US"/>
         </w:rPr>
-        <w:t xml:space="preserve"> </w:t>
-      </w:r>
-      <w:proofErr w:type="spellStart"/>
-      <w:r>
-        <w:rPr>
-          <w:rFonts w:ascii="Consolas" w:hAnsi="Consolas" w:cs="Consolas"/>
-          <w:color w:val="000000"/>
-          <w:sz w:val="16"/>
-          <w:szCs w:val="16"/>
-          <w:highlight w:val="white"/>
-          <w:lang w:val="en-US"/>
-        </w:rPr>
-        <w:t>Firstname</w:t>
-      </w:r>
-      <w:proofErr w:type="spellEnd"/>
-      <w:r>
-        <w:rPr>
-          <w:rFonts w:ascii="Consolas" w:hAnsi="Consolas" w:cs="Consolas"/>
-          <w:color w:val="000000"/>
-          <w:sz w:val="16"/>
-          <w:szCs w:val="16"/>
-          <w:highlight w:val="white"/>
-          <w:lang w:val="en-US"/>
-        </w:rPr>
-        <w:t xml:space="preserve"> { </w:t>
+        <w:t xml:space="preserve"> Firstname { </w:t>
       </w:r>
       <w:r>
         <w:rPr>
@@ -6925,7 +6204,6 @@
         </w:rPr>
         <w:t xml:space="preserve">        [</w:t>
       </w:r>
-      <w:proofErr w:type="spellStart"/>
       <w:r>
         <w:rPr>
           <w:rFonts w:ascii="Consolas" w:hAnsi="Consolas" w:cs="Consolas"/>
@@ -6937,7 +6215,6 @@
         </w:rPr>
         <w:t>DataMember</w:t>
       </w:r>
-      <w:proofErr w:type="spellEnd"/>
       <w:r>
         <w:rPr>
           <w:rFonts w:ascii="Consolas" w:hAnsi="Consolas" w:cs="Consolas"/>
@@ -7018,31 +6295,7 @@
           <w:highlight w:val="white"/>
           <w:lang w:val="en-US"/>
         </w:rPr>
-        <w:t xml:space="preserve"> </w:t>
-      </w:r>
-      <w:proofErr w:type="spellStart"/>
-      <w:r>
-        <w:rPr>
-          <w:rFonts w:ascii="Consolas" w:hAnsi="Consolas" w:cs="Consolas"/>
-          <w:color w:val="000000"/>
-          <w:sz w:val="16"/>
-          <w:szCs w:val="16"/>
-          <w:highlight w:val="white"/>
-          <w:lang w:val="en-US"/>
-        </w:rPr>
-        <w:t>Lastname</w:t>
-      </w:r>
-      <w:proofErr w:type="spellEnd"/>
-      <w:r>
-        <w:rPr>
-          <w:rFonts w:ascii="Consolas" w:hAnsi="Consolas" w:cs="Consolas"/>
-          <w:color w:val="000000"/>
-          <w:sz w:val="16"/>
-          <w:szCs w:val="16"/>
-          <w:highlight w:val="white"/>
-          <w:lang w:val="en-US"/>
-        </w:rPr>
-        <w:t xml:space="preserve"> { </w:t>
+        <w:t xml:space="preserve"> Lastname { </w:t>
       </w:r>
       <w:r>
         <w:rPr>
@@ -7115,7 +6368,6 @@
         </w:rPr>
         <w:t xml:space="preserve">        [</w:t>
       </w:r>
-      <w:proofErr w:type="spellStart"/>
       <w:r>
         <w:rPr>
           <w:rFonts w:ascii="Consolas" w:hAnsi="Consolas" w:cs="Consolas"/>
@@ -7127,7 +6379,6 @@
         </w:rPr>
         <w:t>DataMember</w:t>
       </w:r>
-      <w:proofErr w:type="spellEnd"/>
       <w:r>
         <w:rPr>
           <w:rFonts w:ascii="Consolas" w:hAnsi="Consolas" w:cs="Consolas"/>
@@ -7281,7 +6532,6 @@
         </w:rPr>
         <w:t xml:space="preserve">        [</w:t>
       </w:r>
-      <w:proofErr w:type="spellStart"/>
       <w:r>
         <w:rPr>
           <w:rFonts w:ascii="Consolas" w:hAnsi="Consolas" w:cs="Consolas"/>
@@ -7293,7 +6543,6 @@
         </w:rPr>
         <w:t>DataMember</w:t>
       </w:r>
-      <w:proofErr w:type="spellEnd"/>
       <w:r>
         <w:rPr>
           <w:rFonts w:ascii="Consolas" w:hAnsi="Consolas" w:cs="Consolas"/>
@@ -7447,7 +6696,6 @@
         </w:rPr>
         <w:t xml:space="preserve">        [</w:t>
       </w:r>
-      <w:proofErr w:type="spellStart"/>
       <w:r>
         <w:rPr>
           <w:rFonts w:ascii="Consolas" w:hAnsi="Consolas" w:cs="Consolas"/>
@@ -7459,7 +6707,6 @@
         </w:rPr>
         <w:t>DataMember</w:t>
       </w:r>
-      <w:proofErr w:type="spellEnd"/>
       <w:r>
         <w:rPr>
           <w:rFonts w:ascii="Consolas" w:hAnsi="Consolas" w:cs="Consolas"/>
@@ -7520,7 +6767,6 @@
         </w:rPr>
         <w:t xml:space="preserve"> </w:t>
       </w:r>
-      <w:proofErr w:type="spellStart"/>
       <w:r>
         <w:rPr>
           <w:rFonts w:ascii="Consolas" w:hAnsi="Consolas" w:cs="Consolas"/>
@@ -7532,41 +6778,16 @@
         </w:rPr>
         <w:t>DateTime</w:t>
       </w:r>
-      <w:proofErr w:type="spellEnd"/>
-      <w:r>
-        <w:rPr>
-          <w:rFonts w:ascii="Consolas" w:hAnsi="Consolas" w:cs="Consolas"/>
-          <w:color w:val="000000"/>
-          <w:sz w:val="16"/>
-          <w:szCs w:val="16"/>
-          <w:highlight w:val="white"/>
-          <w:lang w:val="en-US"/>
-        </w:rPr>
-        <w:t xml:space="preserve"> </w:t>
-      </w:r>
-      <w:proofErr w:type="spellStart"/>
-      <w:r>
-        <w:rPr>
-          <w:rFonts w:ascii="Consolas" w:hAnsi="Consolas" w:cs="Consolas"/>
-          <w:color w:val="000000"/>
-          <w:sz w:val="16"/>
-          <w:szCs w:val="16"/>
-          <w:highlight w:val="white"/>
-          <w:lang w:val="en-US"/>
-        </w:rPr>
-        <w:t>Birthdate</w:t>
-      </w:r>
-      <w:proofErr w:type="spellEnd"/>
-      <w:r>
-        <w:rPr>
-          <w:rFonts w:ascii="Consolas" w:hAnsi="Consolas" w:cs="Consolas"/>
-          <w:color w:val="000000"/>
-          <w:sz w:val="16"/>
-          <w:szCs w:val="16"/>
-          <w:highlight w:val="white"/>
-          <w:lang w:val="en-US"/>
-        </w:rPr>
-        <w:t xml:space="preserve"> { </w:t>
+      <w:r>
+        <w:rPr>
+          <w:rFonts w:ascii="Consolas" w:hAnsi="Consolas" w:cs="Consolas"/>
+          <w:color w:val="000000"/>
+          <w:sz w:val="16"/>
+          <w:szCs w:val="16"/>
+          <w:highlight w:val="white"/>
+          <w:lang w:val="en-US"/>
+        </w:rPr>
+        <w:t xml:space="preserve"> Birthdate { </w:t>
       </w:r>
       <w:r>
         <w:rPr>
@@ -7639,7 +6860,6 @@
         </w:rPr>
         <w:t xml:space="preserve">        [</w:t>
       </w:r>
-      <w:proofErr w:type="spellStart"/>
       <w:r>
         <w:rPr>
           <w:rFonts w:ascii="Consolas" w:hAnsi="Consolas" w:cs="Consolas"/>
@@ -7651,7 +6871,6 @@
         </w:rPr>
         <w:t>DataMember</w:t>
       </w:r>
-      <w:proofErr w:type="spellEnd"/>
       <w:r>
         <w:rPr>
           <w:rFonts w:ascii="Consolas" w:hAnsi="Consolas" w:cs="Consolas"/>
@@ -7805,7 +7024,6 @@
         </w:rPr>
         <w:t xml:space="preserve">        [</w:t>
       </w:r>
-      <w:proofErr w:type="spellStart"/>
       <w:r>
         <w:rPr>
           <w:rFonts w:ascii="Consolas" w:hAnsi="Consolas" w:cs="Consolas"/>
@@ -7817,7 +7035,6 @@
         </w:rPr>
         <w:t>DataMember</w:t>
       </w:r>
-      <w:proofErr w:type="spellEnd"/>
       <w:r>
         <w:rPr>
           <w:rFonts w:ascii="Consolas" w:hAnsi="Consolas" w:cs="Consolas"/>
@@ -7898,31 +7115,7 @@
           <w:highlight w:val="white"/>
           <w:lang w:val="en-US"/>
         </w:rPr>
-        <w:t xml:space="preserve"> </w:t>
-      </w:r>
-      <w:proofErr w:type="spellStart"/>
-      <w:r>
-        <w:rPr>
-          <w:rFonts w:ascii="Consolas" w:hAnsi="Consolas" w:cs="Consolas"/>
-          <w:color w:val="000000"/>
-          <w:sz w:val="16"/>
-          <w:szCs w:val="16"/>
-          <w:highlight w:val="white"/>
-          <w:lang w:val="en-US"/>
-        </w:rPr>
-        <w:t>StudentId</w:t>
-      </w:r>
-      <w:proofErr w:type="spellEnd"/>
-      <w:r>
-        <w:rPr>
-          <w:rFonts w:ascii="Consolas" w:hAnsi="Consolas" w:cs="Consolas"/>
-          <w:color w:val="000000"/>
-          <w:sz w:val="16"/>
-          <w:szCs w:val="16"/>
-          <w:highlight w:val="white"/>
-          <w:lang w:val="en-US"/>
-        </w:rPr>
-        <w:t xml:space="preserve"> { </w:t>
+        <w:t xml:space="preserve"> StudentId { </w:t>
       </w:r>
       <w:r>
         <w:rPr>
@@ -7995,7 +7188,6 @@
         </w:rPr>
         <w:t xml:space="preserve">        [</w:t>
       </w:r>
-      <w:proofErr w:type="spellStart"/>
       <w:r>
         <w:rPr>
           <w:rFonts w:ascii="Consolas" w:hAnsi="Consolas" w:cs="Consolas"/>
@@ -8007,7 +7199,6 @@
         </w:rPr>
         <w:t>DataMember</w:t>
       </w:r>
-      <w:proofErr w:type="spellEnd"/>
       <w:r>
         <w:rPr>
           <w:rFonts w:ascii="Consolas" w:hAnsi="Consolas" w:cs="Consolas"/>
@@ -8088,31 +7279,7 @@
           <w:highlight w:val="white"/>
           <w:lang w:val="en-US"/>
         </w:rPr>
-        <w:t xml:space="preserve"> </w:t>
-      </w:r>
-      <w:proofErr w:type="spellStart"/>
-      <w:r>
-        <w:rPr>
-          <w:rFonts w:ascii="Consolas" w:hAnsi="Consolas" w:cs="Consolas"/>
-          <w:color w:val="000000"/>
-          <w:sz w:val="16"/>
-          <w:szCs w:val="16"/>
-          <w:highlight w:val="white"/>
-          <w:lang w:val="en-US"/>
-        </w:rPr>
-        <w:t>SocialSecurityNumber</w:t>
-      </w:r>
-      <w:proofErr w:type="spellEnd"/>
-      <w:r>
-        <w:rPr>
-          <w:rFonts w:ascii="Consolas" w:hAnsi="Consolas" w:cs="Consolas"/>
-          <w:color w:val="000000"/>
-          <w:sz w:val="16"/>
-          <w:szCs w:val="16"/>
-          <w:highlight w:val="white"/>
-          <w:lang w:val="en-US"/>
-        </w:rPr>
-        <w:t xml:space="preserve"> { </w:t>
+        <w:t xml:space="preserve"> SocialSecurityNumber { </w:t>
       </w:r>
       <w:r>
         <w:rPr>
@@ -8185,7 +7352,6 @@
         </w:rPr>
         <w:t xml:space="preserve">        [</w:t>
       </w:r>
-      <w:proofErr w:type="spellStart"/>
       <w:r>
         <w:rPr>
           <w:rFonts w:ascii="Consolas" w:hAnsi="Consolas" w:cs="Consolas"/>
@@ -8197,7 +7363,6 @@
         </w:rPr>
         <w:t>DataMember</w:t>
       </w:r>
-      <w:proofErr w:type="spellEnd"/>
       <w:r>
         <w:rPr>
           <w:rFonts w:ascii="Consolas" w:hAnsi="Consolas" w:cs="Consolas"/>
@@ -8351,7 +7516,6 @@
         </w:rPr>
         <w:t xml:space="preserve">        [</w:t>
       </w:r>
-      <w:proofErr w:type="spellStart"/>
       <w:r>
         <w:rPr>
           <w:rFonts w:ascii="Consolas" w:hAnsi="Consolas" w:cs="Consolas"/>
@@ -8363,7 +7527,6 @@
         </w:rPr>
         <w:t>DataMember</w:t>
       </w:r>
-      <w:proofErr w:type="spellEnd"/>
       <w:r>
         <w:rPr>
           <w:rFonts w:ascii="Consolas" w:hAnsi="Consolas" w:cs="Consolas"/>
@@ -8444,31 +7607,7 @@
           <w:highlight w:val="white"/>
           <w:lang w:val="en-US"/>
         </w:rPr>
-        <w:t xml:space="preserve"> </w:t>
-      </w:r>
-      <w:proofErr w:type="spellStart"/>
-      <w:r>
-        <w:rPr>
-          <w:rFonts w:ascii="Consolas" w:hAnsi="Consolas" w:cs="Consolas"/>
-          <w:color w:val="000000"/>
-          <w:sz w:val="16"/>
-          <w:szCs w:val="16"/>
-          <w:highlight w:val="white"/>
-          <w:lang w:val="en-US"/>
-        </w:rPr>
-        <w:t>PostalCode</w:t>
-      </w:r>
-      <w:proofErr w:type="spellEnd"/>
-      <w:r>
-        <w:rPr>
-          <w:rFonts w:ascii="Consolas" w:hAnsi="Consolas" w:cs="Consolas"/>
-          <w:color w:val="000000"/>
-          <w:sz w:val="16"/>
-          <w:szCs w:val="16"/>
-          <w:highlight w:val="white"/>
-          <w:lang w:val="en-US"/>
-        </w:rPr>
-        <w:t xml:space="preserve"> { </w:t>
+        <w:t xml:space="preserve"> PostalCode { </w:t>
       </w:r>
       <w:r>
         <w:rPr>
@@ -8541,7 +7680,6 @@
         </w:rPr>
         <w:t xml:space="preserve">        [</w:t>
       </w:r>
-      <w:proofErr w:type="spellStart"/>
       <w:r>
         <w:rPr>
           <w:rFonts w:ascii="Consolas" w:hAnsi="Consolas" w:cs="Consolas"/>
@@ -8553,7 +7691,6 @@
         </w:rPr>
         <w:t>DataMember</w:t>
       </w:r>
-      <w:proofErr w:type="spellEnd"/>
       <w:r>
         <w:rPr>
           <w:rFonts w:ascii="Consolas" w:hAnsi="Consolas" w:cs="Consolas"/>
@@ -8707,7 +7844,6 @@
         </w:rPr>
         <w:t xml:space="preserve">        [</w:t>
       </w:r>
-      <w:proofErr w:type="spellStart"/>
       <w:r>
         <w:rPr>
           <w:rFonts w:ascii="Consolas" w:hAnsi="Consolas" w:cs="Consolas"/>
@@ -8719,7 +7855,6 @@
         </w:rPr>
         <w:t>DataMember</w:t>
       </w:r>
-      <w:proofErr w:type="spellEnd"/>
       <w:r>
         <w:rPr>
           <w:rFonts w:ascii="Consolas" w:hAnsi="Consolas" w:cs="Consolas"/>
@@ -8800,31 +7935,7 @@
           <w:highlight w:val="white"/>
           <w:lang w:val="en-US"/>
         </w:rPr>
-        <w:t xml:space="preserve"> </w:t>
-      </w:r>
-      <w:proofErr w:type="spellStart"/>
-      <w:r>
-        <w:rPr>
-          <w:rFonts w:ascii="Consolas" w:hAnsi="Consolas" w:cs="Consolas"/>
-          <w:color w:val="000000"/>
-          <w:sz w:val="16"/>
-          <w:szCs w:val="16"/>
-          <w:highlight w:val="white"/>
-          <w:lang w:val="en-US"/>
-        </w:rPr>
-        <w:t>CountryId</w:t>
-      </w:r>
-      <w:proofErr w:type="spellEnd"/>
-      <w:r>
-        <w:rPr>
-          <w:rFonts w:ascii="Consolas" w:hAnsi="Consolas" w:cs="Consolas"/>
-          <w:color w:val="000000"/>
-          <w:sz w:val="16"/>
-          <w:szCs w:val="16"/>
-          <w:highlight w:val="white"/>
-          <w:lang w:val="en-US"/>
-        </w:rPr>
-        <w:t xml:space="preserve"> { </w:t>
+        <w:t xml:space="preserve"> CountryId { </w:t>
       </w:r>
       <w:r>
         <w:rPr>
@@ -8897,7 +8008,6 @@
         </w:rPr>
         <w:t xml:space="preserve">        [</w:t>
       </w:r>
-      <w:proofErr w:type="spellStart"/>
       <w:r>
         <w:rPr>
           <w:rFonts w:ascii="Consolas" w:hAnsi="Consolas" w:cs="Consolas"/>
@@ -8909,7 +8019,6 @@
         </w:rPr>
         <w:t>DataMember</w:t>
       </w:r>
-      <w:proofErr w:type="spellEnd"/>
       <w:r>
         <w:rPr>
           <w:rFonts w:ascii="Consolas" w:hAnsi="Consolas" w:cs="Consolas"/>
@@ -8990,31 +8099,7 @@
           <w:highlight w:val="white"/>
           <w:lang w:val="en-US"/>
         </w:rPr>
-        <w:t xml:space="preserve"> </w:t>
-      </w:r>
-      <w:proofErr w:type="spellStart"/>
-      <w:r>
-        <w:rPr>
-          <w:rFonts w:ascii="Consolas" w:hAnsi="Consolas" w:cs="Consolas"/>
-          <w:color w:val="000000"/>
-          <w:sz w:val="16"/>
-          <w:szCs w:val="16"/>
-          <w:highlight w:val="white"/>
-          <w:lang w:val="en-US"/>
-        </w:rPr>
-        <w:t>SchoolGuid</w:t>
-      </w:r>
-      <w:proofErr w:type="spellEnd"/>
-      <w:r>
-        <w:rPr>
-          <w:rFonts w:ascii="Consolas" w:hAnsi="Consolas" w:cs="Consolas"/>
-          <w:color w:val="000000"/>
-          <w:sz w:val="16"/>
-          <w:szCs w:val="16"/>
-          <w:highlight w:val="white"/>
-          <w:lang w:val="en-US"/>
-        </w:rPr>
-        <w:t xml:space="preserve"> { </w:t>
+        <w:t xml:space="preserve"> SchoolGuid { </w:t>
       </w:r>
       <w:r>
         <w:rPr>
@@ -9087,7 +8172,6 @@
         </w:rPr>
         <w:t xml:space="preserve">        [</w:t>
       </w:r>
-      <w:proofErr w:type="spellStart"/>
       <w:r>
         <w:rPr>
           <w:rFonts w:ascii="Consolas" w:hAnsi="Consolas" w:cs="Consolas"/>
@@ -9099,7 +8183,6 @@
         </w:rPr>
         <w:t>DataMember</w:t>
       </w:r>
-      <w:proofErr w:type="spellEnd"/>
       <w:r>
         <w:rPr>
           <w:rFonts w:ascii="Consolas" w:hAnsi="Consolas" w:cs="Consolas"/>
@@ -9180,31 +8263,7 @@
           <w:highlight w:val="white"/>
           <w:lang w:val="en-US"/>
         </w:rPr>
-        <w:t xml:space="preserve"> </w:t>
-      </w:r>
-      <w:proofErr w:type="spellStart"/>
-      <w:r>
-        <w:rPr>
-          <w:rFonts w:ascii="Consolas" w:hAnsi="Consolas" w:cs="Consolas"/>
-          <w:color w:val="000000"/>
-          <w:sz w:val="16"/>
-          <w:szCs w:val="16"/>
-          <w:highlight w:val="white"/>
-          <w:lang w:val="en-US"/>
-        </w:rPr>
-        <w:t>DisplayedName</w:t>
-      </w:r>
-      <w:proofErr w:type="spellEnd"/>
-      <w:r>
-        <w:rPr>
-          <w:rFonts w:ascii="Consolas" w:hAnsi="Consolas" w:cs="Consolas"/>
-          <w:color w:val="000000"/>
-          <w:sz w:val="16"/>
-          <w:szCs w:val="16"/>
-          <w:highlight w:val="white"/>
-          <w:lang w:val="en-US"/>
-        </w:rPr>
-        <w:t xml:space="preserve"> { </w:t>
+        <w:t xml:space="preserve"> DisplayedName { </w:t>
       </w:r>
       <w:r>
         <w:rPr>
@@ -9323,7 +8382,6 @@
           <w:lang w:val="en-US"/>
         </w:rPr>
       </w:pPr>
-      <w:proofErr w:type="spellStart"/>
       <w:r>
         <w:rPr>
           <w:b/>
@@ -9332,7 +8390,6 @@
         <w:lastRenderedPageBreak/>
         <w:t>StudentService.svc.cs</w:t>
       </w:r>
-      <w:proofErr w:type="spellEnd"/>
     </w:p>
     <w:p>
       <w:pPr>
@@ -9401,7 +8458,6 @@
         </w:rPr>
         <w:t xml:space="preserve"> </w:t>
       </w:r>
-      <w:proofErr w:type="spellStart"/>
       <w:r>
         <w:rPr>
           <w:rFonts w:ascii="Consolas" w:hAnsi="Consolas" w:cs="Consolas"/>
@@ -9413,7 +8469,6 @@
         </w:rPr>
         <w:t>StudentService</w:t>
       </w:r>
-      <w:proofErr w:type="spellEnd"/>
       <w:r>
         <w:rPr>
           <w:rFonts w:ascii="Consolas" w:hAnsi="Consolas" w:cs="Consolas"/>
@@ -9425,7 +8480,6 @@
         </w:rPr>
         <w:t xml:space="preserve"> : </w:t>
       </w:r>
-      <w:proofErr w:type="spellStart"/>
       <w:r>
         <w:rPr>
           <w:rFonts w:ascii="Consolas" w:hAnsi="Consolas" w:cs="Consolas"/>
@@ -9437,7 +8491,6 @@
         </w:rPr>
         <w:t>IStudentService</w:t>
       </w:r>
-      <w:proofErr w:type="spellEnd"/>
     </w:p>
     <w:p>
       <w:pPr>
@@ -9534,31 +8587,7 @@
           <w:highlight w:val="white"/>
           <w:lang w:val="en-US"/>
         </w:rPr>
-        <w:t xml:space="preserve"> </w:t>
-      </w:r>
-      <w:proofErr w:type="spellStart"/>
-      <w:r>
-        <w:rPr>
-          <w:rFonts w:ascii="Consolas" w:hAnsi="Consolas" w:cs="Consolas"/>
-          <w:color w:val="000000"/>
-          <w:sz w:val="16"/>
-          <w:szCs w:val="16"/>
-          <w:highlight w:val="white"/>
-          <w:lang w:val="en-US"/>
-        </w:rPr>
-        <w:t>GetStudent</w:t>
-      </w:r>
-      <w:proofErr w:type="spellEnd"/>
-      <w:r>
-        <w:rPr>
-          <w:rFonts w:ascii="Consolas" w:hAnsi="Consolas" w:cs="Consolas"/>
-          <w:color w:val="000000"/>
-          <w:sz w:val="16"/>
-          <w:szCs w:val="16"/>
-          <w:highlight w:val="white"/>
-          <w:lang w:val="en-US"/>
-        </w:rPr>
-        <w:t>(</w:t>
+        <w:t xml:space="preserve"> GetStudent(</w:t>
       </w:r>
       <w:r>
         <w:rPr>
@@ -9580,31 +8609,7 @@
           <w:highlight w:val="white"/>
           <w:lang w:val="en-US"/>
         </w:rPr>
-        <w:t xml:space="preserve"> </w:t>
-      </w:r>
-      <w:proofErr w:type="spellStart"/>
-      <w:r>
-        <w:rPr>
-          <w:rFonts w:ascii="Consolas" w:hAnsi="Consolas" w:cs="Consolas"/>
-          <w:color w:val="000000"/>
-          <w:sz w:val="16"/>
-          <w:szCs w:val="16"/>
-          <w:highlight w:val="white"/>
-          <w:lang w:val="en-US"/>
-        </w:rPr>
-        <w:t>StudentGuid</w:t>
-      </w:r>
-      <w:proofErr w:type="spellEnd"/>
-      <w:r>
-        <w:rPr>
-          <w:rFonts w:ascii="Consolas" w:hAnsi="Consolas" w:cs="Consolas"/>
-          <w:color w:val="000000"/>
-          <w:sz w:val="16"/>
-          <w:szCs w:val="16"/>
-          <w:highlight w:val="white"/>
-          <w:lang w:val="en-US"/>
-        </w:rPr>
-        <w:t>)</w:t>
+        <w:t xml:space="preserve"> StudentGuid)</w:t>
       </w:r>
     </w:p>
     <w:p>
@@ -9682,7 +8687,6 @@
         </w:rPr>
         <w:t xml:space="preserve"> (</w:t>
       </w:r>
-      <w:proofErr w:type="spellStart"/>
       <w:r>
         <w:rPr>
           <w:rFonts w:ascii="Consolas" w:hAnsi="Consolas" w:cs="Consolas"/>
@@ -9694,7 +8698,6 @@
         </w:rPr>
         <w:t>rfidEntities</w:t>
       </w:r>
-      <w:proofErr w:type="spellEnd"/>
       <w:r>
         <w:rPr>
           <w:rFonts w:ascii="Consolas" w:hAnsi="Consolas" w:cs="Consolas"/>
@@ -9728,7 +8731,6 @@
         </w:rPr>
         <w:t xml:space="preserve"> </w:t>
       </w:r>
-      <w:proofErr w:type="spellStart"/>
       <w:r>
         <w:rPr>
           <w:rFonts w:ascii="Consolas" w:hAnsi="Consolas" w:cs="Consolas"/>
@@ -9740,7 +8742,6 @@
         </w:rPr>
         <w:t>rfidEntities</w:t>
       </w:r>
-      <w:proofErr w:type="spellEnd"/>
       <w:r>
         <w:rPr>
           <w:rFonts w:ascii="Consolas" w:hAnsi="Consolas" w:cs="Consolas"/>
@@ -9806,7 +8807,6 @@
         </w:rPr>
         <w:t xml:space="preserve">                </w:t>
       </w:r>
-      <w:proofErr w:type="spellStart"/>
       <w:r>
         <w:rPr>
           <w:rFonts w:ascii="Consolas" w:hAnsi="Consolas" w:cs="Consolas"/>
@@ -9818,137 +8818,16 @@
         </w:rPr>
         <w:t>var</w:t>
       </w:r>
-      <w:proofErr w:type="spellEnd"/>
-      <w:r>
-        <w:rPr>
-          <w:rFonts w:ascii="Consolas" w:hAnsi="Consolas" w:cs="Consolas"/>
-          <w:color w:val="000000"/>
-          <w:sz w:val="16"/>
-          <w:szCs w:val="16"/>
-          <w:highlight w:val="white"/>
-          <w:lang w:val="en-US"/>
-        </w:rPr>
-        <w:t xml:space="preserve"> </w:t>
-      </w:r>
-      <w:proofErr w:type="spellStart"/>
-      <w:r>
-        <w:rPr>
-          <w:rFonts w:ascii="Consolas" w:hAnsi="Consolas" w:cs="Consolas"/>
-          <w:color w:val="000000"/>
-          <w:sz w:val="16"/>
-          <w:szCs w:val="16"/>
-          <w:highlight w:val="white"/>
-          <w:lang w:val="en-US"/>
-        </w:rPr>
-        <w:t>studentEntity</w:t>
-      </w:r>
-      <w:proofErr w:type="spellEnd"/>
-      <w:r>
-        <w:rPr>
-          <w:rFonts w:ascii="Consolas" w:hAnsi="Consolas" w:cs="Consolas"/>
-          <w:color w:val="000000"/>
-          <w:sz w:val="16"/>
-          <w:szCs w:val="16"/>
-          <w:highlight w:val="white"/>
-          <w:lang w:val="en-US"/>
-        </w:rPr>
-        <w:t xml:space="preserve"> = </w:t>
-      </w:r>
-      <w:proofErr w:type="spellStart"/>
-      <w:r>
-        <w:rPr>
-          <w:rFonts w:ascii="Consolas" w:hAnsi="Consolas" w:cs="Consolas"/>
-          <w:color w:val="000000"/>
-          <w:sz w:val="16"/>
-          <w:szCs w:val="16"/>
-          <w:highlight w:val="white"/>
-          <w:lang w:val="en-US"/>
-        </w:rPr>
-        <w:t>db.student.FirstOrDefault</w:t>
-      </w:r>
-      <w:proofErr w:type="spellEnd"/>
-      <w:r>
-        <w:rPr>
-          <w:rFonts w:ascii="Consolas" w:hAnsi="Consolas" w:cs="Consolas"/>
-          <w:color w:val="000000"/>
-          <w:sz w:val="16"/>
-          <w:szCs w:val="16"/>
-          <w:highlight w:val="white"/>
-          <w:lang w:val="en-US"/>
-        </w:rPr>
-        <w:t>(</w:t>
-      </w:r>
-      <w:proofErr w:type="spellStart"/>
-      <w:r>
-        <w:rPr>
-          <w:rFonts w:ascii="Consolas" w:hAnsi="Consolas" w:cs="Consolas"/>
-          <w:color w:val="000000"/>
-          <w:sz w:val="16"/>
-          <w:szCs w:val="16"/>
-          <w:highlight w:val="white"/>
-          <w:lang w:val="en-US"/>
-        </w:rPr>
-        <w:t>i</w:t>
-      </w:r>
-      <w:proofErr w:type="spellEnd"/>
-      <w:r>
-        <w:rPr>
-          <w:rFonts w:ascii="Consolas" w:hAnsi="Consolas" w:cs="Consolas"/>
-          <w:color w:val="000000"/>
-          <w:sz w:val="16"/>
-          <w:szCs w:val="16"/>
-          <w:highlight w:val="white"/>
-          <w:lang w:val="en-US"/>
-        </w:rPr>
-        <w:t xml:space="preserve"> =&gt; </w:t>
-      </w:r>
-      <w:proofErr w:type="spellStart"/>
-      <w:r>
-        <w:rPr>
-          <w:rFonts w:ascii="Consolas" w:hAnsi="Consolas" w:cs="Consolas"/>
-          <w:color w:val="000000"/>
-          <w:sz w:val="16"/>
-          <w:szCs w:val="16"/>
-          <w:highlight w:val="white"/>
-          <w:lang w:val="en-US"/>
-        </w:rPr>
-        <w:t>i.Guid</w:t>
-      </w:r>
-      <w:proofErr w:type="spellEnd"/>
-      <w:r>
-        <w:rPr>
-          <w:rFonts w:ascii="Consolas" w:hAnsi="Consolas" w:cs="Consolas"/>
-          <w:color w:val="000000"/>
-          <w:sz w:val="16"/>
-          <w:szCs w:val="16"/>
-          <w:highlight w:val="white"/>
-          <w:lang w:val="en-US"/>
-        </w:rPr>
-        <w:t xml:space="preserve"> == </w:t>
-      </w:r>
-      <w:proofErr w:type="spellStart"/>
-      <w:r>
-        <w:rPr>
-          <w:rFonts w:ascii="Consolas" w:hAnsi="Consolas" w:cs="Consolas"/>
-          <w:color w:val="000000"/>
-          <w:sz w:val="16"/>
-          <w:szCs w:val="16"/>
-          <w:highlight w:val="white"/>
-          <w:lang w:val="en-US"/>
-        </w:rPr>
-        <w:t>StudentGuid</w:t>
-      </w:r>
-      <w:proofErr w:type="spellEnd"/>
-      <w:r>
-        <w:rPr>
-          <w:rFonts w:ascii="Consolas" w:hAnsi="Consolas" w:cs="Consolas"/>
-          <w:color w:val="000000"/>
-          <w:sz w:val="16"/>
-          <w:szCs w:val="16"/>
-          <w:highlight w:val="white"/>
-          <w:lang w:val="en-US"/>
-        </w:rPr>
-        <w:t>);</w:t>
+      <w:r>
+        <w:rPr>
+          <w:rFonts w:ascii="Consolas" w:hAnsi="Consolas" w:cs="Consolas"/>
+          <w:color w:val="000000"/>
+          <w:sz w:val="16"/>
+          <w:szCs w:val="16"/>
+          <w:highlight w:val="white"/>
+          <w:lang w:val="en-US"/>
+        </w:rPr>
+        <w:t xml:space="preserve"> studentEntity = db.student.FirstOrDefault(i =&gt; i.Guid == StudentGuid);</w:t>
       </w:r>
     </w:p>
     <w:p>
@@ -9997,31 +8876,7 @@
           <w:highlight w:val="white"/>
           <w:lang w:val="en-US"/>
         </w:rPr>
-        <w:t xml:space="preserve"> (</w:t>
-      </w:r>
-      <w:proofErr w:type="spellStart"/>
-      <w:r>
-        <w:rPr>
-          <w:rFonts w:ascii="Consolas" w:hAnsi="Consolas" w:cs="Consolas"/>
-          <w:color w:val="000000"/>
-          <w:sz w:val="16"/>
-          <w:szCs w:val="16"/>
-          <w:highlight w:val="white"/>
-          <w:lang w:val="en-US"/>
-        </w:rPr>
-        <w:t>studentEntity</w:t>
-      </w:r>
-      <w:proofErr w:type="spellEnd"/>
-      <w:r>
-        <w:rPr>
-          <w:rFonts w:ascii="Consolas" w:hAnsi="Consolas" w:cs="Consolas"/>
-          <w:color w:val="000000"/>
-          <w:sz w:val="16"/>
-          <w:szCs w:val="16"/>
-          <w:highlight w:val="white"/>
-          <w:lang w:val="en-US"/>
-        </w:rPr>
-        <w:t xml:space="preserve"> != </w:t>
+        <w:t xml:space="preserve"> (studentEntity != </w:t>
       </w:r>
       <w:r>
         <w:rPr>
@@ -10067,7 +8922,6 @@
         </w:rPr>
         <w:t xml:space="preserve"> </w:t>
       </w:r>
-      <w:proofErr w:type="spellStart"/>
       <w:r>
         <w:rPr>
           <w:rFonts w:ascii="Consolas" w:hAnsi="Consolas" w:cs="Consolas"/>
@@ -10088,43 +8942,7 @@
           <w:highlight w:val="white"/>
           <w:lang w:val="en-US"/>
         </w:rPr>
-        <w:t>.EntityToObject</w:t>
-      </w:r>
-      <w:proofErr w:type="spellEnd"/>
-      <w:r>
-        <w:rPr>
-          <w:rFonts w:ascii="Consolas" w:hAnsi="Consolas" w:cs="Consolas"/>
-          <w:color w:val="000000"/>
-          <w:sz w:val="16"/>
-          <w:szCs w:val="16"/>
-          <w:highlight w:val="white"/>
-          <w:lang w:val="en-US"/>
-        </w:rPr>
-        <w:t>(</w:t>
-      </w:r>
-      <w:proofErr w:type="spellStart"/>
-      <w:r>
-        <w:rPr>
-          <w:rFonts w:ascii="Consolas" w:hAnsi="Consolas" w:cs="Consolas"/>
-          <w:color w:val="000000"/>
-          <w:sz w:val="16"/>
-          <w:szCs w:val="16"/>
-          <w:highlight w:val="white"/>
-          <w:lang w:val="en-US"/>
-        </w:rPr>
-        <w:t>studentEntity</w:t>
-      </w:r>
-      <w:proofErr w:type="spellEnd"/>
-      <w:r>
-        <w:rPr>
-          <w:rFonts w:ascii="Consolas" w:hAnsi="Consolas" w:cs="Consolas"/>
-          <w:color w:val="000000"/>
-          <w:sz w:val="16"/>
-          <w:szCs w:val="16"/>
-          <w:highlight w:val="white"/>
-          <w:lang w:val="en-US"/>
-        </w:rPr>
-        <w:t>);</w:t>
+        <w:t>.EntityToObject(studentEntity);</w:t>
       </w:r>
     </w:p>
     <w:p>
@@ -10358,31 +9176,7 @@
           <w:highlight w:val="white"/>
           <w:lang w:val="en-US"/>
         </w:rPr>
-        <w:t xml:space="preserve"> </w:t>
-      </w:r>
-      <w:proofErr w:type="spellStart"/>
-      <w:r>
-        <w:rPr>
-          <w:rFonts w:ascii="Consolas" w:hAnsi="Consolas" w:cs="Consolas"/>
-          <w:color w:val="000000"/>
-          <w:sz w:val="16"/>
-          <w:szCs w:val="16"/>
-          <w:highlight w:val="white"/>
-          <w:lang w:val="en-US"/>
-        </w:rPr>
-        <w:t>GetStudentBySocialSecurityNumber</w:t>
-      </w:r>
-      <w:proofErr w:type="spellEnd"/>
-      <w:r>
-        <w:rPr>
-          <w:rFonts w:ascii="Consolas" w:hAnsi="Consolas" w:cs="Consolas"/>
-          <w:color w:val="000000"/>
-          <w:sz w:val="16"/>
-          <w:szCs w:val="16"/>
-          <w:highlight w:val="white"/>
-          <w:lang w:val="en-US"/>
-        </w:rPr>
-        <w:t>(</w:t>
+        <w:t xml:space="preserve"> GetStudentBySocialSecurityNumber(</w:t>
       </w:r>
       <w:r>
         <w:rPr>
@@ -10482,7 +9276,6 @@
         </w:rPr>
         <w:t xml:space="preserve"> (</w:t>
       </w:r>
-      <w:proofErr w:type="spellStart"/>
       <w:r>
         <w:rPr>
           <w:rFonts w:ascii="Consolas" w:hAnsi="Consolas" w:cs="Consolas"/>
@@ -10494,7 +9287,6 @@
         </w:rPr>
         <w:t>rfidEntities</w:t>
       </w:r>
-      <w:proofErr w:type="spellEnd"/>
       <w:r>
         <w:rPr>
           <w:rFonts w:ascii="Consolas" w:hAnsi="Consolas" w:cs="Consolas"/>
@@ -10528,7 +9320,6 @@
         </w:rPr>
         <w:t xml:space="preserve"> </w:t>
       </w:r>
-      <w:proofErr w:type="spellStart"/>
       <w:r>
         <w:rPr>
           <w:rFonts w:ascii="Consolas" w:hAnsi="Consolas" w:cs="Consolas"/>
@@ -10540,7 +9331,6 @@
         </w:rPr>
         <w:t>rfidEntities</w:t>
       </w:r>
-      <w:proofErr w:type="spellEnd"/>
       <w:r>
         <w:rPr>
           <w:rFonts w:ascii="Consolas" w:hAnsi="Consolas" w:cs="Consolas"/>
@@ -10606,7 +9396,6 @@
         </w:rPr>
         <w:t xml:space="preserve">                </w:t>
       </w:r>
-      <w:proofErr w:type="spellStart"/>
       <w:r>
         <w:rPr>
           <w:rFonts w:ascii="Consolas" w:hAnsi="Consolas" w:cs="Consolas"/>
@@ -10618,89 +9407,16 @@
         </w:rPr>
         <w:t>var</w:t>
       </w:r>
-      <w:proofErr w:type="spellEnd"/>
-      <w:r>
-        <w:rPr>
-          <w:rFonts w:ascii="Consolas" w:hAnsi="Consolas" w:cs="Consolas"/>
-          <w:color w:val="000000"/>
-          <w:sz w:val="16"/>
-          <w:szCs w:val="16"/>
-          <w:highlight w:val="white"/>
-          <w:lang w:val="en-US"/>
-        </w:rPr>
-        <w:t xml:space="preserve"> </w:t>
-      </w:r>
-      <w:proofErr w:type="spellStart"/>
-      <w:r>
-        <w:rPr>
-          <w:rFonts w:ascii="Consolas" w:hAnsi="Consolas" w:cs="Consolas"/>
-          <w:color w:val="000000"/>
-          <w:sz w:val="16"/>
-          <w:szCs w:val="16"/>
-          <w:highlight w:val="white"/>
-          <w:lang w:val="en-US"/>
-        </w:rPr>
-        <w:t>studentEntity</w:t>
-      </w:r>
-      <w:proofErr w:type="spellEnd"/>
-      <w:r>
-        <w:rPr>
-          <w:rFonts w:ascii="Consolas" w:hAnsi="Consolas" w:cs="Consolas"/>
-          <w:color w:val="000000"/>
-          <w:sz w:val="16"/>
-          <w:szCs w:val="16"/>
-          <w:highlight w:val="white"/>
-          <w:lang w:val="en-US"/>
-        </w:rPr>
-        <w:t xml:space="preserve"> = </w:t>
-      </w:r>
-      <w:proofErr w:type="spellStart"/>
-      <w:r>
-        <w:rPr>
-          <w:rFonts w:ascii="Consolas" w:hAnsi="Consolas" w:cs="Consolas"/>
-          <w:color w:val="000000"/>
-          <w:sz w:val="16"/>
-          <w:szCs w:val="16"/>
-          <w:highlight w:val="white"/>
-          <w:lang w:val="en-US"/>
-        </w:rPr>
-        <w:t>db.student.FirstOrDefault</w:t>
-      </w:r>
-      <w:proofErr w:type="spellEnd"/>
-      <w:r>
-        <w:rPr>
-          <w:rFonts w:ascii="Consolas" w:hAnsi="Consolas" w:cs="Consolas"/>
-          <w:color w:val="000000"/>
-          <w:sz w:val="16"/>
-          <w:szCs w:val="16"/>
-          <w:highlight w:val="white"/>
-          <w:lang w:val="en-US"/>
-        </w:rPr>
-        <w:t xml:space="preserve">(s =&gt; </w:t>
-      </w:r>
-      <w:proofErr w:type="spellStart"/>
-      <w:r>
-        <w:rPr>
-          <w:rFonts w:ascii="Consolas" w:hAnsi="Consolas" w:cs="Consolas"/>
-          <w:color w:val="000000"/>
-          <w:sz w:val="16"/>
-          <w:szCs w:val="16"/>
-          <w:highlight w:val="white"/>
-          <w:lang w:val="en-US"/>
-        </w:rPr>
-        <w:t>s.SocialSecurityNumber</w:t>
-      </w:r>
-      <w:proofErr w:type="spellEnd"/>
-      <w:r>
-        <w:rPr>
-          <w:rFonts w:ascii="Consolas" w:hAnsi="Consolas" w:cs="Consolas"/>
-          <w:color w:val="000000"/>
-          <w:sz w:val="16"/>
-          <w:szCs w:val="16"/>
-          <w:highlight w:val="white"/>
-          <w:lang w:val="en-US"/>
-        </w:rPr>
-        <w:t xml:space="preserve"> == value);</w:t>
+      <w:r>
+        <w:rPr>
+          <w:rFonts w:ascii="Consolas" w:hAnsi="Consolas" w:cs="Consolas"/>
+          <w:color w:val="000000"/>
+          <w:sz w:val="16"/>
+          <w:szCs w:val="16"/>
+          <w:highlight w:val="white"/>
+          <w:lang w:val="en-US"/>
+        </w:rPr>
+        <w:t xml:space="preserve"> studentEntity = db.student.FirstOrDefault(s =&gt; s.SocialSecurityNumber == value);</w:t>
       </w:r>
     </w:p>
     <w:p>
@@ -10749,31 +9465,7 @@
           <w:highlight w:val="white"/>
           <w:lang w:val="en-US"/>
         </w:rPr>
-        <w:t xml:space="preserve"> (</w:t>
-      </w:r>
-      <w:proofErr w:type="spellStart"/>
-      <w:r>
-        <w:rPr>
-          <w:rFonts w:ascii="Consolas" w:hAnsi="Consolas" w:cs="Consolas"/>
-          <w:color w:val="000000"/>
-          <w:sz w:val="16"/>
-          <w:szCs w:val="16"/>
-          <w:highlight w:val="white"/>
-          <w:lang w:val="en-US"/>
-        </w:rPr>
-        <w:t>studentEntity</w:t>
-      </w:r>
-      <w:proofErr w:type="spellEnd"/>
-      <w:r>
-        <w:rPr>
-          <w:rFonts w:ascii="Consolas" w:hAnsi="Consolas" w:cs="Consolas"/>
-          <w:color w:val="000000"/>
-          <w:sz w:val="16"/>
-          <w:szCs w:val="16"/>
-          <w:highlight w:val="white"/>
-          <w:lang w:val="en-US"/>
-        </w:rPr>
-        <w:t xml:space="preserve"> != </w:t>
+        <w:t xml:space="preserve"> (studentEntity != </w:t>
       </w:r>
       <w:r>
         <w:rPr>
@@ -10819,7 +9511,6 @@
         </w:rPr>
         <w:t xml:space="preserve"> </w:t>
       </w:r>
-      <w:proofErr w:type="spellStart"/>
       <w:r>
         <w:rPr>
           <w:rFonts w:ascii="Consolas" w:hAnsi="Consolas" w:cs="Consolas"/>
@@ -10840,43 +9531,7 @@
           <w:highlight w:val="white"/>
           <w:lang w:val="en-US"/>
         </w:rPr>
-        <w:t>.EntityToObject</w:t>
-      </w:r>
-      <w:proofErr w:type="spellEnd"/>
-      <w:r>
-        <w:rPr>
-          <w:rFonts w:ascii="Consolas" w:hAnsi="Consolas" w:cs="Consolas"/>
-          <w:color w:val="000000"/>
-          <w:sz w:val="16"/>
-          <w:szCs w:val="16"/>
-          <w:highlight w:val="white"/>
-          <w:lang w:val="en-US"/>
-        </w:rPr>
-        <w:t>(</w:t>
-      </w:r>
-      <w:proofErr w:type="spellStart"/>
-      <w:r>
-        <w:rPr>
-          <w:rFonts w:ascii="Consolas" w:hAnsi="Consolas" w:cs="Consolas"/>
-          <w:color w:val="000000"/>
-          <w:sz w:val="16"/>
-          <w:szCs w:val="16"/>
-          <w:highlight w:val="white"/>
-          <w:lang w:val="en-US"/>
-        </w:rPr>
-        <w:t>studentEntity</w:t>
-      </w:r>
-      <w:proofErr w:type="spellEnd"/>
-      <w:r>
-        <w:rPr>
-          <w:rFonts w:ascii="Consolas" w:hAnsi="Consolas" w:cs="Consolas"/>
-          <w:color w:val="000000"/>
-          <w:sz w:val="16"/>
-          <w:szCs w:val="16"/>
-          <w:highlight w:val="white"/>
-          <w:lang w:val="en-US"/>
-        </w:rPr>
-        <w:t>);</w:t>
+        <w:t>.EntityToObject(studentEntity);</w:t>
       </w:r>
     </w:p>
     <w:p>
@@ -11090,7 +9745,6 @@
         </w:rPr>
         <w:t xml:space="preserve"> </w:t>
       </w:r>
-      <w:proofErr w:type="spellStart"/>
       <w:r>
         <w:rPr>
           <w:rFonts w:ascii="Consolas" w:hAnsi="Consolas" w:cs="Consolas"/>
@@ -11102,41 +9756,16 @@
         </w:rPr>
         <w:t>bool</w:t>
       </w:r>
-      <w:proofErr w:type="spellEnd"/>
-      <w:r>
-        <w:rPr>
-          <w:rFonts w:ascii="Consolas" w:hAnsi="Consolas" w:cs="Consolas"/>
-          <w:color w:val="000000"/>
-          <w:sz w:val="16"/>
-          <w:szCs w:val="16"/>
-          <w:highlight w:val="white"/>
-          <w:lang w:val="en-US"/>
-        </w:rPr>
-        <w:t xml:space="preserve"> </w:t>
-      </w:r>
-      <w:proofErr w:type="spellStart"/>
-      <w:r>
-        <w:rPr>
-          <w:rFonts w:ascii="Consolas" w:hAnsi="Consolas" w:cs="Consolas"/>
-          <w:color w:val="000000"/>
-          <w:sz w:val="16"/>
-          <w:szCs w:val="16"/>
-          <w:highlight w:val="white"/>
-          <w:lang w:val="en-US"/>
-        </w:rPr>
-        <w:t>DeleteStudent</w:t>
-      </w:r>
-      <w:proofErr w:type="spellEnd"/>
-      <w:r>
-        <w:rPr>
-          <w:rFonts w:ascii="Consolas" w:hAnsi="Consolas" w:cs="Consolas"/>
-          <w:color w:val="000000"/>
-          <w:sz w:val="16"/>
-          <w:szCs w:val="16"/>
-          <w:highlight w:val="white"/>
-          <w:lang w:val="en-US"/>
-        </w:rPr>
-        <w:t>(</w:t>
+      <w:r>
+        <w:rPr>
+          <w:rFonts w:ascii="Consolas" w:hAnsi="Consolas" w:cs="Consolas"/>
+          <w:color w:val="000000"/>
+          <w:sz w:val="16"/>
+          <w:szCs w:val="16"/>
+          <w:highlight w:val="white"/>
+          <w:lang w:val="en-US"/>
+        </w:rPr>
+        <w:t xml:space="preserve"> DeleteStudent(</w:t>
       </w:r>
       <w:r>
         <w:rPr>
@@ -11158,31 +9787,7 @@
           <w:highlight w:val="white"/>
           <w:lang w:val="en-US"/>
         </w:rPr>
-        <w:t xml:space="preserve"> </w:t>
-      </w:r>
-      <w:proofErr w:type="spellStart"/>
-      <w:r>
-        <w:rPr>
-          <w:rFonts w:ascii="Consolas" w:hAnsi="Consolas" w:cs="Consolas"/>
-          <w:color w:val="000000"/>
-          <w:sz w:val="16"/>
-          <w:szCs w:val="16"/>
-          <w:highlight w:val="white"/>
-          <w:lang w:val="en-US"/>
-        </w:rPr>
-        <w:t>studentGuid</w:t>
-      </w:r>
-      <w:proofErr w:type="spellEnd"/>
-      <w:r>
-        <w:rPr>
-          <w:rFonts w:ascii="Consolas" w:hAnsi="Consolas" w:cs="Consolas"/>
-          <w:color w:val="000000"/>
-          <w:sz w:val="16"/>
-          <w:szCs w:val="16"/>
-          <w:highlight w:val="white"/>
-          <w:lang w:val="en-US"/>
-        </w:rPr>
-        <w:t>)</w:t>
+        <w:t xml:space="preserve"> studentGuid)</w:t>
       </w:r>
     </w:p>
     <w:p>
@@ -11260,7 +9865,6 @@
         </w:rPr>
         <w:t xml:space="preserve"> (</w:t>
       </w:r>
-      <w:proofErr w:type="spellStart"/>
       <w:r>
         <w:rPr>
           <w:rFonts w:ascii="Consolas" w:hAnsi="Consolas" w:cs="Consolas"/>
@@ -11272,7 +9876,6 @@
         </w:rPr>
         <w:t>rfidEntities</w:t>
       </w:r>
-      <w:proofErr w:type="spellEnd"/>
       <w:r>
         <w:rPr>
           <w:rFonts w:ascii="Consolas" w:hAnsi="Consolas" w:cs="Consolas"/>
@@ -11306,7 +9909,6 @@
         </w:rPr>
         <w:t xml:space="preserve"> </w:t>
       </w:r>
-      <w:proofErr w:type="spellStart"/>
       <w:r>
         <w:rPr>
           <w:rFonts w:ascii="Consolas" w:hAnsi="Consolas" w:cs="Consolas"/>
@@ -11318,7 +9920,6 @@
         </w:rPr>
         <w:t>rfidEntities</w:t>
       </w:r>
-      <w:proofErr w:type="spellEnd"/>
       <w:r>
         <w:rPr>
           <w:rFonts w:ascii="Consolas" w:hAnsi="Consolas" w:cs="Consolas"/>
@@ -11384,7 +9985,6 @@
         </w:rPr>
         <w:t xml:space="preserve">                </w:t>
       </w:r>
-      <w:proofErr w:type="spellStart"/>
       <w:r>
         <w:rPr>
           <w:rFonts w:ascii="Consolas" w:hAnsi="Consolas" w:cs="Consolas"/>
@@ -11396,113 +9996,16 @@
         </w:rPr>
         <w:t>var</w:t>
       </w:r>
-      <w:proofErr w:type="spellEnd"/>
-      <w:r>
-        <w:rPr>
-          <w:rFonts w:ascii="Consolas" w:hAnsi="Consolas" w:cs="Consolas"/>
-          <w:color w:val="000000"/>
-          <w:sz w:val="16"/>
-          <w:szCs w:val="16"/>
-          <w:highlight w:val="white"/>
-          <w:lang w:val="en-US"/>
-        </w:rPr>
-        <w:t xml:space="preserve"> </w:t>
-      </w:r>
-      <w:proofErr w:type="spellStart"/>
-      <w:r>
-        <w:rPr>
-          <w:rFonts w:ascii="Consolas" w:hAnsi="Consolas" w:cs="Consolas"/>
-          <w:color w:val="000000"/>
-          <w:sz w:val="16"/>
-          <w:szCs w:val="16"/>
-          <w:highlight w:val="white"/>
-          <w:lang w:val="en-US"/>
-        </w:rPr>
-        <w:t>studentEntity</w:t>
-      </w:r>
-      <w:proofErr w:type="spellEnd"/>
-      <w:r>
-        <w:rPr>
-          <w:rFonts w:ascii="Consolas" w:hAnsi="Consolas" w:cs="Consolas"/>
-          <w:color w:val="000000"/>
-          <w:sz w:val="16"/>
-          <w:szCs w:val="16"/>
-          <w:highlight w:val="white"/>
-          <w:lang w:val="en-US"/>
-        </w:rPr>
-        <w:t xml:space="preserve"> = </w:t>
-      </w:r>
-      <w:proofErr w:type="spellStart"/>
-      <w:r>
-        <w:rPr>
-          <w:rFonts w:ascii="Consolas" w:hAnsi="Consolas" w:cs="Consolas"/>
-          <w:color w:val="000000"/>
-          <w:sz w:val="16"/>
-          <w:szCs w:val="16"/>
-          <w:highlight w:val="white"/>
-          <w:lang w:val="en-US"/>
-        </w:rPr>
-        <w:t>db.student.FirstOrDefault</w:t>
-      </w:r>
-      <w:proofErr w:type="spellEnd"/>
-      <w:r>
-        <w:rPr>
-          <w:rFonts w:ascii="Consolas" w:hAnsi="Consolas" w:cs="Consolas"/>
-          <w:color w:val="000000"/>
-          <w:sz w:val="16"/>
-          <w:szCs w:val="16"/>
-          <w:highlight w:val="white"/>
-          <w:lang w:val="en-US"/>
-        </w:rPr>
-        <w:t xml:space="preserve">(s =&gt; </w:t>
-      </w:r>
-      <w:proofErr w:type="spellStart"/>
-      <w:r>
-        <w:rPr>
-          <w:rFonts w:ascii="Consolas" w:hAnsi="Consolas" w:cs="Consolas"/>
-          <w:color w:val="000000"/>
-          <w:sz w:val="16"/>
-          <w:szCs w:val="16"/>
-          <w:highlight w:val="white"/>
-          <w:lang w:val="en-US"/>
-        </w:rPr>
-        <w:t>s.Guid</w:t>
-      </w:r>
-      <w:proofErr w:type="spellEnd"/>
-      <w:r>
-        <w:rPr>
-          <w:rFonts w:ascii="Consolas" w:hAnsi="Consolas" w:cs="Consolas"/>
-          <w:color w:val="000000"/>
-          <w:sz w:val="16"/>
-          <w:szCs w:val="16"/>
-          <w:highlight w:val="white"/>
-          <w:lang w:val="en-US"/>
-        </w:rPr>
-        <w:t xml:space="preserve"> == </w:t>
-      </w:r>
-      <w:proofErr w:type="spellStart"/>
-      <w:r>
-        <w:rPr>
-          <w:rFonts w:ascii="Consolas" w:hAnsi="Consolas" w:cs="Consolas"/>
-          <w:color w:val="000000"/>
-          <w:sz w:val="16"/>
-          <w:szCs w:val="16"/>
-          <w:highlight w:val="white"/>
-          <w:lang w:val="en-US"/>
-        </w:rPr>
-        <w:t>studentGuid</w:t>
-      </w:r>
-      <w:proofErr w:type="spellEnd"/>
-      <w:r>
-        <w:rPr>
-          <w:rFonts w:ascii="Consolas" w:hAnsi="Consolas" w:cs="Consolas"/>
-          <w:color w:val="000000"/>
-          <w:sz w:val="16"/>
-          <w:szCs w:val="16"/>
-          <w:highlight w:val="white"/>
-          <w:lang w:val="en-US"/>
-        </w:rPr>
-        <w:t>);</w:t>
+      <w:r>
+        <w:rPr>
+          <w:rFonts w:ascii="Consolas" w:hAnsi="Consolas" w:cs="Consolas"/>
+          <w:color w:val="000000"/>
+          <w:sz w:val="16"/>
+          <w:szCs w:val="16"/>
+          <w:highlight w:val="white"/>
+          <w:lang w:val="en-US"/>
+        </w:rPr>
+        <w:t xml:space="preserve"> studentEntity = db.student.FirstOrDefault(s =&gt; s.Guid == studentGuid);</w:t>
       </w:r>
     </w:p>
     <w:p>
@@ -11529,55 +10032,7 @@
           <w:highlight w:val="white"/>
           <w:lang w:val="en-US"/>
         </w:rPr>
-        <w:t xml:space="preserve">                </w:t>
-      </w:r>
-      <w:proofErr w:type="spellStart"/>
-      <w:r>
-        <w:rPr>
-          <w:rFonts w:ascii="Consolas" w:hAnsi="Consolas" w:cs="Consolas"/>
-          <w:color w:val="000000"/>
-          <w:sz w:val="16"/>
-          <w:szCs w:val="16"/>
-          <w:highlight w:val="white"/>
-          <w:lang w:val="en-US"/>
-        </w:rPr>
-        <w:t>db.student.Remove</w:t>
-      </w:r>
-      <w:proofErr w:type="spellEnd"/>
-      <w:r>
-        <w:rPr>
-          <w:rFonts w:ascii="Consolas" w:hAnsi="Consolas" w:cs="Consolas"/>
-          <w:color w:val="000000"/>
-          <w:sz w:val="16"/>
-          <w:szCs w:val="16"/>
-          <w:highlight w:val="white"/>
-          <w:lang w:val="en-US"/>
-        </w:rPr>
-        <w:t>(</w:t>
-      </w:r>
-      <w:proofErr w:type="spellStart"/>
-      <w:r>
-        <w:rPr>
-          <w:rFonts w:ascii="Consolas" w:hAnsi="Consolas" w:cs="Consolas"/>
-          <w:color w:val="000000"/>
-          <w:sz w:val="16"/>
-          <w:szCs w:val="16"/>
-          <w:highlight w:val="white"/>
-          <w:lang w:val="en-US"/>
-        </w:rPr>
-        <w:t>studentEntity</w:t>
-      </w:r>
-      <w:proofErr w:type="spellEnd"/>
-      <w:r>
-        <w:rPr>
-          <w:rFonts w:ascii="Consolas" w:hAnsi="Consolas" w:cs="Consolas"/>
-          <w:color w:val="000000"/>
-          <w:sz w:val="16"/>
-          <w:szCs w:val="16"/>
-          <w:highlight w:val="white"/>
-          <w:lang w:val="en-US"/>
-        </w:rPr>
-        <w:t>);</w:t>
+        <w:t xml:space="preserve">                db.student.Remove(studentEntity);</w:t>
       </w:r>
     </w:p>
     <w:p>
@@ -11606,7 +10061,6 @@
         </w:rPr>
         <w:t xml:space="preserve">                </w:t>
       </w:r>
-      <w:proofErr w:type="spellStart"/>
       <w:r>
         <w:rPr>
           <w:rFonts w:ascii="Consolas" w:hAnsi="Consolas" w:cs="Consolas"/>
@@ -11618,41 +10072,16 @@
         </w:rPr>
         <w:t>int</w:t>
       </w:r>
-      <w:proofErr w:type="spellEnd"/>
-      <w:r>
-        <w:rPr>
-          <w:rFonts w:ascii="Consolas" w:hAnsi="Consolas" w:cs="Consolas"/>
-          <w:color w:val="000000"/>
-          <w:sz w:val="16"/>
-          <w:szCs w:val="16"/>
-          <w:highlight w:val="white"/>
-          <w:lang w:val="en-US"/>
-        </w:rPr>
-        <w:t xml:space="preserve"> result = </w:t>
-      </w:r>
-      <w:proofErr w:type="spellStart"/>
-      <w:r>
-        <w:rPr>
-          <w:rFonts w:ascii="Consolas" w:hAnsi="Consolas" w:cs="Consolas"/>
-          <w:color w:val="000000"/>
-          <w:sz w:val="16"/>
-          <w:szCs w:val="16"/>
-          <w:highlight w:val="white"/>
-          <w:lang w:val="en-US"/>
-        </w:rPr>
-        <w:t>db.SaveChanges</w:t>
-      </w:r>
-      <w:proofErr w:type="spellEnd"/>
-      <w:r>
-        <w:rPr>
-          <w:rFonts w:ascii="Consolas" w:hAnsi="Consolas" w:cs="Consolas"/>
-          <w:color w:val="000000"/>
-          <w:sz w:val="16"/>
-          <w:szCs w:val="16"/>
-          <w:highlight w:val="white"/>
-          <w:lang w:val="en-US"/>
-        </w:rPr>
-        <w:t>();</w:t>
+      <w:r>
+        <w:rPr>
+          <w:rFonts w:ascii="Consolas" w:hAnsi="Consolas" w:cs="Consolas"/>
+          <w:color w:val="000000"/>
+          <w:sz w:val="16"/>
+          <w:szCs w:val="16"/>
+          <w:highlight w:val="white"/>
+          <w:lang w:val="en-US"/>
+        </w:rPr>
+        <w:t xml:space="preserve"> result = db.SaveChanges();</w:t>
       </w:r>
     </w:p>
     <w:p>
@@ -11842,31 +10271,7 @@
           <w:highlight w:val="white"/>
           <w:lang w:val="en-US"/>
         </w:rPr>
-        <w:t xml:space="preserve"> </w:t>
-      </w:r>
-      <w:proofErr w:type="spellStart"/>
-      <w:r>
-        <w:rPr>
-          <w:rFonts w:ascii="Consolas" w:hAnsi="Consolas" w:cs="Consolas"/>
-          <w:color w:val="000000"/>
-          <w:sz w:val="16"/>
-          <w:szCs w:val="16"/>
-          <w:highlight w:val="white"/>
-          <w:lang w:val="en-US"/>
-        </w:rPr>
-        <w:t>GetStudentByFilters</w:t>
-      </w:r>
-      <w:proofErr w:type="spellEnd"/>
-      <w:r>
-        <w:rPr>
-          <w:rFonts w:ascii="Consolas" w:hAnsi="Consolas" w:cs="Consolas"/>
-          <w:color w:val="000000"/>
-          <w:sz w:val="16"/>
-          <w:szCs w:val="16"/>
-          <w:highlight w:val="white"/>
-          <w:lang w:val="en-US"/>
-        </w:rPr>
-        <w:t>(</w:t>
+        <w:t xml:space="preserve"> GetStudentByFilters(</w:t>
       </w:r>
       <w:r>
         <w:rPr>
@@ -11888,31 +10293,7 @@
           <w:highlight w:val="white"/>
           <w:lang w:val="en-US"/>
         </w:rPr>
-        <w:t xml:space="preserve"> </w:t>
-      </w:r>
-      <w:proofErr w:type="spellStart"/>
-      <w:r>
-        <w:rPr>
-          <w:rFonts w:ascii="Consolas" w:hAnsi="Consolas" w:cs="Consolas"/>
-          <w:color w:val="000000"/>
-          <w:sz w:val="16"/>
-          <w:szCs w:val="16"/>
-          <w:highlight w:val="white"/>
-          <w:lang w:val="en-US"/>
-        </w:rPr>
-        <w:t>firstname</w:t>
-      </w:r>
-      <w:proofErr w:type="spellEnd"/>
-      <w:r>
-        <w:rPr>
-          <w:rFonts w:ascii="Consolas" w:hAnsi="Consolas" w:cs="Consolas"/>
-          <w:color w:val="000000"/>
-          <w:sz w:val="16"/>
-          <w:szCs w:val="16"/>
-          <w:highlight w:val="white"/>
-          <w:lang w:val="en-US"/>
-        </w:rPr>
-        <w:t xml:space="preserve">, </w:t>
+        <w:t xml:space="preserve"> firstname, </w:t>
       </w:r>
       <w:r>
         <w:rPr>
@@ -11934,33 +10315,8 @@
           <w:highlight w:val="white"/>
           <w:lang w:val="en-US"/>
         </w:rPr>
-        <w:t xml:space="preserve"> </w:t>
-      </w:r>
-      <w:proofErr w:type="spellStart"/>
-      <w:r>
-        <w:rPr>
-          <w:rFonts w:ascii="Consolas" w:hAnsi="Consolas" w:cs="Consolas"/>
-          <w:color w:val="000000"/>
-          <w:sz w:val="16"/>
-          <w:szCs w:val="16"/>
-          <w:highlight w:val="white"/>
-          <w:lang w:val="en-US"/>
-        </w:rPr>
-        <w:t>lastname</w:t>
-      </w:r>
-      <w:proofErr w:type="spellEnd"/>
-      <w:r>
-        <w:rPr>
-          <w:rFonts w:ascii="Consolas" w:hAnsi="Consolas" w:cs="Consolas"/>
-          <w:color w:val="000000"/>
-          <w:sz w:val="16"/>
-          <w:szCs w:val="16"/>
-          <w:highlight w:val="white"/>
-          <w:lang w:val="en-US"/>
-        </w:rPr>
-        <w:t xml:space="preserve">, </w:t>
-      </w:r>
-      <w:proofErr w:type="spellStart"/>
+        <w:t xml:space="preserve"> lastname, </w:t>
+      </w:r>
       <w:r>
         <w:rPr>
           <w:rFonts w:ascii="Consolas" w:hAnsi="Consolas" w:cs="Consolas"/>
@@ -11972,41 +10328,16 @@
         </w:rPr>
         <w:t>DateTime</w:t>
       </w:r>
-      <w:proofErr w:type="spellEnd"/>
-      <w:r>
-        <w:rPr>
-          <w:rFonts w:ascii="Consolas" w:hAnsi="Consolas" w:cs="Consolas"/>
-          <w:color w:val="000000"/>
-          <w:sz w:val="16"/>
-          <w:szCs w:val="16"/>
-          <w:highlight w:val="white"/>
-          <w:lang w:val="en-US"/>
-        </w:rPr>
-        <w:t xml:space="preserve"> </w:t>
-      </w:r>
-      <w:proofErr w:type="spellStart"/>
-      <w:r>
-        <w:rPr>
-          <w:rFonts w:ascii="Consolas" w:hAnsi="Consolas" w:cs="Consolas"/>
-          <w:color w:val="000000"/>
-          <w:sz w:val="16"/>
-          <w:szCs w:val="16"/>
-          <w:highlight w:val="white"/>
-          <w:lang w:val="en-US"/>
-        </w:rPr>
-        <w:t>birthdate</w:t>
-      </w:r>
-      <w:proofErr w:type="spellEnd"/>
-      <w:r>
-        <w:rPr>
-          <w:rFonts w:ascii="Consolas" w:hAnsi="Consolas" w:cs="Consolas"/>
-          <w:color w:val="000000"/>
-          <w:sz w:val="16"/>
-          <w:szCs w:val="16"/>
-          <w:highlight w:val="white"/>
-          <w:lang w:val="en-US"/>
-        </w:rPr>
-        <w:t>)</w:t>
+      <w:r>
+        <w:rPr>
+          <w:rFonts w:ascii="Consolas" w:hAnsi="Consolas" w:cs="Consolas"/>
+          <w:color w:val="000000"/>
+          <w:sz w:val="16"/>
+          <w:szCs w:val="16"/>
+          <w:highlight w:val="white"/>
+          <w:lang w:val="en-US"/>
+        </w:rPr>
+        <w:t xml:space="preserve"> birthdate)</w:t>
       </w:r>
     </w:p>
     <w:p>
@@ -12221,7 +10552,6 @@
         </w:rPr>
         <w:t xml:space="preserve"> (</w:t>
       </w:r>
-      <w:proofErr w:type="spellStart"/>
       <w:r>
         <w:rPr>
           <w:rFonts w:ascii="Consolas" w:hAnsi="Consolas" w:cs="Consolas"/>
@@ -12233,7 +10563,6 @@
         </w:rPr>
         <w:t>rfidEntities</w:t>
       </w:r>
-      <w:proofErr w:type="spellEnd"/>
       <w:r>
         <w:rPr>
           <w:rFonts w:ascii="Consolas" w:hAnsi="Consolas" w:cs="Consolas"/>
@@ -12267,7 +10596,6 @@
         </w:rPr>
         <w:t xml:space="preserve"> </w:t>
       </w:r>
-      <w:proofErr w:type="spellStart"/>
       <w:r>
         <w:rPr>
           <w:rFonts w:ascii="Consolas" w:hAnsi="Consolas" w:cs="Consolas"/>
@@ -12279,7 +10607,6 @@
         </w:rPr>
         <w:t>rfidEntities</w:t>
       </w:r>
-      <w:proofErr w:type="spellEnd"/>
       <w:r>
         <w:rPr>
           <w:rFonts w:ascii="Consolas" w:hAnsi="Consolas" w:cs="Consolas"/>
@@ -12345,7 +10672,6 @@
         </w:rPr>
         <w:t xml:space="preserve">                </w:t>
       </w:r>
-      <w:proofErr w:type="spellStart"/>
       <w:r>
         <w:rPr>
           <w:rFonts w:ascii="Consolas" w:hAnsi="Consolas" w:cs="Consolas"/>
@@ -12357,41 +10683,16 @@
         </w:rPr>
         <w:t>var</w:t>
       </w:r>
-      <w:proofErr w:type="spellEnd"/>
-      <w:r>
-        <w:rPr>
-          <w:rFonts w:ascii="Consolas" w:hAnsi="Consolas" w:cs="Consolas"/>
-          <w:color w:val="000000"/>
-          <w:sz w:val="16"/>
-          <w:szCs w:val="16"/>
-          <w:highlight w:val="white"/>
-          <w:lang w:val="en-US"/>
-        </w:rPr>
-        <w:t xml:space="preserve"> </w:t>
-      </w:r>
-      <w:proofErr w:type="spellStart"/>
-      <w:r>
-        <w:rPr>
-          <w:rFonts w:ascii="Consolas" w:hAnsi="Consolas" w:cs="Consolas"/>
-          <w:color w:val="000000"/>
-          <w:sz w:val="16"/>
-          <w:szCs w:val="16"/>
-          <w:highlight w:val="white"/>
-          <w:lang w:val="en-US"/>
-        </w:rPr>
-        <w:t>studentEntity</w:t>
-      </w:r>
-      <w:proofErr w:type="spellEnd"/>
-      <w:r>
-        <w:rPr>
-          <w:rFonts w:ascii="Consolas" w:hAnsi="Consolas" w:cs="Consolas"/>
-          <w:color w:val="000000"/>
-          <w:sz w:val="16"/>
-          <w:szCs w:val="16"/>
-          <w:highlight w:val="white"/>
-          <w:lang w:val="en-US"/>
-        </w:rPr>
-        <w:t xml:space="preserve"> = (</w:t>
+      <w:r>
+        <w:rPr>
+          <w:rFonts w:ascii="Consolas" w:hAnsi="Consolas" w:cs="Consolas"/>
+          <w:color w:val="000000"/>
+          <w:sz w:val="16"/>
+          <w:szCs w:val="16"/>
+          <w:highlight w:val="white"/>
+          <w:lang w:val="en-US"/>
+        </w:rPr>
+        <w:t xml:space="preserve"> studentEntity = (</w:t>
       </w:r>
       <w:r>
         <w:rPr>
@@ -12435,31 +10736,7 @@
           <w:highlight w:val="white"/>
           <w:lang w:val="en-US"/>
         </w:rPr>
-        <w:t xml:space="preserve"> </w:t>
-      </w:r>
-      <w:proofErr w:type="spellStart"/>
-      <w:r>
-        <w:rPr>
-          <w:rFonts w:ascii="Consolas" w:hAnsi="Consolas" w:cs="Consolas"/>
-          <w:color w:val="000000"/>
-          <w:sz w:val="16"/>
-          <w:szCs w:val="16"/>
-          <w:highlight w:val="white"/>
-          <w:lang w:val="en-US"/>
-        </w:rPr>
-        <w:t>db.student</w:t>
-      </w:r>
-      <w:proofErr w:type="spellEnd"/>
-      <w:r>
-        <w:rPr>
-          <w:rFonts w:ascii="Consolas" w:hAnsi="Consolas" w:cs="Consolas"/>
-          <w:color w:val="000000"/>
-          <w:sz w:val="16"/>
-          <w:szCs w:val="16"/>
-          <w:highlight w:val="white"/>
-          <w:lang w:val="en-US"/>
-        </w:rPr>
-        <w:t xml:space="preserve"> </w:t>
+        <w:t xml:space="preserve"> db.student </w:t>
       </w:r>
       <w:r>
         <w:rPr>
@@ -12481,151 +10758,7 @@
           <w:highlight w:val="white"/>
           <w:lang w:val="en-US"/>
         </w:rPr>
-        <w:t xml:space="preserve"> </w:t>
-      </w:r>
-      <w:proofErr w:type="spellStart"/>
-      <w:r>
-        <w:rPr>
-          <w:rFonts w:ascii="Consolas" w:hAnsi="Consolas" w:cs="Consolas"/>
-          <w:color w:val="000000"/>
-          <w:sz w:val="16"/>
-          <w:szCs w:val="16"/>
-          <w:highlight w:val="white"/>
-          <w:lang w:val="en-US"/>
-        </w:rPr>
-        <w:t>s.Firstname.Contains</w:t>
-      </w:r>
-      <w:proofErr w:type="spellEnd"/>
-      <w:r>
-        <w:rPr>
-          <w:rFonts w:ascii="Consolas" w:hAnsi="Consolas" w:cs="Consolas"/>
-          <w:color w:val="000000"/>
-          <w:sz w:val="16"/>
-          <w:szCs w:val="16"/>
-          <w:highlight w:val="white"/>
-          <w:lang w:val="en-US"/>
-        </w:rPr>
-        <w:t>(</w:t>
-      </w:r>
-      <w:proofErr w:type="spellStart"/>
-      <w:r>
-        <w:rPr>
-          <w:rFonts w:ascii="Consolas" w:hAnsi="Consolas" w:cs="Consolas"/>
-          <w:color w:val="000000"/>
-          <w:sz w:val="16"/>
-          <w:szCs w:val="16"/>
-          <w:highlight w:val="white"/>
-          <w:lang w:val="en-US"/>
-        </w:rPr>
-        <w:t>firstname</w:t>
-      </w:r>
-      <w:proofErr w:type="spellEnd"/>
-      <w:r>
-        <w:rPr>
-          <w:rFonts w:ascii="Consolas" w:hAnsi="Consolas" w:cs="Consolas"/>
-          <w:color w:val="000000"/>
-          <w:sz w:val="16"/>
-          <w:szCs w:val="16"/>
-          <w:highlight w:val="white"/>
-          <w:lang w:val="en-US"/>
-        </w:rPr>
-        <w:t xml:space="preserve">) &amp;&amp; </w:t>
-      </w:r>
-      <w:proofErr w:type="spellStart"/>
-      <w:r>
-        <w:rPr>
-          <w:rFonts w:ascii="Consolas" w:hAnsi="Consolas" w:cs="Consolas"/>
-          <w:color w:val="000000"/>
-          <w:sz w:val="16"/>
-          <w:szCs w:val="16"/>
-          <w:highlight w:val="white"/>
-          <w:lang w:val="en-US"/>
-        </w:rPr>
-        <w:t>s.Lastname.Contains</w:t>
-      </w:r>
-      <w:proofErr w:type="spellEnd"/>
-      <w:r>
-        <w:rPr>
-          <w:rFonts w:ascii="Consolas" w:hAnsi="Consolas" w:cs="Consolas"/>
-          <w:color w:val="000000"/>
-          <w:sz w:val="16"/>
-          <w:szCs w:val="16"/>
-          <w:highlight w:val="white"/>
-          <w:lang w:val="en-US"/>
-        </w:rPr>
-        <w:t>(</w:t>
-      </w:r>
-      <w:proofErr w:type="spellStart"/>
-      <w:r>
-        <w:rPr>
-          <w:rFonts w:ascii="Consolas" w:hAnsi="Consolas" w:cs="Consolas"/>
-          <w:color w:val="000000"/>
-          <w:sz w:val="16"/>
-          <w:szCs w:val="16"/>
-          <w:highlight w:val="white"/>
-          <w:lang w:val="en-US"/>
-        </w:rPr>
-        <w:t>lastname</w:t>
-      </w:r>
-      <w:proofErr w:type="spellEnd"/>
-      <w:r>
-        <w:rPr>
-          <w:rFonts w:ascii="Consolas" w:hAnsi="Consolas" w:cs="Consolas"/>
-          <w:color w:val="000000"/>
-          <w:sz w:val="16"/>
-          <w:szCs w:val="16"/>
-          <w:highlight w:val="white"/>
-          <w:lang w:val="en-US"/>
-        </w:rPr>
-        <w:t xml:space="preserve">) &amp;&amp; </w:t>
-      </w:r>
-      <w:proofErr w:type="spellStart"/>
-      <w:r>
-        <w:rPr>
-          <w:rFonts w:ascii="Consolas" w:hAnsi="Consolas" w:cs="Consolas"/>
-          <w:color w:val="000000"/>
-          <w:sz w:val="16"/>
-          <w:szCs w:val="16"/>
-          <w:highlight w:val="white"/>
-          <w:lang w:val="en-US"/>
-        </w:rPr>
-        <w:t>s.Birthdate</w:t>
-      </w:r>
-      <w:proofErr w:type="spellEnd"/>
-      <w:r>
-        <w:rPr>
-          <w:rFonts w:ascii="Consolas" w:hAnsi="Consolas" w:cs="Consolas"/>
-          <w:color w:val="000000"/>
-          <w:sz w:val="16"/>
-          <w:szCs w:val="16"/>
-          <w:highlight w:val="white"/>
-          <w:lang w:val="en-US"/>
-        </w:rPr>
-        <w:t xml:space="preserve"> == </w:t>
-      </w:r>
-      <w:proofErr w:type="spellStart"/>
-      <w:r>
-        <w:rPr>
-          <w:rFonts w:ascii="Consolas" w:hAnsi="Consolas" w:cs="Consolas"/>
-          <w:color w:val="000000"/>
-          <w:sz w:val="16"/>
-          <w:szCs w:val="16"/>
-          <w:highlight w:val="white"/>
-          <w:lang w:val="en-US"/>
-        </w:rPr>
-        <w:t>birthdate</w:t>
-      </w:r>
-      <w:proofErr w:type="spellEnd"/>
-      <w:r>
-        <w:rPr>
-          <w:rFonts w:ascii="Consolas" w:hAnsi="Consolas" w:cs="Consolas"/>
-          <w:color w:val="000000"/>
-          <w:sz w:val="16"/>
-          <w:szCs w:val="16"/>
-          <w:highlight w:val="white"/>
-          <w:lang w:val="en-US"/>
-        </w:rPr>
-        <w:t xml:space="preserve"> </w:t>
+        <w:t xml:space="preserve"> s.Firstname.Contains(firstname) &amp;&amp; s.Lastname.Contains(lastname) &amp;&amp; s.Birthdate == birthdate </w:t>
       </w:r>
       <w:r>
         <w:rPr>
@@ -12647,31 +10780,7 @@
           <w:highlight w:val="white"/>
           <w:lang w:val="en-US"/>
         </w:rPr>
-        <w:t xml:space="preserve"> s).</w:t>
-      </w:r>
-      <w:proofErr w:type="spellStart"/>
-      <w:r>
-        <w:rPr>
-          <w:rFonts w:ascii="Consolas" w:hAnsi="Consolas" w:cs="Consolas"/>
-          <w:color w:val="000000"/>
-          <w:sz w:val="16"/>
-          <w:szCs w:val="16"/>
-          <w:highlight w:val="white"/>
-          <w:lang w:val="en-US"/>
-        </w:rPr>
-        <w:t>FirstOrDefault</w:t>
-      </w:r>
-      <w:proofErr w:type="spellEnd"/>
-      <w:r>
-        <w:rPr>
-          <w:rFonts w:ascii="Consolas" w:hAnsi="Consolas" w:cs="Consolas"/>
-          <w:color w:val="000000"/>
-          <w:sz w:val="16"/>
-          <w:szCs w:val="16"/>
-          <w:highlight w:val="white"/>
-          <w:lang w:val="en-US"/>
-        </w:rPr>
-        <w:t xml:space="preserve">();    </w:t>
+        <w:t xml:space="preserve"> s).FirstOrDefault();    </w:t>
       </w:r>
     </w:p>
     <w:p>
@@ -12736,31 +10845,7 @@
           <w:highlight w:val="white"/>
           <w:lang w:val="en-US"/>
         </w:rPr>
-        <w:t xml:space="preserve"> (</w:t>
-      </w:r>
-      <w:proofErr w:type="spellStart"/>
-      <w:r>
-        <w:rPr>
-          <w:rFonts w:ascii="Consolas" w:hAnsi="Consolas" w:cs="Consolas"/>
-          <w:color w:val="000000"/>
-          <w:sz w:val="16"/>
-          <w:szCs w:val="16"/>
-          <w:highlight w:val="white"/>
-          <w:lang w:val="en-US"/>
-        </w:rPr>
-        <w:t>studentEntity</w:t>
-      </w:r>
-      <w:proofErr w:type="spellEnd"/>
-      <w:r>
-        <w:rPr>
-          <w:rFonts w:ascii="Consolas" w:hAnsi="Consolas" w:cs="Consolas"/>
-          <w:color w:val="000000"/>
-          <w:sz w:val="16"/>
-          <w:szCs w:val="16"/>
-          <w:highlight w:val="white"/>
-          <w:lang w:val="en-US"/>
-        </w:rPr>
-        <w:t xml:space="preserve"> != </w:t>
+        <w:t xml:space="preserve"> (studentEntity != </w:t>
       </w:r>
       <w:r>
         <w:rPr>
@@ -12860,7 +10945,6 @@
         </w:rPr>
         <w:t xml:space="preserve"> </w:t>
       </w:r>
-      <w:proofErr w:type="spellStart"/>
       <w:r>
         <w:rPr>
           <w:rFonts w:ascii="Consolas" w:hAnsi="Consolas" w:cs="Consolas"/>
@@ -12881,43 +10965,7 @@
           <w:highlight w:val="white"/>
           <w:lang w:val="en-US"/>
         </w:rPr>
-        <w:t>.EntityToObject</w:t>
-      </w:r>
-      <w:proofErr w:type="spellEnd"/>
-      <w:r>
-        <w:rPr>
-          <w:rFonts w:ascii="Consolas" w:hAnsi="Consolas" w:cs="Consolas"/>
-          <w:color w:val="000000"/>
-          <w:sz w:val="16"/>
-          <w:szCs w:val="16"/>
-          <w:highlight w:val="white"/>
-          <w:lang w:val="en-US"/>
-        </w:rPr>
-        <w:t>(</w:t>
-      </w:r>
-      <w:proofErr w:type="spellStart"/>
-      <w:r>
-        <w:rPr>
-          <w:rFonts w:ascii="Consolas" w:hAnsi="Consolas" w:cs="Consolas"/>
-          <w:color w:val="000000"/>
-          <w:sz w:val="16"/>
-          <w:szCs w:val="16"/>
-          <w:highlight w:val="white"/>
-          <w:lang w:val="en-US"/>
-        </w:rPr>
-        <w:t>studentEntity</w:t>
-      </w:r>
-      <w:proofErr w:type="spellEnd"/>
-      <w:r>
-        <w:rPr>
-          <w:rFonts w:ascii="Consolas" w:hAnsi="Consolas" w:cs="Consolas"/>
-          <w:color w:val="000000"/>
-          <w:sz w:val="16"/>
-          <w:szCs w:val="16"/>
-          <w:highlight w:val="white"/>
-          <w:lang w:val="en-US"/>
-        </w:rPr>
-        <w:t>);</w:t>
+        <w:t>.EntityToObject(studentEntity);</w:t>
       </w:r>
     </w:p>
     <w:p>
@@ -13181,7 +11229,6 @@
         </w:rPr>
         <w:t xml:space="preserve"> </w:t>
       </w:r>
-      <w:proofErr w:type="spellStart"/>
       <w:r>
         <w:rPr>
           <w:rFonts w:ascii="Consolas" w:hAnsi="Consolas" w:cs="Consolas"/>
@@ -13193,41 +11240,16 @@
         </w:rPr>
         <w:t>bool</w:t>
       </w:r>
-      <w:proofErr w:type="spellEnd"/>
-      <w:r>
-        <w:rPr>
-          <w:rFonts w:ascii="Consolas" w:hAnsi="Consolas" w:cs="Consolas"/>
-          <w:color w:val="000000"/>
-          <w:sz w:val="16"/>
-          <w:szCs w:val="16"/>
-          <w:highlight w:val="white"/>
-          <w:lang w:val="en-US"/>
-        </w:rPr>
-        <w:t xml:space="preserve"> </w:t>
-      </w:r>
-      <w:proofErr w:type="spellStart"/>
-      <w:r>
-        <w:rPr>
-          <w:rFonts w:ascii="Consolas" w:hAnsi="Consolas" w:cs="Consolas"/>
-          <w:color w:val="000000"/>
-          <w:sz w:val="16"/>
-          <w:szCs w:val="16"/>
-          <w:highlight w:val="white"/>
-          <w:lang w:val="en-US"/>
-        </w:rPr>
-        <w:t>UpdateStudent</w:t>
-      </w:r>
-      <w:proofErr w:type="spellEnd"/>
-      <w:r>
-        <w:rPr>
-          <w:rFonts w:ascii="Consolas" w:hAnsi="Consolas" w:cs="Consolas"/>
-          <w:color w:val="000000"/>
-          <w:sz w:val="16"/>
-          <w:szCs w:val="16"/>
-          <w:highlight w:val="white"/>
-          <w:lang w:val="en-US"/>
-        </w:rPr>
-        <w:t>(</w:t>
+      <w:r>
+        <w:rPr>
+          <w:rFonts w:ascii="Consolas" w:hAnsi="Consolas" w:cs="Consolas"/>
+          <w:color w:val="000000"/>
+          <w:sz w:val="16"/>
+          <w:szCs w:val="16"/>
+          <w:highlight w:val="white"/>
+          <w:lang w:val="en-US"/>
+        </w:rPr>
+        <w:t xml:space="preserve"> UpdateStudent(</w:t>
       </w:r>
       <w:r>
         <w:rPr>
@@ -13327,7 +11349,6 @@
         </w:rPr>
         <w:t xml:space="preserve"> (</w:t>
       </w:r>
-      <w:proofErr w:type="spellStart"/>
       <w:r>
         <w:rPr>
           <w:rFonts w:ascii="Consolas" w:hAnsi="Consolas" w:cs="Consolas"/>
@@ -13339,7 +11360,6 @@
         </w:rPr>
         <w:t>rfidEntities</w:t>
       </w:r>
-      <w:proofErr w:type="spellEnd"/>
       <w:r>
         <w:rPr>
           <w:rFonts w:ascii="Consolas" w:hAnsi="Consolas" w:cs="Consolas"/>
@@ -13373,7 +11393,6 @@
         </w:rPr>
         <w:t xml:space="preserve"> </w:t>
       </w:r>
-      <w:proofErr w:type="spellStart"/>
       <w:r>
         <w:rPr>
           <w:rFonts w:ascii="Consolas" w:hAnsi="Consolas" w:cs="Consolas"/>
@@ -13385,7 +11404,6 @@
         </w:rPr>
         <w:t>rfidEntities</w:t>
       </w:r>
-      <w:proofErr w:type="spellEnd"/>
       <w:r>
         <w:rPr>
           <w:rFonts w:ascii="Consolas" w:hAnsi="Consolas" w:cs="Consolas"/>
@@ -13516,7 +11534,6 @@
         </w:rPr>
         <w:t xml:space="preserve">                    </w:t>
       </w:r>
-      <w:proofErr w:type="spellStart"/>
       <w:r>
         <w:rPr>
           <w:rFonts w:ascii="Consolas" w:hAnsi="Consolas" w:cs="Consolas"/>
@@ -13528,7 +11545,6 @@
         </w:rPr>
         <w:t>var</w:t>
       </w:r>
-      <w:proofErr w:type="spellEnd"/>
       <w:r>
         <w:rPr>
           <w:rFonts w:ascii="Consolas" w:hAnsi="Consolas" w:cs="Consolas"/>
@@ -13582,31 +11598,7 @@
           <w:highlight w:val="white"/>
           <w:lang w:val="en-US"/>
         </w:rPr>
-        <w:t xml:space="preserve"> </w:t>
-      </w:r>
-      <w:proofErr w:type="spellStart"/>
-      <w:r>
-        <w:rPr>
-          <w:rFonts w:ascii="Consolas" w:hAnsi="Consolas" w:cs="Consolas"/>
-          <w:color w:val="000000"/>
-          <w:sz w:val="16"/>
-          <w:szCs w:val="16"/>
-          <w:highlight w:val="white"/>
-          <w:lang w:val="en-US"/>
-        </w:rPr>
-        <w:t>db.student</w:t>
-      </w:r>
-      <w:proofErr w:type="spellEnd"/>
-      <w:r>
-        <w:rPr>
-          <w:rFonts w:ascii="Consolas" w:hAnsi="Consolas" w:cs="Consolas"/>
-          <w:color w:val="000000"/>
-          <w:sz w:val="16"/>
-          <w:szCs w:val="16"/>
-          <w:highlight w:val="white"/>
-          <w:lang w:val="en-US"/>
-        </w:rPr>
-        <w:t xml:space="preserve"> </w:t>
+        <w:t xml:space="preserve"> db.student </w:t>
       </w:r>
       <w:r>
         <w:rPr>
@@ -13628,55 +11620,7 @@
           <w:highlight w:val="white"/>
           <w:lang w:val="en-US"/>
         </w:rPr>
-        <w:t xml:space="preserve"> </w:t>
-      </w:r>
-      <w:proofErr w:type="spellStart"/>
-      <w:r>
-        <w:rPr>
-          <w:rFonts w:ascii="Consolas" w:hAnsi="Consolas" w:cs="Consolas"/>
-          <w:color w:val="000000"/>
-          <w:sz w:val="16"/>
-          <w:szCs w:val="16"/>
-          <w:highlight w:val="white"/>
-          <w:lang w:val="en-US"/>
-        </w:rPr>
-        <w:t>d.Guid</w:t>
-      </w:r>
-      <w:proofErr w:type="spellEnd"/>
-      <w:r>
-        <w:rPr>
-          <w:rFonts w:ascii="Consolas" w:hAnsi="Consolas" w:cs="Consolas"/>
-          <w:color w:val="000000"/>
-          <w:sz w:val="16"/>
-          <w:szCs w:val="16"/>
-          <w:highlight w:val="white"/>
-          <w:lang w:val="en-US"/>
-        </w:rPr>
-        <w:t xml:space="preserve"> == </w:t>
-      </w:r>
-      <w:proofErr w:type="spellStart"/>
-      <w:r>
-        <w:rPr>
-          <w:rFonts w:ascii="Consolas" w:hAnsi="Consolas" w:cs="Consolas"/>
-          <w:color w:val="000000"/>
-          <w:sz w:val="16"/>
-          <w:szCs w:val="16"/>
-          <w:highlight w:val="white"/>
-          <w:lang w:val="en-US"/>
-        </w:rPr>
-        <w:t>student.Guid</w:t>
-      </w:r>
-      <w:proofErr w:type="spellEnd"/>
-      <w:r>
-        <w:rPr>
-          <w:rFonts w:ascii="Consolas" w:hAnsi="Consolas" w:cs="Consolas"/>
-          <w:color w:val="000000"/>
-          <w:sz w:val="16"/>
-          <w:szCs w:val="16"/>
-          <w:highlight w:val="white"/>
-          <w:lang w:val="en-US"/>
-        </w:rPr>
-        <w:t xml:space="preserve"> </w:t>
+        <w:t xml:space="preserve"> d.Guid == student.Guid </w:t>
       </w:r>
       <w:r>
         <w:rPr>
@@ -13725,55 +11669,7 @@
           <w:highlight w:val="white"/>
           <w:lang w:val="en-US"/>
         </w:rPr>
-        <w:t xml:space="preserve">                    </w:t>
-      </w:r>
-      <w:proofErr w:type="spellStart"/>
-      <w:r>
-        <w:rPr>
-          <w:rFonts w:ascii="Consolas" w:hAnsi="Consolas" w:cs="Consolas"/>
-          <w:color w:val="000000"/>
-          <w:sz w:val="16"/>
-          <w:szCs w:val="16"/>
-          <w:highlight w:val="white"/>
-          <w:lang w:val="en-US"/>
-        </w:rPr>
-        <w:t>query.Firstname</w:t>
-      </w:r>
-      <w:proofErr w:type="spellEnd"/>
-      <w:r>
-        <w:rPr>
-          <w:rFonts w:ascii="Consolas" w:hAnsi="Consolas" w:cs="Consolas"/>
-          <w:color w:val="000000"/>
-          <w:sz w:val="16"/>
-          <w:szCs w:val="16"/>
-          <w:highlight w:val="white"/>
-          <w:lang w:val="en-US"/>
-        </w:rPr>
-        <w:t xml:space="preserve"> = </w:t>
-      </w:r>
-      <w:proofErr w:type="spellStart"/>
-      <w:r>
-        <w:rPr>
-          <w:rFonts w:ascii="Consolas" w:hAnsi="Consolas" w:cs="Consolas"/>
-          <w:color w:val="000000"/>
-          <w:sz w:val="16"/>
-          <w:szCs w:val="16"/>
-          <w:highlight w:val="white"/>
-          <w:lang w:val="en-US"/>
-        </w:rPr>
-        <w:t>student.Firstname</w:t>
-      </w:r>
-      <w:proofErr w:type="spellEnd"/>
-      <w:r>
-        <w:rPr>
-          <w:rFonts w:ascii="Consolas" w:hAnsi="Consolas" w:cs="Consolas"/>
-          <w:color w:val="000000"/>
-          <w:sz w:val="16"/>
-          <w:szCs w:val="16"/>
-          <w:highlight w:val="white"/>
-          <w:lang w:val="en-US"/>
-        </w:rPr>
-        <w:t>;</w:t>
+        <w:t xml:space="preserve">                    query.Firstname = student.Firstname;</w:t>
       </w:r>
     </w:p>
     <w:p>
@@ -13800,55 +11696,7 @@
           <w:highlight w:val="white"/>
           <w:lang w:val="en-US"/>
         </w:rPr>
-        <w:t xml:space="preserve">                    </w:t>
-      </w:r>
-      <w:proofErr w:type="spellStart"/>
-      <w:r>
-        <w:rPr>
-          <w:rFonts w:ascii="Consolas" w:hAnsi="Consolas" w:cs="Consolas"/>
-          <w:color w:val="000000"/>
-          <w:sz w:val="16"/>
-          <w:szCs w:val="16"/>
-          <w:highlight w:val="white"/>
-          <w:lang w:val="en-US"/>
-        </w:rPr>
-        <w:t>query.Lastname</w:t>
-      </w:r>
-      <w:proofErr w:type="spellEnd"/>
-      <w:r>
-        <w:rPr>
-          <w:rFonts w:ascii="Consolas" w:hAnsi="Consolas" w:cs="Consolas"/>
-          <w:color w:val="000000"/>
-          <w:sz w:val="16"/>
-          <w:szCs w:val="16"/>
-          <w:highlight w:val="white"/>
-          <w:lang w:val="en-US"/>
-        </w:rPr>
-        <w:t xml:space="preserve"> = </w:t>
-      </w:r>
-      <w:proofErr w:type="spellStart"/>
-      <w:r>
-        <w:rPr>
-          <w:rFonts w:ascii="Consolas" w:hAnsi="Consolas" w:cs="Consolas"/>
-          <w:color w:val="000000"/>
-          <w:sz w:val="16"/>
-          <w:szCs w:val="16"/>
-          <w:highlight w:val="white"/>
-          <w:lang w:val="en-US"/>
-        </w:rPr>
-        <w:t>student.Lastname</w:t>
-      </w:r>
-      <w:proofErr w:type="spellEnd"/>
-      <w:r>
-        <w:rPr>
-          <w:rFonts w:ascii="Consolas" w:hAnsi="Consolas" w:cs="Consolas"/>
-          <w:color w:val="000000"/>
-          <w:sz w:val="16"/>
-          <w:szCs w:val="16"/>
-          <w:highlight w:val="white"/>
-          <w:lang w:val="en-US"/>
-        </w:rPr>
-        <w:t>;</w:t>
+        <w:t xml:space="preserve">                    query.Lastname = student.Lastname;</w:t>
       </w:r>
     </w:p>
     <w:p>
@@ -13876,49 +11724,15 @@
         </w:rPr>
         <w:t xml:space="preserve">                    </w:t>
       </w:r>
-      <w:proofErr w:type="spellStart"/>
-      <w:r>
-        <w:rPr>
-          <w:rFonts w:ascii="Consolas" w:hAnsi="Consolas" w:cs="Consolas"/>
-          <w:color w:val="000000"/>
-          <w:sz w:val="16"/>
-          <w:szCs w:val="16"/>
-          <w:highlight w:val="white"/>
-        </w:rPr>
-        <w:t>query.Email</w:t>
-      </w:r>
-      <w:proofErr w:type="spellEnd"/>
-      <w:r>
-        <w:rPr>
-          <w:rFonts w:ascii="Consolas" w:hAnsi="Consolas" w:cs="Consolas"/>
-          <w:color w:val="000000"/>
-          <w:sz w:val="16"/>
-          <w:szCs w:val="16"/>
-          <w:highlight w:val="white"/>
-        </w:rPr>
-        <w:t xml:space="preserve"> = </w:t>
-      </w:r>
-      <w:proofErr w:type="spellStart"/>
-      <w:r>
-        <w:rPr>
-          <w:rFonts w:ascii="Consolas" w:hAnsi="Consolas" w:cs="Consolas"/>
-          <w:color w:val="000000"/>
-          <w:sz w:val="16"/>
-          <w:szCs w:val="16"/>
-          <w:highlight w:val="white"/>
-        </w:rPr>
-        <w:t>student.Email</w:t>
-      </w:r>
-      <w:proofErr w:type="spellEnd"/>
-      <w:r>
-        <w:rPr>
-          <w:rFonts w:ascii="Consolas" w:hAnsi="Consolas" w:cs="Consolas"/>
-          <w:color w:val="000000"/>
-          <w:sz w:val="16"/>
-          <w:szCs w:val="16"/>
-          <w:highlight w:val="white"/>
-        </w:rPr>
-        <w:t>;</w:t>
+      <w:r>
+        <w:rPr>
+          <w:rFonts w:ascii="Consolas" w:hAnsi="Consolas" w:cs="Consolas"/>
+          <w:color w:val="000000"/>
+          <w:sz w:val="16"/>
+          <w:szCs w:val="16"/>
+          <w:highlight w:val="white"/>
+        </w:rPr>
+        <w:t>query.Email = student.Email;</w:t>
       </w:r>
     </w:p>
     <w:p>
@@ -13943,51 +11757,7 @@
           <w:szCs w:val="16"/>
           <w:highlight w:val="white"/>
         </w:rPr>
-        <w:t xml:space="preserve">                    </w:t>
-      </w:r>
-      <w:proofErr w:type="spellStart"/>
-      <w:r>
-        <w:rPr>
-          <w:rFonts w:ascii="Consolas" w:hAnsi="Consolas" w:cs="Consolas"/>
-          <w:color w:val="000000"/>
-          <w:sz w:val="16"/>
-          <w:szCs w:val="16"/>
-          <w:highlight w:val="white"/>
-        </w:rPr>
-        <w:t>query.PostalCode</w:t>
-      </w:r>
-      <w:proofErr w:type="spellEnd"/>
-      <w:r>
-        <w:rPr>
-          <w:rFonts w:ascii="Consolas" w:hAnsi="Consolas" w:cs="Consolas"/>
-          <w:color w:val="000000"/>
-          <w:sz w:val="16"/>
-          <w:szCs w:val="16"/>
-          <w:highlight w:val="white"/>
-        </w:rPr>
-        <w:t xml:space="preserve"> = </w:t>
-      </w:r>
-      <w:proofErr w:type="spellStart"/>
-      <w:r>
-        <w:rPr>
-          <w:rFonts w:ascii="Consolas" w:hAnsi="Consolas" w:cs="Consolas"/>
-          <w:color w:val="000000"/>
-          <w:sz w:val="16"/>
-          <w:szCs w:val="16"/>
-          <w:highlight w:val="white"/>
-        </w:rPr>
-        <w:t>student.PostalCode</w:t>
-      </w:r>
-      <w:proofErr w:type="spellEnd"/>
-      <w:r>
-        <w:rPr>
-          <w:rFonts w:ascii="Consolas" w:hAnsi="Consolas" w:cs="Consolas"/>
-          <w:color w:val="000000"/>
-          <w:sz w:val="16"/>
-          <w:szCs w:val="16"/>
-          <w:highlight w:val="white"/>
-        </w:rPr>
-        <w:t>;</w:t>
+        <w:t xml:space="preserve">                    query.PostalCode = student.PostalCode;</w:t>
       </w:r>
     </w:p>
     <w:p>
@@ -14015,53 +11785,16 @@
         </w:rPr>
         <w:t xml:space="preserve">                    </w:t>
       </w:r>
-      <w:proofErr w:type="spellStart"/>
-      <w:r>
-        <w:rPr>
-          <w:rFonts w:ascii="Consolas" w:hAnsi="Consolas" w:cs="Consolas"/>
-          <w:color w:val="000000"/>
-          <w:sz w:val="16"/>
-          <w:szCs w:val="16"/>
-          <w:highlight w:val="white"/>
-          <w:lang w:val="en-US"/>
-        </w:rPr>
-        <w:t>query.City</w:t>
-      </w:r>
-      <w:proofErr w:type="spellEnd"/>
-      <w:r>
-        <w:rPr>
-          <w:rFonts w:ascii="Consolas" w:hAnsi="Consolas" w:cs="Consolas"/>
-          <w:color w:val="000000"/>
-          <w:sz w:val="16"/>
-          <w:szCs w:val="16"/>
-          <w:highlight w:val="white"/>
-          <w:lang w:val="en-US"/>
-        </w:rPr>
-        <w:t xml:space="preserve"> = </w:t>
-      </w:r>
-      <w:proofErr w:type="spellStart"/>
-      <w:r>
-        <w:rPr>
-          <w:rFonts w:ascii="Consolas" w:hAnsi="Consolas" w:cs="Consolas"/>
-          <w:color w:val="000000"/>
-          <w:sz w:val="16"/>
-          <w:szCs w:val="16"/>
-          <w:highlight w:val="white"/>
-          <w:lang w:val="en-US"/>
-        </w:rPr>
-        <w:t>student.City</w:t>
-      </w:r>
-      <w:proofErr w:type="spellEnd"/>
-      <w:r>
-        <w:rPr>
-          <w:rFonts w:ascii="Consolas" w:hAnsi="Consolas" w:cs="Consolas"/>
-          <w:color w:val="000000"/>
-          <w:sz w:val="16"/>
-          <w:szCs w:val="16"/>
-          <w:highlight w:val="white"/>
-          <w:lang w:val="en-US"/>
-        </w:rPr>
-        <w:t>;</w:t>
+      <w:r>
+        <w:rPr>
+          <w:rFonts w:ascii="Consolas" w:hAnsi="Consolas" w:cs="Consolas"/>
+          <w:color w:val="000000"/>
+          <w:sz w:val="16"/>
+          <w:szCs w:val="16"/>
+          <w:highlight w:val="white"/>
+          <w:lang w:val="en-US"/>
+        </w:rPr>
+        <w:t>query.City = student.City;</w:t>
       </w:r>
     </w:p>
     <w:p>
@@ -14088,55 +11821,7 @@
           <w:highlight w:val="white"/>
           <w:lang w:val="en-US"/>
         </w:rPr>
-        <w:t xml:space="preserve">                    </w:t>
-      </w:r>
-      <w:proofErr w:type="spellStart"/>
-      <w:r>
-        <w:rPr>
-          <w:rFonts w:ascii="Consolas" w:hAnsi="Consolas" w:cs="Consolas"/>
-          <w:color w:val="000000"/>
-          <w:sz w:val="16"/>
-          <w:szCs w:val="16"/>
-          <w:highlight w:val="white"/>
-          <w:lang w:val="en-US"/>
-        </w:rPr>
-        <w:t>query.CountryId</w:t>
-      </w:r>
-      <w:proofErr w:type="spellEnd"/>
-      <w:r>
-        <w:rPr>
-          <w:rFonts w:ascii="Consolas" w:hAnsi="Consolas" w:cs="Consolas"/>
-          <w:color w:val="000000"/>
-          <w:sz w:val="16"/>
-          <w:szCs w:val="16"/>
-          <w:highlight w:val="white"/>
-          <w:lang w:val="en-US"/>
-        </w:rPr>
-        <w:t xml:space="preserve"> = </w:t>
-      </w:r>
-      <w:proofErr w:type="spellStart"/>
-      <w:r>
-        <w:rPr>
-          <w:rFonts w:ascii="Consolas" w:hAnsi="Consolas" w:cs="Consolas"/>
-          <w:color w:val="000000"/>
-          <w:sz w:val="16"/>
-          <w:szCs w:val="16"/>
-          <w:highlight w:val="white"/>
-          <w:lang w:val="en-US"/>
-        </w:rPr>
-        <w:t>student.CountryId</w:t>
-      </w:r>
-      <w:proofErr w:type="spellEnd"/>
-      <w:r>
-        <w:rPr>
-          <w:rFonts w:ascii="Consolas" w:hAnsi="Consolas" w:cs="Consolas"/>
-          <w:color w:val="000000"/>
-          <w:sz w:val="16"/>
-          <w:szCs w:val="16"/>
-          <w:highlight w:val="white"/>
-          <w:lang w:val="en-US"/>
-        </w:rPr>
-        <w:t>;</w:t>
+        <w:t xml:space="preserve">                    query.CountryId = student.CountryId;</w:t>
       </w:r>
     </w:p>
     <w:p>
@@ -14163,55 +11848,7 @@
           <w:highlight w:val="white"/>
           <w:lang w:val="en-US"/>
         </w:rPr>
-        <w:t xml:space="preserve">                    </w:t>
-      </w:r>
-      <w:proofErr w:type="spellStart"/>
-      <w:r>
-        <w:rPr>
-          <w:rFonts w:ascii="Consolas" w:hAnsi="Consolas" w:cs="Consolas"/>
-          <w:color w:val="000000"/>
-          <w:sz w:val="16"/>
-          <w:szCs w:val="16"/>
-          <w:highlight w:val="white"/>
-          <w:lang w:val="en-US"/>
-        </w:rPr>
-        <w:t>query.Address</w:t>
-      </w:r>
-      <w:proofErr w:type="spellEnd"/>
-      <w:r>
-        <w:rPr>
-          <w:rFonts w:ascii="Consolas" w:hAnsi="Consolas" w:cs="Consolas"/>
-          <w:color w:val="000000"/>
-          <w:sz w:val="16"/>
-          <w:szCs w:val="16"/>
-          <w:highlight w:val="white"/>
-          <w:lang w:val="en-US"/>
-        </w:rPr>
-        <w:t xml:space="preserve"> = </w:t>
-      </w:r>
-      <w:proofErr w:type="spellStart"/>
-      <w:r>
-        <w:rPr>
-          <w:rFonts w:ascii="Consolas" w:hAnsi="Consolas" w:cs="Consolas"/>
-          <w:color w:val="000000"/>
-          <w:sz w:val="16"/>
-          <w:szCs w:val="16"/>
-          <w:highlight w:val="white"/>
-          <w:lang w:val="en-US"/>
-        </w:rPr>
-        <w:t>student.Address</w:t>
-      </w:r>
-      <w:proofErr w:type="spellEnd"/>
-      <w:r>
-        <w:rPr>
-          <w:rFonts w:ascii="Consolas" w:hAnsi="Consolas" w:cs="Consolas"/>
-          <w:color w:val="000000"/>
-          <w:sz w:val="16"/>
-          <w:szCs w:val="16"/>
-          <w:highlight w:val="white"/>
-          <w:lang w:val="en-US"/>
-        </w:rPr>
-        <w:t>;</w:t>
+        <w:t xml:space="preserve">                    query.Address = student.Address;</w:t>
       </w:r>
     </w:p>
     <w:p>
@@ -14238,55 +11875,7 @@
           <w:highlight w:val="white"/>
           <w:lang w:val="en-US"/>
         </w:rPr>
-        <w:t xml:space="preserve">                    </w:t>
-      </w:r>
-      <w:proofErr w:type="spellStart"/>
-      <w:r>
-        <w:rPr>
-          <w:rFonts w:ascii="Consolas" w:hAnsi="Consolas" w:cs="Consolas"/>
-          <w:color w:val="000000"/>
-          <w:sz w:val="16"/>
-          <w:szCs w:val="16"/>
-          <w:highlight w:val="white"/>
-          <w:lang w:val="en-US"/>
-        </w:rPr>
-        <w:t>query.Phone</w:t>
-      </w:r>
-      <w:proofErr w:type="spellEnd"/>
-      <w:r>
-        <w:rPr>
-          <w:rFonts w:ascii="Consolas" w:hAnsi="Consolas" w:cs="Consolas"/>
-          <w:color w:val="000000"/>
-          <w:sz w:val="16"/>
-          <w:szCs w:val="16"/>
-          <w:highlight w:val="white"/>
-          <w:lang w:val="en-US"/>
-        </w:rPr>
-        <w:t xml:space="preserve"> = </w:t>
-      </w:r>
-      <w:proofErr w:type="spellStart"/>
-      <w:r>
-        <w:rPr>
-          <w:rFonts w:ascii="Consolas" w:hAnsi="Consolas" w:cs="Consolas"/>
-          <w:color w:val="000000"/>
-          <w:sz w:val="16"/>
-          <w:szCs w:val="16"/>
-          <w:highlight w:val="white"/>
-          <w:lang w:val="en-US"/>
-        </w:rPr>
-        <w:t>student.Phone</w:t>
-      </w:r>
-      <w:proofErr w:type="spellEnd"/>
-      <w:r>
-        <w:rPr>
-          <w:rFonts w:ascii="Consolas" w:hAnsi="Consolas" w:cs="Consolas"/>
-          <w:color w:val="000000"/>
-          <w:sz w:val="16"/>
-          <w:szCs w:val="16"/>
-          <w:highlight w:val="white"/>
-          <w:lang w:val="en-US"/>
-        </w:rPr>
-        <w:t>;</w:t>
+        <w:t xml:space="preserve">                    query.Phone = student.Phone;</w:t>
       </w:r>
     </w:p>
     <w:p>
@@ -14313,55 +11902,7 @@
           <w:highlight w:val="white"/>
           <w:lang w:val="en-US"/>
         </w:rPr>
-        <w:t xml:space="preserve">                    </w:t>
-      </w:r>
-      <w:proofErr w:type="spellStart"/>
-      <w:r>
-        <w:rPr>
-          <w:rFonts w:ascii="Consolas" w:hAnsi="Consolas" w:cs="Consolas"/>
-          <w:color w:val="000000"/>
-          <w:sz w:val="16"/>
-          <w:szCs w:val="16"/>
-          <w:highlight w:val="white"/>
-          <w:lang w:val="en-US"/>
-        </w:rPr>
-        <w:t>query.SchoolGuid</w:t>
-      </w:r>
-      <w:proofErr w:type="spellEnd"/>
-      <w:r>
-        <w:rPr>
-          <w:rFonts w:ascii="Consolas" w:hAnsi="Consolas" w:cs="Consolas"/>
-          <w:color w:val="000000"/>
-          <w:sz w:val="16"/>
-          <w:szCs w:val="16"/>
-          <w:highlight w:val="white"/>
-          <w:lang w:val="en-US"/>
-        </w:rPr>
-        <w:t xml:space="preserve"> = </w:t>
-      </w:r>
-      <w:proofErr w:type="spellStart"/>
-      <w:r>
-        <w:rPr>
-          <w:rFonts w:ascii="Consolas" w:hAnsi="Consolas" w:cs="Consolas"/>
-          <w:color w:val="000000"/>
-          <w:sz w:val="16"/>
-          <w:szCs w:val="16"/>
-          <w:highlight w:val="white"/>
-          <w:lang w:val="en-US"/>
-        </w:rPr>
-        <w:t>student.SchoolGuid</w:t>
-      </w:r>
-      <w:proofErr w:type="spellEnd"/>
-      <w:r>
-        <w:rPr>
-          <w:rFonts w:ascii="Consolas" w:hAnsi="Consolas" w:cs="Consolas"/>
-          <w:color w:val="000000"/>
-          <w:sz w:val="16"/>
-          <w:szCs w:val="16"/>
-          <w:highlight w:val="white"/>
-          <w:lang w:val="en-US"/>
-        </w:rPr>
-        <w:t>;</w:t>
+        <w:t xml:space="preserve">                    query.SchoolGuid = student.SchoolGuid;</w:t>
       </w:r>
     </w:p>
     <w:p>
@@ -14388,55 +11929,7 @@
           <w:highlight w:val="white"/>
           <w:lang w:val="en-US"/>
         </w:rPr>
-        <w:t xml:space="preserve">                    </w:t>
-      </w:r>
-      <w:proofErr w:type="spellStart"/>
-      <w:r>
-        <w:rPr>
-          <w:rFonts w:ascii="Consolas" w:hAnsi="Consolas" w:cs="Consolas"/>
-          <w:color w:val="000000"/>
-          <w:sz w:val="16"/>
-          <w:szCs w:val="16"/>
-          <w:highlight w:val="white"/>
-          <w:lang w:val="en-US"/>
-        </w:rPr>
-        <w:t>query.StudentId</w:t>
-      </w:r>
-      <w:proofErr w:type="spellEnd"/>
-      <w:r>
-        <w:rPr>
-          <w:rFonts w:ascii="Consolas" w:hAnsi="Consolas" w:cs="Consolas"/>
-          <w:color w:val="000000"/>
-          <w:sz w:val="16"/>
-          <w:szCs w:val="16"/>
-          <w:highlight w:val="white"/>
-          <w:lang w:val="en-US"/>
-        </w:rPr>
-        <w:t xml:space="preserve"> = </w:t>
-      </w:r>
-      <w:proofErr w:type="spellStart"/>
-      <w:r>
-        <w:rPr>
-          <w:rFonts w:ascii="Consolas" w:hAnsi="Consolas" w:cs="Consolas"/>
-          <w:color w:val="000000"/>
-          <w:sz w:val="16"/>
-          <w:szCs w:val="16"/>
-          <w:highlight w:val="white"/>
-          <w:lang w:val="en-US"/>
-        </w:rPr>
-        <w:t>student.StudentId</w:t>
-      </w:r>
-      <w:proofErr w:type="spellEnd"/>
-      <w:r>
-        <w:rPr>
-          <w:rFonts w:ascii="Consolas" w:hAnsi="Consolas" w:cs="Consolas"/>
-          <w:color w:val="000000"/>
-          <w:sz w:val="16"/>
-          <w:szCs w:val="16"/>
-          <w:highlight w:val="white"/>
-          <w:lang w:val="en-US"/>
-        </w:rPr>
-        <w:t>;</w:t>
+        <w:t xml:space="preserve">                    query.StudentId = student.StudentId;</w:t>
       </w:r>
     </w:p>
     <w:p>
@@ -14463,31 +11956,7 @@
           <w:highlight w:val="white"/>
           <w:lang w:val="en-US"/>
         </w:rPr>
-        <w:t xml:space="preserve">                    </w:t>
-      </w:r>
-      <w:proofErr w:type="spellStart"/>
-      <w:r>
-        <w:rPr>
-          <w:rFonts w:ascii="Consolas" w:hAnsi="Consolas" w:cs="Consolas"/>
-          <w:color w:val="000000"/>
-          <w:sz w:val="16"/>
-          <w:szCs w:val="16"/>
-          <w:highlight w:val="white"/>
-          <w:lang w:val="en-US"/>
-        </w:rPr>
-        <w:t>db.SaveChanges</w:t>
-      </w:r>
-      <w:proofErr w:type="spellEnd"/>
-      <w:r>
-        <w:rPr>
-          <w:rFonts w:ascii="Consolas" w:hAnsi="Consolas" w:cs="Consolas"/>
-          <w:color w:val="000000"/>
-          <w:sz w:val="16"/>
-          <w:szCs w:val="16"/>
-          <w:highlight w:val="white"/>
-          <w:lang w:val="en-US"/>
-        </w:rPr>
-        <w:t>();</w:t>
+        <w:t xml:space="preserve">                    db.SaveChanges();</w:t>
       </w:r>
     </w:p>
     <w:p>
@@ -14902,7 +12371,6 @@
         </w:rPr>
         <w:t xml:space="preserve"> </w:t>
       </w:r>
-      <w:proofErr w:type="spellStart"/>
       <w:r>
         <w:rPr>
           <w:rFonts w:ascii="Consolas" w:hAnsi="Consolas" w:cs="Consolas"/>
@@ -14914,41 +12382,16 @@
         </w:rPr>
         <w:t>bool</w:t>
       </w:r>
-      <w:proofErr w:type="spellEnd"/>
-      <w:r>
-        <w:rPr>
-          <w:rFonts w:ascii="Consolas" w:hAnsi="Consolas" w:cs="Consolas"/>
-          <w:color w:val="000000"/>
-          <w:sz w:val="16"/>
-          <w:szCs w:val="16"/>
-          <w:highlight w:val="white"/>
-          <w:lang w:val="en-US"/>
-        </w:rPr>
-        <w:t xml:space="preserve"> </w:t>
-      </w:r>
-      <w:proofErr w:type="spellStart"/>
-      <w:r>
-        <w:rPr>
-          <w:rFonts w:ascii="Consolas" w:hAnsi="Consolas" w:cs="Consolas"/>
-          <w:color w:val="000000"/>
-          <w:sz w:val="16"/>
-          <w:szCs w:val="16"/>
-          <w:highlight w:val="white"/>
-          <w:lang w:val="en-US"/>
-        </w:rPr>
-        <w:t>RegisterStudent</w:t>
-      </w:r>
-      <w:proofErr w:type="spellEnd"/>
-      <w:r>
-        <w:rPr>
-          <w:rFonts w:ascii="Consolas" w:hAnsi="Consolas" w:cs="Consolas"/>
-          <w:color w:val="000000"/>
-          <w:sz w:val="16"/>
-          <w:szCs w:val="16"/>
-          <w:highlight w:val="white"/>
-          <w:lang w:val="en-US"/>
-        </w:rPr>
-        <w:t>(</w:t>
+      <w:r>
+        <w:rPr>
+          <w:rFonts w:ascii="Consolas" w:hAnsi="Consolas" w:cs="Consolas"/>
+          <w:color w:val="000000"/>
+          <w:sz w:val="16"/>
+          <w:szCs w:val="16"/>
+          <w:highlight w:val="white"/>
+          <w:lang w:val="en-US"/>
+        </w:rPr>
+        <w:t xml:space="preserve"> RegisterStudent(</w:t>
       </w:r>
       <w:r>
         <w:rPr>
@@ -15048,7 +12491,6 @@
         </w:rPr>
         <w:t xml:space="preserve"> (</w:t>
       </w:r>
-      <w:proofErr w:type="spellStart"/>
       <w:r>
         <w:rPr>
           <w:rFonts w:ascii="Consolas" w:hAnsi="Consolas" w:cs="Consolas"/>
@@ -15060,7 +12502,6 @@
         </w:rPr>
         <w:t>rfidEntities</w:t>
       </w:r>
-      <w:proofErr w:type="spellEnd"/>
       <w:r>
         <w:rPr>
           <w:rFonts w:ascii="Consolas" w:hAnsi="Consolas" w:cs="Consolas"/>
@@ -15094,7 +12535,6 @@
         </w:rPr>
         <w:t xml:space="preserve"> </w:t>
       </w:r>
-      <w:proofErr w:type="spellStart"/>
       <w:r>
         <w:rPr>
           <w:rFonts w:ascii="Consolas" w:hAnsi="Consolas" w:cs="Consolas"/>
@@ -15106,7 +12546,6 @@
         </w:rPr>
         <w:t>rfidEntities</w:t>
       </w:r>
-      <w:proofErr w:type="spellEnd"/>
       <w:r>
         <w:rPr>
           <w:rFonts w:ascii="Consolas" w:hAnsi="Consolas" w:cs="Consolas"/>
@@ -15170,33 +12609,8 @@
           <w:highlight w:val="white"/>
           <w:lang w:val="en-US"/>
         </w:rPr>
-        <w:t xml:space="preserve">                </w:t>
-      </w:r>
-      <w:proofErr w:type="spellStart"/>
-      <w:r>
-        <w:rPr>
-          <w:rFonts w:ascii="Consolas" w:hAnsi="Consolas" w:cs="Consolas"/>
-          <w:color w:val="000000"/>
-          <w:sz w:val="16"/>
-          <w:szCs w:val="16"/>
-          <w:highlight w:val="white"/>
-          <w:lang w:val="en-US"/>
-        </w:rPr>
-        <w:t>db.student.Add</w:t>
-      </w:r>
-      <w:proofErr w:type="spellEnd"/>
-      <w:r>
-        <w:rPr>
-          <w:rFonts w:ascii="Consolas" w:hAnsi="Consolas" w:cs="Consolas"/>
-          <w:color w:val="000000"/>
-          <w:sz w:val="16"/>
-          <w:szCs w:val="16"/>
-          <w:highlight w:val="white"/>
-          <w:lang w:val="en-US"/>
-        </w:rPr>
-        <w:t>(</w:t>
-      </w:r>
-      <w:proofErr w:type="spellStart"/>
+        <w:t xml:space="preserve">                db.student.Add(</w:t>
+      </w:r>
       <w:r>
         <w:rPr>
           <w:rFonts w:ascii="Consolas" w:hAnsi="Consolas" w:cs="Consolas"/>
@@ -15217,19 +12631,7 @@
           <w:highlight w:val="white"/>
           <w:lang w:val="en-US"/>
         </w:rPr>
-        <w:t>.ObjectToEntity</w:t>
-      </w:r>
-      <w:proofErr w:type="spellEnd"/>
-      <w:r>
-        <w:rPr>
-          <w:rFonts w:ascii="Consolas" w:hAnsi="Consolas" w:cs="Consolas"/>
-          <w:color w:val="000000"/>
-          <w:sz w:val="16"/>
-          <w:szCs w:val="16"/>
-          <w:highlight w:val="white"/>
-          <w:lang w:val="en-US"/>
-        </w:rPr>
-        <w:t>(student));</w:t>
+        <w:t>.ObjectToEntity(student));</w:t>
       </w:r>
     </w:p>
     <w:p>
@@ -15258,7 +12660,6 @@
         </w:rPr>
         <w:t xml:space="preserve">                </w:t>
       </w:r>
-      <w:proofErr w:type="spellStart"/>
       <w:r>
         <w:rPr>
           <w:rFonts w:ascii="Consolas" w:hAnsi="Consolas" w:cs="Consolas"/>
@@ -15270,41 +12671,16 @@
         </w:rPr>
         <w:t>int</w:t>
       </w:r>
-      <w:proofErr w:type="spellEnd"/>
-      <w:r>
-        <w:rPr>
-          <w:rFonts w:ascii="Consolas" w:hAnsi="Consolas" w:cs="Consolas"/>
-          <w:color w:val="000000"/>
-          <w:sz w:val="16"/>
-          <w:szCs w:val="16"/>
-          <w:highlight w:val="white"/>
-          <w:lang w:val="en-US"/>
-        </w:rPr>
-        <w:t xml:space="preserve"> result = </w:t>
-      </w:r>
-      <w:proofErr w:type="spellStart"/>
-      <w:r>
-        <w:rPr>
-          <w:rFonts w:ascii="Consolas" w:hAnsi="Consolas" w:cs="Consolas"/>
-          <w:color w:val="000000"/>
-          <w:sz w:val="16"/>
-          <w:szCs w:val="16"/>
-          <w:highlight w:val="white"/>
-          <w:lang w:val="en-US"/>
-        </w:rPr>
-        <w:t>db.SaveChanges</w:t>
-      </w:r>
-      <w:proofErr w:type="spellEnd"/>
-      <w:r>
-        <w:rPr>
-          <w:rFonts w:ascii="Consolas" w:hAnsi="Consolas" w:cs="Consolas"/>
-          <w:color w:val="000000"/>
-          <w:sz w:val="16"/>
-          <w:szCs w:val="16"/>
-          <w:highlight w:val="white"/>
-          <w:lang w:val="en-US"/>
-        </w:rPr>
-        <w:t>();</w:t>
+      <w:r>
+        <w:rPr>
+          <w:rFonts w:ascii="Consolas" w:hAnsi="Consolas" w:cs="Consolas"/>
+          <w:color w:val="000000"/>
+          <w:sz w:val="16"/>
+          <w:szCs w:val="16"/>
+          <w:highlight w:val="white"/>
+          <w:lang w:val="en-US"/>
+        </w:rPr>
+        <w:t xml:space="preserve"> result = db.SaveChanges();</w:t>
       </w:r>
     </w:p>
     <w:p>
@@ -15539,14 +12915,9 @@
       </w:pPr>
       <w:bookmarkStart w:id="44" w:name="_Toc482047320"/>
       <w:r>
-        <w:t xml:space="preserve">Diagramme de </w:t>
-      </w:r>
-      <w:proofErr w:type="spellStart"/>
-      <w:r>
-        <w:t>Sequence</w:t>
+        <w:t>Diagramme de Sequence</w:t>
       </w:r>
       <w:bookmarkEnd w:id="44"/>
-      <w:proofErr w:type="spellEnd"/>
     </w:p>
     <w:p/>
     <w:p>
@@ -15822,13 +13193,8 @@
     <w:pPr>
       <w:pStyle w:val="En-tte"/>
     </w:pPr>
-    <w:proofErr w:type="spellStart"/>
     <w:r>
-      <w:t>Magnin</w:t>
-    </w:r>
-    <w:proofErr w:type="spellEnd"/>
-    <w:r>
-      <w:t xml:space="preserve"> Adrien</w:t>
+      <w:t>Magnin Adrien</w:t>
     </w:r>
   </w:p>
 </w:hdr>
@@ -19016,7 +16382,7 @@
 </file>
 
 <file path=customXml/itemProps1.xml><?xml version="1.0" encoding="utf-8"?>
-<ds:datastoreItem xmlns:ds="http://schemas.openxmlformats.org/officeDocument/2006/customXml" ds:itemID="{630EA53E-58FA-4DD9-9FFB-99A408935BE6}">
+<ds:datastoreItem xmlns:ds="http://schemas.openxmlformats.org/officeDocument/2006/customXml" ds:itemID="{B2393902-4A9C-41AE-98FF-13CB87249476}">
   <ds:schemaRefs>
     <ds:schemaRef ds:uri="http://schemas.openxmlformats.org/officeDocument/2006/bibliography"/>
   </ds:schemaRefs>

</xml_diff>